<commit_message>
new page analisa berdasarkan jekel
</commit_message>
<xml_diff>
--- a/LAPORAN ANALISA SERVER.docx
+++ b/LAPORAN ANALISA SERVER.docx
@@ -1,6 +1,6 @@
 
 <file path=word/document.xml><?xml version="1.0" encoding="utf-8"?>
-<w:document xmlns:wpc="http://schemas.microsoft.com/office/word/2010/wordprocessingCanvas" xmlns:mc="http://schemas.openxmlformats.org/markup-compatibility/2006" xmlns:o="urn:schemas-microsoft-com:office:office" xmlns:r="http://schemas.openxmlformats.org/officeDocument/2006/relationships" xmlns:m="http://schemas.openxmlformats.org/officeDocument/2006/math" xmlns:v="urn:schemas-microsoft-com:vml" xmlns:wp14="http://schemas.microsoft.com/office/word/2010/wordprocessingDrawing" xmlns:wp="http://schemas.openxmlformats.org/drawingml/2006/wordprocessingDrawing" xmlns:w10="urn:schemas-microsoft-com:office:word" xmlns:w="http://schemas.openxmlformats.org/wordprocessingml/2006/main" xmlns:w14="http://schemas.microsoft.com/office/word/2010/wordml" xmlns:wpg="http://schemas.microsoft.com/office/word/2010/wordprocessingGroup" xmlns:wpi="http://schemas.microsoft.com/office/word/2010/wordprocessingInk" xmlns:wne="http://schemas.microsoft.com/office/word/2006/wordml" xmlns:wps="http://schemas.microsoft.com/office/word/2010/wordprocessingShape" mc:Ignorable="w14 wp14">
+<w:document xmlns:wpc="http://schemas.microsoft.com/office/word/2010/wordprocessingCanvas" xmlns:mc="http://schemas.openxmlformats.org/markup-compatibility/2006" xmlns:o="urn:schemas-microsoft-com:office:office" xmlns:r="http://schemas.openxmlformats.org/officeDocument/2006/relationships" xmlns:m="http://schemas.openxmlformats.org/officeDocument/2006/math" xmlns:v="urn:schemas-microsoft-com:vml" xmlns:wp14="http://schemas.microsoft.com/office/word/2010/wordprocessingDrawing" xmlns:wp="http://schemas.openxmlformats.org/drawingml/2006/wordprocessingDrawing" xmlns:w10="urn:schemas-microsoft-com:office:word" xmlns:w="http://schemas.openxmlformats.org/wordprocessingml/2006/main" xmlns:w14="http://schemas.microsoft.com/office/word/2010/wordml" xmlns:w15="http://schemas.microsoft.com/office/word/2012/wordml" xmlns:wpg="http://schemas.microsoft.com/office/word/2010/wordprocessingGroup" xmlns:wpi="http://schemas.microsoft.com/office/word/2010/wordprocessingInk" xmlns:wne="http://schemas.microsoft.com/office/word/2006/wordml" xmlns:wps="http://schemas.microsoft.com/office/word/2010/wordprocessingShape" mc:Ignorable="w14 w15 wp14">
   <w:body>
     <w:p>
       <w:pPr>
@@ -358,33 +358,59 @@
       <w:r>
         <w:t>: 455</w:t>
       </w:r>
+    </w:p>
+    <w:p>
+      <w:pPr>
+        <w:pStyle w:val="Heading2"/>
+      </w:pPr>
+      <w:r>
+        <w:t>FISIKA</w:t>
+      </w:r>
+    </w:p>
+    <w:p>
+      <w:pPr>
+        <w:pStyle w:val="Heading2"/>
+      </w:pPr>
+      <w:r>
+        <w:t>BIOLOGI</w:t>
+      </w:r>
+    </w:p>
+    <w:p>
+      <w:pPr>
+        <w:rPr>
+          <w:rFonts w:cstheme="minorHAnsi"/>
+          <w:sz w:val="24"/>
+          <w:szCs w:val="24"/>
+        </w:rPr>
+      </w:pPr>
+      <w:r>
+        <w:rPr>
+          <w:rFonts w:cstheme="minorHAnsi"/>
+          <w:sz w:val="24"/>
+          <w:szCs w:val="24"/>
+        </w:rPr>
+        <w:br w:type="page"/>
+      </w:r>
+    </w:p>
+    <w:p>
+      <w:pPr>
+        <w:pStyle w:val="Heading1"/>
+      </w:pPr>
+      <w:r>
+        <w:lastRenderedPageBreak/>
+        <w:t>ANALISA JUMLAH MAHASISWA AKTIF TAHUN 2015 JENJANG S1</w:t>
+      </w:r>
+    </w:p>
+    <w:p>
+      <w:pPr>
+        <w:rPr>
+          <w:rFonts w:cstheme="minorHAnsi"/>
+          <w:sz w:val="24"/>
+          <w:szCs w:val="24"/>
+        </w:rPr>
+      </w:pPr>
       <w:bookmarkStart w:id="0" w:name="_GoBack"/>
       <w:bookmarkEnd w:id="0"/>
-    </w:p>
-    <w:p>
-      <w:pPr>
-        <w:pStyle w:val="Heading2"/>
-      </w:pPr>
-      <w:r>
-        <w:t>FISIKA</w:t>
-      </w:r>
-    </w:p>
-    <w:p>
-      <w:pPr>
-        <w:pStyle w:val="Heading2"/>
-      </w:pPr>
-      <w:r>
-        <w:t>BIOLOGI</w:t>
-      </w:r>
-    </w:p>
-    <w:p>
-      <w:pPr>
-        <w:rPr>
-          <w:rFonts w:cstheme="minorHAnsi"/>
-          <w:sz w:val="24"/>
-          <w:szCs w:val="24"/>
-        </w:rPr>
-      </w:pPr>
     </w:p>
     <w:sectPr>
       <w:pgSz w:w="12240" w:h="15840"/>
@@ -397,7 +423,7 @@
 </file>
 
 <file path=word/styles.xml><?xml version="1.0" encoding="utf-8"?>
-<w:styles xmlns:mc="http://schemas.openxmlformats.org/markup-compatibility/2006" xmlns:r="http://schemas.openxmlformats.org/officeDocument/2006/relationships" xmlns:w="http://schemas.openxmlformats.org/wordprocessingml/2006/main" xmlns:w14="http://schemas.microsoft.com/office/word/2010/wordml" mc:Ignorable="w14">
+<w:styles xmlns:mc="http://schemas.openxmlformats.org/markup-compatibility/2006" xmlns:r="http://schemas.openxmlformats.org/officeDocument/2006/relationships" xmlns:w="http://schemas.openxmlformats.org/wordprocessingml/2006/main" xmlns:w14="http://schemas.microsoft.com/office/word/2010/wordml" xmlns:w15="http://schemas.microsoft.com/office/word/2012/wordml" mc:Ignorable="w14 w15">
   <w:docDefaults>
     <w:rPrDefault>
       <w:rPr>
@@ -413,450 +439,378 @@
       </w:pPr>
     </w:pPrDefault>
   </w:docDefaults>
-  <w:latentStyles w:defLockedState="0" w:defUIPriority="99" w:defSemiHidden="1" w:defUnhideWhenUsed="1" w:defQFormat="0" w:count="267">
-    <w:lsdException w:name="Normal" w:semiHidden="0" w:uiPriority="0" w:unhideWhenUsed="0" w:qFormat="1"/>
-    <w:lsdException w:name="heading 1" w:semiHidden="0" w:uiPriority="9" w:unhideWhenUsed="0" w:qFormat="1"/>
-    <w:lsdException w:name="heading 2" w:uiPriority="9" w:qFormat="1"/>
-    <w:lsdException w:name="heading 3" w:uiPriority="9" w:qFormat="1"/>
-    <w:lsdException w:name="heading 4" w:uiPriority="9" w:qFormat="1"/>
-    <w:lsdException w:name="heading 5" w:uiPriority="9" w:qFormat="1"/>
-    <w:lsdException w:name="heading 6" w:uiPriority="9" w:qFormat="1"/>
-    <w:lsdException w:name="heading 7" w:uiPriority="9" w:qFormat="1"/>
-    <w:lsdException w:name="heading 8" w:uiPriority="9" w:qFormat="1"/>
-    <w:lsdException w:name="heading 9" w:uiPriority="9" w:qFormat="1"/>
-    <w:lsdException w:name="toc 1" w:uiPriority="39"/>
-    <w:lsdException w:name="toc 2" w:uiPriority="39"/>
-    <w:lsdException w:name="toc 3" w:uiPriority="39"/>
-    <w:lsdException w:name="toc 4" w:uiPriority="39"/>
-    <w:lsdException w:name="toc 5" w:uiPriority="39"/>
-    <w:lsdException w:name="toc 6" w:uiPriority="39"/>
-    <w:lsdException w:name="toc 7" w:uiPriority="39"/>
-    <w:lsdException w:name="toc 8" w:uiPriority="39"/>
-    <w:lsdException w:name="toc 9" w:uiPriority="39"/>
-    <w:lsdException w:name="caption" w:uiPriority="35" w:qFormat="1"/>
-    <w:lsdException w:name="Title" w:semiHidden="0" w:uiPriority="10" w:unhideWhenUsed="0" w:qFormat="1"/>
-    <w:lsdException w:name="Default Paragraph Font" w:uiPriority="1"/>
-    <w:lsdException w:name="Subtitle" w:semiHidden="0" w:uiPriority="11" w:unhideWhenUsed="0" w:qFormat="1"/>
-    <w:lsdException w:name="Strong" w:semiHidden="0" w:uiPriority="22" w:unhideWhenUsed="0" w:qFormat="1"/>
-    <w:lsdException w:name="Emphasis" w:semiHidden="0" w:uiPriority="20" w:unhideWhenUsed="0" w:qFormat="1"/>
-    <w:lsdException w:name="Table Grid" w:semiHidden="0" w:uiPriority="59" w:unhideWhenUsed="0"/>
-    <w:lsdException w:name="Placeholder Text" w:unhideWhenUsed="0"/>
-    <w:lsdException w:name="No Spacing" w:semiHidden="0" w:uiPriority="1" w:unhideWhenUsed="0" w:qFormat="1"/>
-    <w:lsdException w:name="Light Shading" w:semiHidden="0" w:uiPriority="60" w:unhideWhenUsed="0"/>
-    <w:lsdException w:name="Light List" w:semiHidden="0" w:uiPriority="61" w:unhideWhenUsed="0"/>
-    <w:lsdException w:name="Light Grid" w:semiHidden="0" w:uiPriority="62" w:unhideWhenUsed="0"/>
-    <w:lsdException w:name="Medium Shading 1" w:semiHidden="0" w:uiPriority="63" w:unhideWhenUsed="0"/>
-    <w:lsdException w:name="Medium Shading 2" w:semiHidden="0" w:uiPriority="64" w:unhideWhenUsed="0"/>
-    <w:lsdException w:name="Medium List 1" w:semiHidden="0" w:uiPriority="65" w:unhideWhenUsed="0"/>
-    <w:lsdException w:name="Medium List 2" w:semiHidden="0" w:uiPriority="66" w:unhideWhenUsed="0"/>
-    <w:lsdException w:name="Medium Grid 1" w:semiHidden="0" w:uiPriority="67" w:unhideWhenUsed="0"/>
-    <w:lsdException w:name="Medium Grid 2" w:semiHidden="0" w:uiPriority="68" w:unhideWhenUsed="0"/>
-    <w:lsdException w:name="Medium Grid 3" w:semiHidden="0" w:uiPriority="69" w:unhideWhenUsed="0"/>
-    <w:lsdException w:name="Dark List" w:semiHidden="0" w:uiPriority="70" w:unhideWhenUsed="0"/>
-    <w:lsdException w:name="Colorful Shading" w:semiHidden="0" w:uiPriority="71" w:unhideWhenUsed="0"/>
-    <w:lsdException w:name="Colorful List" w:semiHidden="0" w:uiPriority="72" w:unhideWhenUsed="0"/>
-    <w:lsdException w:name="Colorful Grid" w:semiHidden="0" w:uiPriority="73" w:unhideWhenUsed="0"/>
-    <w:lsdException w:name="Light Shading Accent 1" w:semiHidden="0" w:uiPriority="60" w:unhideWhenUsed="0"/>
-    <w:lsdException w:name="Light List Accent 1" w:semiHidden="0" w:uiPriority="61" w:unhideWhenUsed="0"/>
-    <w:lsdException w:name="Light Grid Accent 1" w:semiHidden="0" w:uiPriority="62" w:unhideWhenUsed="0"/>
-    <w:lsdException w:name="Medium Shading 1 Accent 1" w:semiHidden="0" w:uiPriority="63" w:unhideWhenUsed="0"/>
-    <w:lsdException w:name="Medium Shading 2 Accent 1" w:semiHidden="0" w:uiPriority="64" w:unhideWhenUsed="0"/>
-    <w:lsdException w:name="Medium List 1 Accent 1" w:semiHidden="0" w:uiPriority="65" w:unhideWhenUsed="0"/>
-    <w:lsdException w:name="Revision" w:unhideWhenUsed="0"/>
-    <w:lsdException w:name="List Paragraph" w:semiHidden="0" w:uiPriority="34" w:unhideWhenUsed="0" w:qFormat="1"/>
-    <w:lsdException w:name="Quote" w:semiHidden="0" w:uiPriority="29" w:unhideWhenUsed="0" w:qFormat="1"/>
-    <w:lsdException w:name="Intense Quote" w:semiHidden="0" w:uiPriority="30" w:unhideWhenUsed="0" w:qFormat="1"/>
-    <w:lsdException w:name="Medium List 2 Accent 1" w:semiHidden="0" w:uiPriority="66" w:unhideWhenUsed="0"/>
-    <w:lsdException w:name="Medium Grid 1 Accent 1" w:semiHidden="0" w:uiPriority="67" w:unhideWhenUsed="0"/>
-    <w:lsdException w:name="Medium Grid 2 Accent 1" w:semiHidden="0" w:uiPriority="68" w:unhideWhenUsed="0"/>
-    <w:lsdException w:name="Medium Grid 3 Accent 1" w:semiHidden="0" w:uiPriority="69" w:unhideWhenUsed="0"/>
-    <w:lsdException w:name="Dark List Accent 1" w:semiHidden="0" w:uiPriority="70" w:unhideWhenUsed="0"/>
-    <w:lsdException w:name="Colorful Shading Accent 1" w:semiHidden="0" w:uiPriority="71" w:unhideWhenUsed="0"/>
-    <w:lsdException w:name="Colorful List Accent 1" w:semiHidden="0" w:uiPriority="72" w:unhideWhenUsed="0"/>
-    <w:lsdException w:name="Colorful Grid Accent 1" w:semiHidden="0" w:uiPriority="73" w:unhideWhenUsed="0"/>
-    <w:lsdException w:name="Light Shading Accent 2" w:semiHidden="0" w:uiPriority="60" w:unhideWhenUsed="0"/>
-    <w:lsdException w:name="Light List Accent 2" w:semiHidden="0" w:uiPriority="61" w:unhideWhenUsed="0"/>
-    <w:lsdException w:name="Light Grid Accent 2" w:semiHidden="0" w:uiPriority="62" w:unhideWhenUsed="0"/>
-    <w:lsdException w:name="Medium Shading 1 Accent 2" w:semiHidden="0" w:uiPriority="63" w:unhideWhenUsed="0"/>
-    <w:lsdException w:name="Medium Shading 2 Accent 2" w:semiHidden="0" w:uiPriority="64" w:unhideWhenUsed="0"/>
-    <w:lsdException w:name="Medium List 1 Accent 2" w:semiHidden="0" w:uiPriority="65" w:unhideWhenUsed="0"/>
-    <w:lsdException w:name="Medium List 2 Accent 2" w:semiHidden="0" w:uiPriority="66" w:unhideWhenUsed="0"/>
-    <w:lsdException w:name="Medium Grid 1 Accent 2" w:semiHidden="0" w:uiPriority="67" w:unhideWhenUsed="0"/>
-    <w:lsdException w:name="Medium Grid 2 Accent 2" w:semiHidden="0" w:uiPriority="68" w:unhideWhenUsed="0"/>
-    <w:lsdException w:name="Medium Grid 3 Accent 2" w:semiHidden="0" w:uiPriority="69" w:unhideWhenUsed="0"/>
-    <w:lsdException w:name="Dark List Accent 2" w:semiHidden="0" w:uiPriority="70" w:unhideWhenUsed="0"/>
-    <w:lsdException w:name="Colorful Shading Accent 2" w:semiHidden="0" w:uiPriority="71" w:unhideWhenUsed="0"/>
-    <w:lsdException w:name="Colorful List Accent 2" w:semiHidden="0" w:uiPriority="72" w:unhideWhenUsed="0"/>
-    <w:lsdException w:name="Colorful Grid Accent 2" w:semiHidden="0" w:uiPriority="73" w:unhideWhenUsed="0"/>
-    <w:lsdException w:name="Light Shading Accent 3" w:semiHidden="0" w:uiPriority="60" w:unhideWhenUsed="0"/>
-    <w:lsdException w:name="Light List Accent 3" w:semiHidden="0" w:uiPriority="61" w:unhideWhenUsed="0"/>
-    <w:lsdException w:name="Light Grid Accent 3" w:semiHidden="0" w:uiPriority="62" w:unhideWhenUsed="0"/>
-    <w:lsdException w:name="Medium Shading 1 Accent 3" w:semiHidden="0" w:uiPriority="63" w:unhideWhenUsed="0"/>
-    <w:lsdException w:name="Medium Shading 2 Accent 3" w:semiHidden="0" w:uiPriority="64" w:unhideWhenUsed="0"/>
-    <w:lsdException w:name="Medium List 1 Accent 3" w:semiHidden="0" w:uiPriority="65" w:unhideWhenUsed="0"/>
-    <w:lsdException w:name="Medium List 2 Accent 3" w:semiHidden="0" w:uiPriority="66" w:unhideWhenUsed="0"/>
-    <w:lsdException w:name="Medium Grid 1 Accent 3" w:semiHidden="0" w:uiPriority="67" w:unhideWhenUsed="0"/>
-    <w:lsdException w:name="Medium Grid 2 Accent 3" w:semiHidden="0" w:uiPriority="68" w:unhideWhenUsed="0"/>
-    <w:lsdException w:name="Medium Grid 3 Accent 3" w:semiHidden="0" w:uiPriority="69" w:unhideWhenUsed="0"/>
-    <w:lsdException w:name="Dark List Accent 3" w:semiHidden="0" w:uiPriority="70" w:unhideWhenUsed="0"/>
-    <w:lsdException w:name="Colorful Shading Accent 3" w:semiHidden="0" w:uiPriority="71" w:unhideWhenUsed="0"/>
-    <w:lsdException w:name="Colorful List Accent 3" w:semiHidden="0" w:uiPriority="72" w:unhideWhenUsed="0"/>
-    <w:lsdException w:name="Colorful Grid Accent 3" w:semiHidden="0" w:uiPriority="73" w:unhideWhenUsed="0"/>
-    <w:lsdException w:name="Light Shading Accent 4" w:semiHidden="0" w:uiPriority="60" w:unhideWhenUsed="0"/>
-    <w:lsdException w:name="Light List Accent 4" w:semiHidden="0" w:uiPriority="61" w:unhideWhenUsed="0"/>
-    <w:lsdException w:name="Light Grid Accent 4" w:semiHidden="0" w:uiPriority="62" w:unhideWhenUsed="0"/>
-    <w:lsdException w:name="Medium Shading 1 Accent 4" w:semiHidden="0" w:uiPriority="63" w:unhideWhenUsed="0"/>
-    <w:lsdException w:name="Medium Shading 2 Accent 4" w:semiHidden="0" w:uiPriority="64" w:unhideWhenUsed="0"/>
-    <w:lsdException w:name="Medium List 1 Accent 4" w:semiHidden="0" w:uiPriority="65" w:unhideWhenUsed="0"/>
-    <w:lsdException w:name="Medium List 2 Accent 4" w:semiHidden="0" w:uiPriority="66" w:unhideWhenUsed="0"/>
-    <w:lsdException w:name="Medium Grid 1 Accent 4" w:semiHidden="0" w:uiPriority="67" w:unhideWhenUsed="0"/>
-    <w:lsdException w:name="Medium Grid 2 Accent 4" w:semiHidden="0" w:uiPriority="68" w:unhideWhenUsed="0"/>
-    <w:lsdException w:name="Medium Grid 3 Accent 4" w:semiHidden="0" w:uiPriority="69" w:unhideWhenUsed="0"/>
-    <w:lsdException w:name="Dark List Accent 4" w:semiHidden="0" w:uiPriority="70" w:unhideWhenUsed="0"/>
-    <w:lsdException w:name="Colorful Shading Accent 4" w:semiHidden="0" w:uiPriority="71" w:unhideWhenUsed="0"/>
-    <w:lsdException w:name="Colorful List Accent 4" w:semiHidden="0" w:uiPriority="72" w:unhideWhenUsed="0"/>
-    <w:lsdException w:name="Colorful Grid Accent 4" w:semiHidden="0" w:uiPriority="73" w:unhideWhenUsed="0"/>
-    <w:lsdException w:name="Light Shading Accent 5" w:semiHidden="0" w:uiPriority="60" w:unhideWhenUsed="0"/>
-    <w:lsdException w:name="Light List Accent 5" w:semiHidden="0" w:uiPriority="61" w:unhideWhenUsed="0"/>
-    <w:lsdException w:name="Light Grid Accent 5" w:semiHidden="0" w:uiPriority="62" w:unhideWhenUsed="0"/>
-    <w:lsdException w:name="Medium Shading 1 Accent 5" w:semiHidden="0" w:uiPriority="63" w:unhideWhenUsed="0"/>
-    <w:lsdException w:name="Medium Shading 2 Accent 5" w:semiHidden="0" w:uiPriority="64" w:unhideWhenUsed="0"/>
-    <w:lsdException w:name="Medium List 1 Accent 5" w:semiHidden="0" w:uiPriority="65" w:unhideWhenUsed="0"/>
-    <w:lsdException w:name="Medium List 2 Accent 5" w:semiHidden="0" w:uiPriority="66" w:unhideWhenUsed="0"/>
-    <w:lsdException w:name="Medium Grid 1 Accent 5" w:semiHidden="0" w:uiPriority="67" w:unhideWhenUsed="0"/>
-    <w:lsdException w:name="Medium Grid 2 Accent 5" w:semiHidden="0" w:uiPriority="68" w:unhideWhenUsed="0"/>
-    <w:lsdException w:name="Medium Grid 3 Accent 5" w:semiHidden="0" w:uiPriority="69" w:unhideWhenUsed="0"/>
-    <w:lsdException w:name="Dark List Accent 5" w:semiHidden="0" w:uiPriority="70" w:unhideWhenUsed="0"/>
-    <w:lsdException w:name="Colorful Shading Accent 5" w:semiHidden="0" w:uiPriority="71" w:unhideWhenUsed="0"/>
-    <w:lsdException w:name="Colorful List Accent 5" w:semiHidden="0" w:uiPriority="72" w:unhideWhenUsed="0"/>
-    <w:lsdException w:name="Colorful Grid Accent 5" w:semiHidden="0" w:uiPriority="73" w:unhideWhenUsed="0"/>
-    <w:lsdException w:name="Light Shading Accent 6" w:semiHidden="0" w:uiPriority="60" w:unhideWhenUsed="0"/>
-    <w:lsdException w:name="Light List Accent 6" w:semiHidden="0" w:uiPriority="61" w:unhideWhenUsed="0"/>
-    <w:lsdException w:name="Light Grid Accent 6" w:semiHidden="0" w:uiPriority="62" w:unhideWhenUsed="0"/>
-    <w:lsdException w:name="Medium Shading 1 Accent 6" w:semiHidden="0" w:uiPriority="63" w:unhideWhenUsed="0"/>
-    <w:lsdException w:name="Medium Shading 2 Accent 6" w:semiHidden="0" w:uiPriority="64" w:unhideWhenUsed="0"/>
-    <w:lsdException w:name="Medium List 1 Accent 6" w:semiHidden="0" w:uiPriority="65" w:unhideWhenUsed="0"/>
-    <w:lsdException w:name="Medium List 2 Accent 6" w:semiHidden="0" w:uiPriority="66" w:unhideWhenUsed="0"/>
-    <w:lsdException w:name="Medium Grid 1 Accent 6" w:semiHidden="0" w:uiPriority="67" w:unhideWhenUsed="0"/>
-    <w:lsdException w:name="Medium Grid 2 Accent 6" w:semiHidden="0" w:uiPriority="68" w:unhideWhenUsed="0"/>
-    <w:lsdException w:name="Medium Grid 3 Accent 6" w:semiHidden="0" w:uiPriority="69" w:unhideWhenUsed="0"/>
-    <w:lsdException w:name="Dark List Accent 6" w:semiHidden="0" w:uiPriority="70" w:unhideWhenUsed="0"/>
-    <w:lsdException w:name="Colorful Shading Accent 6" w:semiHidden="0" w:uiPriority="71" w:unhideWhenUsed="0"/>
-    <w:lsdException w:name="Colorful List Accent 6" w:semiHidden="0" w:uiPriority="72" w:unhideWhenUsed="0"/>
-    <w:lsdException w:name="Colorful Grid Accent 6" w:semiHidden="0" w:uiPriority="73" w:unhideWhenUsed="0"/>
-    <w:lsdException w:name="Subtle Emphasis" w:semiHidden="0" w:uiPriority="19" w:unhideWhenUsed="0" w:qFormat="1"/>
-    <w:lsdException w:name="Intense Emphasis" w:semiHidden="0" w:uiPriority="21" w:unhideWhenUsed="0" w:qFormat="1"/>
-    <w:lsdException w:name="Subtle Reference" w:semiHidden="0" w:uiPriority="31" w:unhideWhenUsed="0" w:qFormat="1"/>
-    <w:lsdException w:name="Intense Reference" w:semiHidden="0" w:uiPriority="32" w:unhideWhenUsed="0" w:qFormat="1"/>
-    <w:lsdException w:name="Book Title" w:semiHidden="0" w:uiPriority="33" w:unhideWhenUsed="0" w:qFormat="1"/>
-    <w:lsdException w:name="Bibliography" w:uiPriority="37"/>
-    <w:lsdException w:name="TOC Heading" w:uiPriority="39" w:qFormat="1"/>
-  </w:latentStyles>
-  <w:style w:type="paragraph" w:default="1" w:styleId="Normal">
-    <w:name w:val="Normal"/>
-    <w:qFormat/>
-  </w:style>
-  <w:style w:type="paragraph" w:styleId="Heading1">
-    <w:name w:val="heading 1"/>
-    <w:basedOn w:val="Normal"/>
-    <w:next w:val="Normal"/>
-    <w:link w:val="Heading1Char"/>
-    <w:uiPriority w:val="9"/>
-    <w:qFormat/>
-    <w:rsid w:val="00336B10"/>
-    <w:pPr>
-      <w:keepNext/>
-      <w:keepLines/>
-      <w:spacing w:before="480" w:after="0"/>
-      <w:outlineLvl w:val="0"/>
-    </w:pPr>
-    <w:rPr>
-      <w:rFonts w:asciiTheme="majorHAnsi" w:eastAsiaTheme="majorEastAsia" w:hAnsiTheme="majorHAnsi" w:cstheme="majorBidi"/>
-      <w:b/>
-      <w:bCs/>
-      <w:color w:val="365F91" w:themeColor="accent1" w:themeShade="BF"/>
-      <w:sz w:val="28"/>
-      <w:szCs w:val="28"/>
-    </w:rPr>
-  </w:style>
-  <w:style w:type="paragraph" w:styleId="Heading2">
-    <w:name w:val="heading 2"/>
-    <w:basedOn w:val="Normal"/>
-    <w:next w:val="Normal"/>
-    <w:link w:val="Heading2Char"/>
-    <w:uiPriority w:val="9"/>
-    <w:unhideWhenUsed/>
-    <w:qFormat/>
-    <w:rsid w:val="00941769"/>
-    <w:pPr>
-      <w:keepNext/>
-      <w:keepLines/>
-      <w:spacing w:before="200" w:after="0"/>
-      <w:outlineLvl w:val="1"/>
-    </w:pPr>
-    <w:rPr>
-      <w:rFonts w:asciiTheme="majorHAnsi" w:eastAsiaTheme="majorEastAsia" w:hAnsiTheme="majorHAnsi" w:cstheme="majorBidi"/>
-      <w:b/>
-      <w:bCs/>
-      <w:color w:val="4F81BD" w:themeColor="accent1"/>
-      <w:sz w:val="26"/>
-      <w:szCs w:val="26"/>
-    </w:rPr>
-  </w:style>
-  <w:style w:type="character" w:default="1" w:styleId="DefaultParagraphFont">
-    <w:name w:val="Default Paragraph Font"/>
-    <w:uiPriority w:val="1"/>
-    <w:semiHidden/>
-    <w:unhideWhenUsed/>
-  </w:style>
-  <w:style w:type="table" w:default="1" w:styleId="TableNormal">
-    <w:name w:val="Normal Table"/>
-    <w:uiPriority w:val="99"/>
-    <w:semiHidden/>
-    <w:unhideWhenUsed/>
-    <w:tblPr>
-      <w:tblInd w:w="0" w:type="dxa"/>
-      <w:tblCellMar>
-        <w:top w:w="0" w:type="dxa"/>
-        <w:left w:w="108" w:type="dxa"/>
-        <w:bottom w:w="0" w:type="dxa"/>
-        <w:right w:w="108" w:type="dxa"/>
-      </w:tblCellMar>
-    </w:tblPr>
-  </w:style>
-  <w:style w:type="numbering" w:default="1" w:styleId="NoList">
-    <w:name w:val="No List"/>
-    <w:uiPriority w:val="99"/>
-    <w:semiHidden/>
-    <w:unhideWhenUsed/>
-  </w:style>
-  <w:style w:type="paragraph" w:styleId="Title">
-    <w:name w:val="Title"/>
-    <w:basedOn w:val="Normal"/>
-    <w:next w:val="Normal"/>
-    <w:link w:val="TitleChar"/>
-    <w:uiPriority w:val="10"/>
-    <w:qFormat/>
-    <w:rsid w:val="00336B10"/>
-    <w:pPr>
-      <w:pBdr>
-        <w:bottom w:val="single" w:sz="8" w:space="4" w:color="4F81BD" w:themeColor="accent1"/>
-      </w:pBdr>
-      <w:spacing w:after="300" w:line="240" w:lineRule="auto"/>
-      <w:contextualSpacing/>
-    </w:pPr>
-    <w:rPr>
-      <w:rFonts w:asciiTheme="majorHAnsi" w:eastAsiaTheme="majorEastAsia" w:hAnsiTheme="majorHAnsi" w:cstheme="majorBidi"/>
-      <w:color w:val="17365D" w:themeColor="text2" w:themeShade="BF"/>
-      <w:spacing w:val="5"/>
-      <w:kern w:val="28"/>
-      <w:sz w:val="52"/>
-      <w:szCs w:val="52"/>
-    </w:rPr>
-  </w:style>
-  <w:style w:type="character" w:customStyle="1" w:styleId="TitleChar">
-    <w:name w:val="Title Char"/>
-    <w:basedOn w:val="DefaultParagraphFont"/>
-    <w:link w:val="Title"/>
-    <w:uiPriority w:val="10"/>
-    <w:rsid w:val="00336B10"/>
-    <w:rPr>
-      <w:rFonts w:asciiTheme="majorHAnsi" w:eastAsiaTheme="majorEastAsia" w:hAnsiTheme="majorHAnsi" w:cstheme="majorBidi"/>
-      <w:color w:val="17365D" w:themeColor="text2" w:themeShade="BF"/>
-      <w:spacing w:val="5"/>
-      <w:kern w:val="28"/>
-      <w:sz w:val="52"/>
-      <w:szCs w:val="52"/>
-    </w:rPr>
-  </w:style>
-  <w:style w:type="character" w:customStyle="1" w:styleId="Heading1Char">
-    <w:name w:val="Heading 1 Char"/>
-    <w:basedOn w:val="DefaultParagraphFont"/>
-    <w:link w:val="Heading1"/>
-    <w:uiPriority w:val="9"/>
-    <w:rsid w:val="00336B10"/>
-    <w:rPr>
-      <w:rFonts w:asciiTheme="majorHAnsi" w:eastAsiaTheme="majorEastAsia" w:hAnsiTheme="majorHAnsi" w:cstheme="majorBidi"/>
-      <w:b/>
-      <w:bCs/>
-      <w:color w:val="365F91" w:themeColor="accent1" w:themeShade="BF"/>
-      <w:sz w:val="28"/>
-      <w:szCs w:val="28"/>
-    </w:rPr>
-  </w:style>
-  <w:style w:type="character" w:customStyle="1" w:styleId="Heading2Char">
-    <w:name w:val="Heading 2 Char"/>
-    <w:basedOn w:val="DefaultParagraphFont"/>
-    <w:link w:val="Heading2"/>
-    <w:uiPriority w:val="9"/>
-    <w:rsid w:val="00941769"/>
-    <w:rPr>
-      <w:rFonts w:asciiTheme="majorHAnsi" w:eastAsiaTheme="majorEastAsia" w:hAnsiTheme="majorHAnsi" w:cstheme="majorBidi"/>
-      <w:b/>
-      <w:bCs/>
-      <w:color w:val="4F81BD" w:themeColor="accent1"/>
-      <w:sz w:val="26"/>
-      <w:szCs w:val="26"/>
-    </w:rPr>
-  </w:style>
-</w:styles>
-</file>
-
-<file path=word/stylesWithEffects.xml><?xml version="1.0" encoding="utf-8"?>
-<w:styles xmlns:wpc="http://schemas.microsoft.com/office/word/2010/wordprocessingCanvas" xmlns:mc="http://schemas.openxmlformats.org/markup-compatibility/2006" xmlns:o="urn:schemas-microsoft-com:office:office" xmlns:r="http://schemas.openxmlformats.org/officeDocument/2006/relationships" xmlns:m="http://schemas.openxmlformats.org/officeDocument/2006/math" xmlns:v="urn:schemas-microsoft-com:vml" xmlns:wp14="http://schemas.microsoft.com/office/word/2010/wordprocessingDrawing" xmlns:wp="http://schemas.openxmlformats.org/drawingml/2006/wordprocessingDrawing" xmlns:w10="urn:schemas-microsoft-com:office:word" xmlns:w="http://schemas.openxmlformats.org/wordprocessingml/2006/main" xmlns:w14="http://schemas.microsoft.com/office/word/2010/wordml" xmlns:wpg="http://schemas.microsoft.com/office/word/2010/wordprocessingGroup" xmlns:wpi="http://schemas.microsoft.com/office/word/2010/wordprocessingInk" xmlns:wne="http://schemas.microsoft.com/office/word/2006/wordml" xmlns:wps="http://schemas.microsoft.com/office/word/2010/wordprocessingShape" mc:Ignorable="w14 wp14">
-  <w:docDefaults>
-    <w:rPrDefault>
-      <w:rPr>
-        <w:rFonts w:asciiTheme="minorHAnsi" w:eastAsiaTheme="minorHAnsi" w:hAnsiTheme="minorHAnsi" w:cstheme="minorBidi"/>
-        <w:sz w:val="22"/>
-        <w:szCs w:val="22"/>
-        <w:lang w:val="en-US" w:eastAsia="en-US" w:bidi="ar-SA"/>
-      </w:rPr>
-    </w:rPrDefault>
-    <w:pPrDefault>
-      <w:pPr>
-        <w:spacing w:after="200" w:line="276" w:lineRule="auto"/>
-      </w:pPr>
-    </w:pPrDefault>
-  </w:docDefaults>
-  <w:latentStyles w:defLockedState="0" w:defUIPriority="99" w:defSemiHidden="1" w:defUnhideWhenUsed="1" w:defQFormat="0" w:count="267">
-    <w:lsdException w:name="Normal" w:semiHidden="0" w:uiPriority="0" w:unhideWhenUsed="0" w:qFormat="1"/>
-    <w:lsdException w:name="heading 1" w:semiHidden="0" w:uiPriority="9" w:unhideWhenUsed="0" w:qFormat="1"/>
-    <w:lsdException w:name="heading 2" w:uiPriority="9" w:qFormat="1"/>
-    <w:lsdException w:name="heading 3" w:uiPriority="9" w:qFormat="1"/>
-    <w:lsdException w:name="heading 4" w:uiPriority="9" w:qFormat="1"/>
-    <w:lsdException w:name="heading 5" w:uiPriority="9" w:qFormat="1"/>
-    <w:lsdException w:name="heading 6" w:uiPriority="9" w:qFormat="1"/>
-    <w:lsdException w:name="heading 7" w:uiPriority="9" w:qFormat="1"/>
-    <w:lsdException w:name="heading 8" w:uiPriority="9" w:qFormat="1"/>
-    <w:lsdException w:name="heading 9" w:uiPriority="9" w:qFormat="1"/>
-    <w:lsdException w:name="toc 1" w:uiPriority="39"/>
-    <w:lsdException w:name="toc 2" w:uiPriority="39"/>
-    <w:lsdException w:name="toc 3" w:uiPriority="39"/>
-    <w:lsdException w:name="toc 4" w:uiPriority="39"/>
-    <w:lsdException w:name="toc 5" w:uiPriority="39"/>
-    <w:lsdException w:name="toc 6" w:uiPriority="39"/>
-    <w:lsdException w:name="toc 7" w:uiPriority="39"/>
-    <w:lsdException w:name="toc 8" w:uiPriority="39"/>
-    <w:lsdException w:name="toc 9" w:uiPriority="39"/>
-    <w:lsdException w:name="caption" w:uiPriority="35" w:qFormat="1"/>
-    <w:lsdException w:name="Title" w:semiHidden="0" w:uiPriority="10" w:unhideWhenUsed="0" w:qFormat="1"/>
-    <w:lsdException w:name="Default Paragraph Font" w:uiPriority="1"/>
-    <w:lsdException w:name="Subtitle" w:semiHidden="0" w:uiPriority="11" w:unhideWhenUsed="0" w:qFormat="1"/>
-    <w:lsdException w:name="Strong" w:semiHidden="0" w:uiPriority="22" w:unhideWhenUsed="0" w:qFormat="1"/>
-    <w:lsdException w:name="Emphasis" w:semiHidden="0" w:uiPriority="20" w:unhideWhenUsed="0" w:qFormat="1"/>
-    <w:lsdException w:name="Table Grid" w:semiHidden="0" w:uiPriority="59" w:unhideWhenUsed="0"/>
-    <w:lsdException w:name="Placeholder Text" w:unhideWhenUsed="0"/>
-    <w:lsdException w:name="No Spacing" w:semiHidden="0" w:uiPriority="1" w:unhideWhenUsed="0" w:qFormat="1"/>
-    <w:lsdException w:name="Light Shading" w:semiHidden="0" w:uiPriority="60" w:unhideWhenUsed="0"/>
-    <w:lsdException w:name="Light List" w:semiHidden="0" w:uiPriority="61" w:unhideWhenUsed="0"/>
-    <w:lsdException w:name="Light Grid" w:semiHidden="0" w:uiPriority="62" w:unhideWhenUsed="0"/>
-    <w:lsdException w:name="Medium Shading 1" w:semiHidden="0" w:uiPriority="63" w:unhideWhenUsed="0"/>
-    <w:lsdException w:name="Medium Shading 2" w:semiHidden="0" w:uiPriority="64" w:unhideWhenUsed="0"/>
-    <w:lsdException w:name="Medium List 1" w:semiHidden="0" w:uiPriority="65" w:unhideWhenUsed="0"/>
-    <w:lsdException w:name="Medium List 2" w:semiHidden="0" w:uiPriority="66" w:unhideWhenUsed="0"/>
-    <w:lsdException w:name="Medium Grid 1" w:semiHidden="0" w:uiPriority="67" w:unhideWhenUsed="0"/>
-    <w:lsdException w:name="Medium Grid 2" w:semiHidden="0" w:uiPriority="68" w:unhideWhenUsed="0"/>
-    <w:lsdException w:name="Medium Grid 3" w:semiHidden="0" w:uiPriority="69" w:unhideWhenUsed="0"/>
-    <w:lsdException w:name="Dark List" w:semiHidden="0" w:uiPriority="70" w:unhideWhenUsed="0"/>
-    <w:lsdException w:name="Colorful Shading" w:semiHidden="0" w:uiPriority="71" w:unhideWhenUsed="0"/>
-    <w:lsdException w:name="Colorful List" w:semiHidden="0" w:uiPriority="72" w:unhideWhenUsed="0"/>
-    <w:lsdException w:name="Colorful Grid" w:semiHidden="0" w:uiPriority="73" w:unhideWhenUsed="0"/>
-    <w:lsdException w:name="Light Shading Accent 1" w:semiHidden="0" w:uiPriority="60" w:unhideWhenUsed="0"/>
-    <w:lsdException w:name="Light List Accent 1" w:semiHidden="0" w:uiPriority="61" w:unhideWhenUsed="0"/>
-    <w:lsdException w:name="Light Grid Accent 1" w:semiHidden="0" w:uiPriority="62" w:unhideWhenUsed="0"/>
-    <w:lsdException w:name="Medium Shading 1 Accent 1" w:semiHidden="0" w:uiPriority="63" w:unhideWhenUsed="0"/>
-    <w:lsdException w:name="Medium Shading 2 Accent 1" w:semiHidden="0" w:uiPriority="64" w:unhideWhenUsed="0"/>
-    <w:lsdException w:name="Medium List 1 Accent 1" w:semiHidden="0" w:uiPriority="65" w:unhideWhenUsed="0"/>
-    <w:lsdException w:name="Revision" w:unhideWhenUsed="0"/>
-    <w:lsdException w:name="List Paragraph" w:semiHidden="0" w:uiPriority="34" w:unhideWhenUsed="0" w:qFormat="1"/>
-    <w:lsdException w:name="Quote" w:semiHidden="0" w:uiPriority="29" w:unhideWhenUsed="0" w:qFormat="1"/>
-    <w:lsdException w:name="Intense Quote" w:semiHidden="0" w:uiPriority="30" w:unhideWhenUsed="0" w:qFormat="1"/>
-    <w:lsdException w:name="Medium List 2 Accent 1" w:semiHidden="0" w:uiPriority="66" w:unhideWhenUsed="0"/>
-    <w:lsdException w:name="Medium Grid 1 Accent 1" w:semiHidden="0" w:uiPriority="67" w:unhideWhenUsed="0"/>
-    <w:lsdException w:name="Medium Grid 2 Accent 1" w:semiHidden="0" w:uiPriority="68" w:unhideWhenUsed="0"/>
-    <w:lsdException w:name="Medium Grid 3 Accent 1" w:semiHidden="0" w:uiPriority="69" w:unhideWhenUsed="0"/>
-    <w:lsdException w:name="Dark List Accent 1" w:semiHidden="0" w:uiPriority="70" w:unhideWhenUsed="0"/>
-    <w:lsdException w:name="Colorful Shading Accent 1" w:semiHidden="0" w:uiPriority="71" w:unhideWhenUsed="0"/>
-    <w:lsdException w:name="Colorful List Accent 1" w:semiHidden="0" w:uiPriority="72" w:unhideWhenUsed="0"/>
-    <w:lsdException w:name="Colorful Grid Accent 1" w:semiHidden="0" w:uiPriority="73" w:unhideWhenUsed="0"/>
-    <w:lsdException w:name="Light Shading Accent 2" w:semiHidden="0" w:uiPriority="60" w:unhideWhenUsed="0"/>
-    <w:lsdException w:name="Light List Accent 2" w:semiHidden="0" w:uiPriority="61" w:unhideWhenUsed="0"/>
-    <w:lsdException w:name="Light Grid Accent 2" w:semiHidden="0" w:uiPriority="62" w:unhideWhenUsed="0"/>
-    <w:lsdException w:name="Medium Shading 1 Accent 2" w:semiHidden="0" w:uiPriority="63" w:unhideWhenUsed="0"/>
-    <w:lsdException w:name="Medium Shading 2 Accent 2" w:semiHidden="0" w:uiPriority="64" w:unhideWhenUsed="0"/>
-    <w:lsdException w:name="Medium List 1 Accent 2" w:semiHidden="0" w:uiPriority="65" w:unhideWhenUsed="0"/>
-    <w:lsdException w:name="Medium List 2 Accent 2" w:semiHidden="0" w:uiPriority="66" w:unhideWhenUsed="0"/>
-    <w:lsdException w:name="Medium Grid 1 Accent 2" w:semiHidden="0" w:uiPriority="67" w:unhideWhenUsed="0"/>
-    <w:lsdException w:name="Medium Grid 2 Accent 2" w:semiHidden="0" w:uiPriority="68" w:unhideWhenUsed="0"/>
-    <w:lsdException w:name="Medium Grid 3 Accent 2" w:semiHidden="0" w:uiPriority="69" w:unhideWhenUsed="0"/>
-    <w:lsdException w:name="Dark List Accent 2" w:semiHidden="0" w:uiPriority="70" w:unhideWhenUsed="0"/>
-    <w:lsdException w:name="Colorful Shading Accent 2" w:semiHidden="0" w:uiPriority="71" w:unhideWhenUsed="0"/>
-    <w:lsdException w:name="Colorful List Accent 2" w:semiHidden="0" w:uiPriority="72" w:unhideWhenUsed="0"/>
-    <w:lsdException w:name="Colorful Grid Accent 2" w:semiHidden="0" w:uiPriority="73" w:unhideWhenUsed="0"/>
-    <w:lsdException w:name="Light Shading Accent 3" w:semiHidden="0" w:uiPriority="60" w:unhideWhenUsed="0"/>
-    <w:lsdException w:name="Light List Accent 3" w:semiHidden="0" w:uiPriority="61" w:unhideWhenUsed="0"/>
-    <w:lsdException w:name="Light Grid Accent 3" w:semiHidden="0" w:uiPriority="62" w:unhideWhenUsed="0"/>
-    <w:lsdException w:name="Medium Shading 1 Accent 3" w:semiHidden="0" w:uiPriority="63" w:unhideWhenUsed="0"/>
-    <w:lsdException w:name="Medium Shading 2 Accent 3" w:semiHidden="0" w:uiPriority="64" w:unhideWhenUsed="0"/>
-    <w:lsdException w:name="Medium List 1 Accent 3" w:semiHidden="0" w:uiPriority="65" w:unhideWhenUsed="0"/>
-    <w:lsdException w:name="Medium List 2 Accent 3" w:semiHidden="0" w:uiPriority="66" w:unhideWhenUsed="0"/>
-    <w:lsdException w:name="Medium Grid 1 Accent 3" w:semiHidden="0" w:uiPriority="67" w:unhideWhenUsed="0"/>
-    <w:lsdException w:name="Medium Grid 2 Accent 3" w:semiHidden="0" w:uiPriority="68" w:unhideWhenUsed="0"/>
-    <w:lsdException w:name="Medium Grid 3 Accent 3" w:semiHidden="0" w:uiPriority="69" w:unhideWhenUsed="0"/>
-    <w:lsdException w:name="Dark List Accent 3" w:semiHidden="0" w:uiPriority="70" w:unhideWhenUsed="0"/>
-    <w:lsdException w:name="Colorful Shading Accent 3" w:semiHidden="0" w:uiPriority="71" w:unhideWhenUsed="0"/>
-    <w:lsdException w:name="Colorful List Accent 3" w:semiHidden="0" w:uiPriority="72" w:unhideWhenUsed="0"/>
-    <w:lsdException w:name="Colorful Grid Accent 3" w:semiHidden="0" w:uiPriority="73" w:unhideWhenUsed="0"/>
-    <w:lsdException w:name="Light Shading Accent 4" w:semiHidden="0" w:uiPriority="60" w:unhideWhenUsed="0"/>
-    <w:lsdException w:name="Light List Accent 4" w:semiHidden="0" w:uiPriority="61" w:unhideWhenUsed="0"/>
-    <w:lsdException w:name="Light Grid Accent 4" w:semiHidden="0" w:uiPriority="62" w:unhideWhenUsed="0"/>
-    <w:lsdException w:name="Medium Shading 1 Accent 4" w:semiHidden="0" w:uiPriority="63" w:unhideWhenUsed="0"/>
-    <w:lsdException w:name="Medium Shading 2 Accent 4" w:semiHidden="0" w:uiPriority="64" w:unhideWhenUsed="0"/>
-    <w:lsdException w:name="Medium List 1 Accent 4" w:semiHidden="0" w:uiPriority="65" w:unhideWhenUsed="0"/>
-    <w:lsdException w:name="Medium List 2 Accent 4" w:semiHidden="0" w:uiPriority="66" w:unhideWhenUsed="0"/>
-    <w:lsdException w:name="Medium Grid 1 Accent 4" w:semiHidden="0" w:uiPriority="67" w:unhideWhenUsed="0"/>
-    <w:lsdException w:name="Medium Grid 2 Accent 4" w:semiHidden="0" w:uiPriority="68" w:unhideWhenUsed="0"/>
-    <w:lsdException w:name="Medium Grid 3 Accent 4" w:semiHidden="0" w:uiPriority="69" w:unhideWhenUsed="0"/>
-    <w:lsdException w:name="Dark List Accent 4" w:semiHidden="0" w:uiPriority="70" w:unhideWhenUsed="0"/>
-    <w:lsdException w:name="Colorful Shading Accent 4" w:semiHidden="0" w:uiPriority="71" w:unhideWhenUsed="0"/>
-    <w:lsdException w:name="Colorful List Accent 4" w:semiHidden="0" w:uiPriority="72" w:unhideWhenUsed="0"/>
-    <w:lsdException w:name="Colorful Grid Accent 4" w:semiHidden="0" w:uiPriority="73" w:unhideWhenUsed="0"/>
-    <w:lsdException w:name="Light Shading Accent 5" w:semiHidden="0" w:uiPriority="60" w:unhideWhenUsed="0"/>
-    <w:lsdException w:name="Light List Accent 5" w:semiHidden="0" w:uiPriority="61" w:unhideWhenUsed="0"/>
-    <w:lsdException w:name="Light Grid Accent 5" w:semiHidden="0" w:uiPriority="62" w:unhideWhenUsed="0"/>
-    <w:lsdException w:name="Medium Shading 1 Accent 5" w:semiHidden="0" w:uiPriority="63" w:unhideWhenUsed="0"/>
-    <w:lsdException w:name="Medium Shading 2 Accent 5" w:semiHidden="0" w:uiPriority="64" w:unhideWhenUsed="0"/>
-    <w:lsdException w:name="Medium List 1 Accent 5" w:semiHidden="0" w:uiPriority="65" w:unhideWhenUsed="0"/>
-    <w:lsdException w:name="Medium List 2 Accent 5" w:semiHidden="0" w:uiPriority="66" w:unhideWhenUsed="0"/>
-    <w:lsdException w:name="Medium Grid 1 Accent 5" w:semiHidden="0" w:uiPriority="67" w:unhideWhenUsed="0"/>
-    <w:lsdException w:name="Medium Grid 2 Accent 5" w:semiHidden="0" w:uiPriority="68" w:unhideWhenUsed="0"/>
-    <w:lsdException w:name="Medium Grid 3 Accent 5" w:semiHidden="0" w:uiPriority="69" w:unhideWhenUsed="0"/>
-    <w:lsdException w:name="Dark List Accent 5" w:semiHidden="0" w:uiPriority="70" w:unhideWhenUsed="0"/>
-    <w:lsdException w:name="Colorful Shading Accent 5" w:semiHidden="0" w:uiPriority="71" w:unhideWhenUsed="0"/>
-    <w:lsdException w:name="Colorful List Accent 5" w:semiHidden="0" w:uiPriority="72" w:unhideWhenUsed="0"/>
-    <w:lsdException w:name="Colorful Grid Accent 5" w:semiHidden="0" w:uiPriority="73" w:unhideWhenUsed="0"/>
-    <w:lsdException w:name="Light Shading Accent 6" w:semiHidden="0" w:uiPriority="60" w:unhideWhenUsed="0"/>
-    <w:lsdException w:name="Light List Accent 6" w:semiHidden="0" w:uiPriority="61" w:unhideWhenUsed="0"/>
-    <w:lsdException w:name="Light Grid Accent 6" w:semiHidden="0" w:uiPriority="62" w:unhideWhenUsed="0"/>
-    <w:lsdException w:name="Medium Shading 1 Accent 6" w:semiHidden="0" w:uiPriority="63" w:unhideWhenUsed="0"/>
-    <w:lsdException w:name="Medium Shading 2 Accent 6" w:semiHidden="0" w:uiPriority="64" w:unhideWhenUsed="0"/>
-    <w:lsdException w:name="Medium List 1 Accent 6" w:semiHidden="0" w:uiPriority="65" w:unhideWhenUsed="0"/>
-    <w:lsdException w:name="Medium List 2 Accent 6" w:semiHidden="0" w:uiPriority="66" w:unhideWhenUsed="0"/>
-    <w:lsdException w:name="Medium Grid 1 Accent 6" w:semiHidden="0" w:uiPriority="67" w:unhideWhenUsed="0"/>
-    <w:lsdException w:name="Medium Grid 2 Accent 6" w:semiHidden="0" w:uiPriority="68" w:unhideWhenUsed="0"/>
-    <w:lsdException w:name="Medium Grid 3 Accent 6" w:semiHidden="0" w:uiPriority="69" w:unhideWhenUsed="0"/>
-    <w:lsdException w:name="Dark List Accent 6" w:semiHidden="0" w:uiPriority="70" w:unhideWhenUsed="0"/>
-    <w:lsdException w:name="Colorful Shading Accent 6" w:semiHidden="0" w:uiPriority="71" w:unhideWhenUsed="0"/>
-    <w:lsdException w:name="Colorful List Accent 6" w:semiHidden="0" w:uiPriority="72" w:unhideWhenUsed="0"/>
-    <w:lsdException w:name="Colorful Grid Accent 6" w:semiHidden="0" w:uiPriority="73" w:unhideWhenUsed="0"/>
-    <w:lsdException w:name="Subtle Emphasis" w:semiHidden="0" w:uiPriority="19" w:unhideWhenUsed="0" w:qFormat="1"/>
-    <w:lsdException w:name="Intense Emphasis" w:semiHidden="0" w:uiPriority="21" w:unhideWhenUsed="0" w:qFormat="1"/>
-    <w:lsdException w:name="Subtle Reference" w:semiHidden="0" w:uiPriority="31" w:unhideWhenUsed="0" w:qFormat="1"/>
-    <w:lsdException w:name="Intense Reference" w:semiHidden="0" w:uiPriority="32" w:unhideWhenUsed="0" w:qFormat="1"/>
-    <w:lsdException w:name="Book Title" w:semiHidden="0" w:uiPriority="33" w:unhideWhenUsed="0" w:qFormat="1"/>
-    <w:lsdException w:name="Bibliography" w:uiPriority="37"/>
-    <w:lsdException w:name="TOC Heading" w:uiPriority="39" w:qFormat="1"/>
+  <w:latentStyles w:defLockedState="0" w:defUIPriority="99" w:defSemiHidden="0" w:defUnhideWhenUsed="0" w:defQFormat="0" w:count="371">
+    <w:lsdException w:name="Normal" w:uiPriority="0" w:qFormat="1"/>
+    <w:lsdException w:name="heading 1" w:uiPriority="9" w:qFormat="1"/>
+    <w:lsdException w:name="heading 2" w:semiHidden="1" w:uiPriority="9" w:unhideWhenUsed="1" w:qFormat="1"/>
+    <w:lsdException w:name="heading 3" w:semiHidden="1" w:uiPriority="9" w:unhideWhenUsed="1" w:qFormat="1"/>
+    <w:lsdException w:name="heading 4" w:semiHidden="1" w:uiPriority="9" w:unhideWhenUsed="1" w:qFormat="1"/>
+    <w:lsdException w:name="heading 5" w:semiHidden="1" w:uiPriority="9" w:unhideWhenUsed="1" w:qFormat="1"/>
+    <w:lsdException w:name="heading 6" w:semiHidden="1" w:uiPriority="9" w:unhideWhenUsed="1" w:qFormat="1"/>
+    <w:lsdException w:name="heading 7" w:semiHidden="1" w:uiPriority="9" w:unhideWhenUsed="1" w:qFormat="1"/>
+    <w:lsdException w:name="heading 8" w:semiHidden="1" w:uiPriority="9" w:unhideWhenUsed="1" w:qFormat="1"/>
+    <w:lsdException w:name="heading 9" w:semiHidden="1" w:uiPriority="9" w:unhideWhenUsed="1" w:qFormat="1"/>
+    <w:lsdException w:name="index 1" w:semiHidden="1" w:unhideWhenUsed="1"/>
+    <w:lsdException w:name="index 2" w:semiHidden="1" w:unhideWhenUsed="1"/>
+    <w:lsdException w:name="index 3" w:semiHidden="1" w:unhideWhenUsed="1"/>
+    <w:lsdException w:name="index 4" w:semiHidden="1" w:unhideWhenUsed="1"/>
+    <w:lsdException w:name="index 5" w:semiHidden="1" w:unhideWhenUsed="1"/>
+    <w:lsdException w:name="index 6" w:semiHidden="1" w:unhideWhenUsed="1"/>
+    <w:lsdException w:name="index 7" w:semiHidden="1" w:unhideWhenUsed="1"/>
+    <w:lsdException w:name="index 8" w:semiHidden="1" w:unhideWhenUsed="1"/>
+    <w:lsdException w:name="index 9" w:semiHidden="1" w:unhideWhenUsed="1"/>
+    <w:lsdException w:name="toc 1" w:semiHidden="1" w:uiPriority="39" w:unhideWhenUsed="1"/>
+    <w:lsdException w:name="toc 2" w:semiHidden="1" w:uiPriority="39" w:unhideWhenUsed="1"/>
+    <w:lsdException w:name="toc 3" w:semiHidden="1" w:uiPriority="39" w:unhideWhenUsed="1"/>
+    <w:lsdException w:name="toc 4" w:semiHidden="1" w:uiPriority="39" w:unhideWhenUsed="1"/>
+    <w:lsdException w:name="toc 5" w:semiHidden="1" w:uiPriority="39" w:unhideWhenUsed="1"/>
+    <w:lsdException w:name="toc 6" w:semiHidden="1" w:uiPriority="39" w:unhideWhenUsed="1"/>
+    <w:lsdException w:name="toc 7" w:semiHidden="1" w:uiPriority="39" w:unhideWhenUsed="1"/>
+    <w:lsdException w:name="toc 8" w:semiHidden="1" w:uiPriority="39" w:unhideWhenUsed="1"/>
+    <w:lsdException w:name="toc 9" w:semiHidden="1" w:uiPriority="39" w:unhideWhenUsed="1"/>
+    <w:lsdException w:name="Normal Indent" w:semiHidden="1" w:unhideWhenUsed="1"/>
+    <w:lsdException w:name="footnote text" w:semiHidden="1" w:unhideWhenUsed="1"/>
+    <w:lsdException w:name="annotation text" w:semiHidden="1" w:unhideWhenUsed="1"/>
+    <w:lsdException w:name="header" w:semiHidden="1" w:unhideWhenUsed="1"/>
+    <w:lsdException w:name="footer" w:semiHidden="1" w:unhideWhenUsed="1"/>
+    <w:lsdException w:name="index heading" w:semiHidden="1" w:unhideWhenUsed="1"/>
+    <w:lsdException w:name="caption" w:semiHidden="1" w:uiPriority="35" w:unhideWhenUsed="1" w:qFormat="1"/>
+    <w:lsdException w:name="table of figures" w:semiHidden="1" w:unhideWhenUsed="1"/>
+    <w:lsdException w:name="envelope address" w:semiHidden="1" w:unhideWhenUsed="1"/>
+    <w:lsdException w:name="envelope return" w:semiHidden="1" w:unhideWhenUsed="1"/>
+    <w:lsdException w:name="footnote reference" w:semiHidden="1" w:unhideWhenUsed="1"/>
+    <w:lsdException w:name="annotation reference" w:semiHidden="1" w:unhideWhenUsed="1"/>
+    <w:lsdException w:name="line number" w:semiHidden="1" w:unhideWhenUsed="1"/>
+    <w:lsdException w:name="page number" w:semiHidden="1" w:unhideWhenUsed="1"/>
+    <w:lsdException w:name="endnote reference" w:semiHidden="1" w:unhideWhenUsed="1"/>
+    <w:lsdException w:name="endnote text" w:semiHidden="1" w:unhideWhenUsed="1"/>
+    <w:lsdException w:name="table of authorities" w:semiHidden="1" w:unhideWhenUsed="1"/>
+    <w:lsdException w:name="macro" w:semiHidden="1" w:unhideWhenUsed="1"/>
+    <w:lsdException w:name="toa heading" w:semiHidden="1" w:unhideWhenUsed="1"/>
+    <w:lsdException w:name="List" w:semiHidden="1" w:unhideWhenUsed="1"/>
+    <w:lsdException w:name="List Bullet" w:semiHidden="1" w:unhideWhenUsed="1"/>
+    <w:lsdException w:name="List Number" w:semiHidden="1" w:unhideWhenUsed="1"/>
+    <w:lsdException w:name="List 2" w:semiHidden="1" w:unhideWhenUsed="1"/>
+    <w:lsdException w:name="List 3" w:semiHidden="1" w:unhideWhenUsed="1"/>
+    <w:lsdException w:name="List 4" w:semiHidden="1" w:unhideWhenUsed="1"/>
+    <w:lsdException w:name="List 5" w:semiHidden="1" w:unhideWhenUsed="1"/>
+    <w:lsdException w:name="List Bullet 2" w:semiHidden="1" w:unhideWhenUsed="1"/>
+    <w:lsdException w:name="List Bullet 3" w:semiHidden="1" w:unhideWhenUsed="1"/>
+    <w:lsdException w:name="List Bullet 4" w:semiHidden="1" w:unhideWhenUsed="1"/>
+    <w:lsdException w:name="List Bullet 5" w:semiHidden="1" w:unhideWhenUsed="1"/>
+    <w:lsdException w:name="List Number 2" w:semiHidden="1" w:unhideWhenUsed="1"/>
+    <w:lsdException w:name="List Number 3" w:semiHidden="1" w:unhideWhenUsed="1"/>
+    <w:lsdException w:name="List Number 4" w:semiHidden="1" w:unhideWhenUsed="1"/>
+    <w:lsdException w:name="List Number 5" w:semiHidden="1" w:unhideWhenUsed="1"/>
+    <w:lsdException w:name="Title" w:uiPriority="10" w:qFormat="1"/>
+    <w:lsdException w:name="Closing" w:semiHidden="1" w:unhideWhenUsed="1"/>
+    <w:lsdException w:name="Signature" w:semiHidden="1" w:unhideWhenUsed="1"/>
+    <w:lsdException w:name="Default Paragraph Font" w:semiHidden="1" w:uiPriority="1" w:unhideWhenUsed="1"/>
+    <w:lsdException w:name="Body Text" w:semiHidden="1" w:unhideWhenUsed="1"/>
+    <w:lsdException w:name="Body Text Indent" w:semiHidden="1" w:unhideWhenUsed="1"/>
+    <w:lsdException w:name="List Continue" w:semiHidden="1" w:unhideWhenUsed="1"/>
+    <w:lsdException w:name="List Continue 2" w:semiHidden="1" w:unhideWhenUsed="1"/>
+    <w:lsdException w:name="List Continue 3" w:semiHidden="1" w:unhideWhenUsed="1"/>
+    <w:lsdException w:name="List Continue 4" w:semiHidden="1" w:unhideWhenUsed="1"/>
+    <w:lsdException w:name="List Continue 5" w:semiHidden="1" w:unhideWhenUsed="1"/>
+    <w:lsdException w:name="Message Header" w:semiHidden="1" w:unhideWhenUsed="1"/>
+    <w:lsdException w:name="Subtitle" w:uiPriority="11" w:qFormat="1"/>
+    <w:lsdException w:name="Salutation" w:semiHidden="1" w:unhideWhenUsed="1"/>
+    <w:lsdException w:name="Date" w:semiHidden="1" w:unhideWhenUsed="1"/>
+    <w:lsdException w:name="Body Text First Indent" w:semiHidden="1" w:unhideWhenUsed="1"/>
+    <w:lsdException w:name="Body Text First Indent 2" w:semiHidden="1" w:unhideWhenUsed="1"/>
+    <w:lsdException w:name="Note Heading" w:semiHidden="1" w:unhideWhenUsed="1"/>
+    <w:lsdException w:name="Body Text 2" w:semiHidden="1" w:unhideWhenUsed="1"/>
+    <w:lsdException w:name="Body Text 3" w:semiHidden="1" w:unhideWhenUsed="1"/>
+    <w:lsdException w:name="Body Text Indent 2" w:semiHidden="1" w:unhideWhenUsed="1"/>
+    <w:lsdException w:name="Body Text Indent 3" w:semiHidden="1" w:unhideWhenUsed="1"/>
+    <w:lsdException w:name="Block Text" w:semiHidden="1" w:unhideWhenUsed="1"/>
+    <w:lsdException w:name="Hyperlink" w:semiHidden="1" w:unhideWhenUsed="1"/>
+    <w:lsdException w:name="FollowedHyperlink" w:semiHidden="1" w:unhideWhenUsed="1"/>
+    <w:lsdException w:name="Strong" w:uiPriority="22" w:qFormat="1"/>
+    <w:lsdException w:name="Emphasis" w:uiPriority="20" w:qFormat="1"/>
+    <w:lsdException w:name="Document Map" w:semiHidden="1" w:unhideWhenUsed="1"/>
+    <w:lsdException w:name="Plain Text" w:semiHidden="1" w:unhideWhenUsed="1"/>
+    <w:lsdException w:name="E-mail Signature" w:semiHidden="1" w:unhideWhenUsed="1"/>
+    <w:lsdException w:name="HTML Top of Form" w:semiHidden="1" w:unhideWhenUsed="1"/>
+    <w:lsdException w:name="HTML Bottom of Form" w:semiHidden="1" w:unhideWhenUsed="1"/>
+    <w:lsdException w:name="Normal (Web)" w:semiHidden="1" w:unhideWhenUsed="1"/>
+    <w:lsdException w:name="HTML Acronym" w:semiHidden="1" w:unhideWhenUsed="1"/>
+    <w:lsdException w:name="HTML Address" w:semiHidden="1" w:unhideWhenUsed="1"/>
+    <w:lsdException w:name="HTML Cite" w:semiHidden="1" w:unhideWhenUsed="1"/>
+    <w:lsdException w:name="HTML Code" w:semiHidden="1" w:unhideWhenUsed="1"/>
+    <w:lsdException w:name="HTML Definition" w:semiHidden="1" w:unhideWhenUsed="1"/>
+    <w:lsdException w:name="HTML Keyboard" w:semiHidden="1" w:unhideWhenUsed="1"/>
+    <w:lsdException w:name="HTML Preformatted" w:semiHidden="1" w:unhideWhenUsed="1"/>
+    <w:lsdException w:name="HTML Sample" w:semiHidden="1" w:unhideWhenUsed="1"/>
+    <w:lsdException w:name="HTML Typewriter" w:semiHidden="1" w:unhideWhenUsed="1"/>
+    <w:lsdException w:name="HTML Variable" w:semiHidden="1" w:unhideWhenUsed="1"/>
+    <w:lsdException w:name="Normal Table" w:semiHidden="1" w:unhideWhenUsed="1"/>
+    <w:lsdException w:name="annotation subject" w:semiHidden="1" w:unhideWhenUsed="1"/>
+    <w:lsdException w:name="No List" w:semiHidden="1" w:unhideWhenUsed="1"/>
+    <w:lsdException w:name="Outline List 1" w:semiHidden="1" w:unhideWhenUsed="1"/>
+    <w:lsdException w:name="Outline List 2" w:semiHidden="1" w:unhideWhenUsed="1"/>
+    <w:lsdException w:name="Outline List 3" w:semiHidden="1" w:unhideWhenUsed="1"/>
+    <w:lsdException w:name="Table Simple 1" w:semiHidden="1" w:unhideWhenUsed="1"/>
+    <w:lsdException w:name="Table Simple 2" w:semiHidden="1" w:unhideWhenUsed="1"/>
+    <w:lsdException w:name="Table Simple 3" w:semiHidden="1" w:unhideWhenUsed="1"/>
+    <w:lsdException w:name="Table Classic 1" w:semiHidden="1" w:unhideWhenUsed="1"/>
+    <w:lsdException w:name="Table Classic 2" w:semiHidden="1" w:unhideWhenUsed="1"/>
+    <w:lsdException w:name="Table Classic 3" w:semiHidden="1" w:unhideWhenUsed="1"/>
+    <w:lsdException w:name="Table Classic 4" w:semiHidden="1" w:unhideWhenUsed="1"/>
+    <w:lsdException w:name="Table Colorful 1" w:semiHidden="1" w:unhideWhenUsed="1"/>
+    <w:lsdException w:name="Table Colorful 2" w:semiHidden="1" w:unhideWhenUsed="1"/>
+    <w:lsdException w:name="Table Colorful 3" w:semiHidden="1" w:unhideWhenUsed="1"/>
+    <w:lsdException w:name="Table Columns 1" w:semiHidden="1" w:unhideWhenUsed="1"/>
+    <w:lsdException w:name="Table Columns 2" w:semiHidden="1" w:unhideWhenUsed="1"/>
+    <w:lsdException w:name="Table Columns 3" w:semiHidden="1" w:unhideWhenUsed="1"/>
+    <w:lsdException w:name="Table Columns 4" w:semiHidden="1" w:unhideWhenUsed="1"/>
+    <w:lsdException w:name="Table Columns 5" w:semiHidden="1" w:unhideWhenUsed="1"/>
+    <w:lsdException w:name="Table Grid 1" w:semiHidden="1" w:unhideWhenUsed="1"/>
+    <w:lsdException w:name="Table Grid 2" w:semiHidden="1" w:unhideWhenUsed="1"/>
+    <w:lsdException w:name="Table Grid 3" w:semiHidden="1" w:unhideWhenUsed="1"/>
+    <w:lsdException w:name="Table Grid 4" w:semiHidden="1" w:unhideWhenUsed="1"/>
+    <w:lsdException w:name="Table Grid 5" w:semiHidden="1" w:unhideWhenUsed="1"/>
+    <w:lsdException w:name="Table Grid 6" w:semiHidden="1" w:unhideWhenUsed="1"/>
+    <w:lsdException w:name="Table Grid 7" w:semiHidden="1" w:unhideWhenUsed="1"/>
+    <w:lsdException w:name="Table Grid 8" w:semiHidden="1" w:unhideWhenUsed="1"/>
+    <w:lsdException w:name="Table List 1" w:semiHidden="1" w:unhideWhenUsed="1"/>
+    <w:lsdException w:name="Table List 2" w:semiHidden="1" w:unhideWhenUsed="1"/>
+    <w:lsdException w:name="Table List 3" w:semiHidden="1" w:unhideWhenUsed="1"/>
+    <w:lsdException w:name="Table List 4" w:semiHidden="1" w:unhideWhenUsed="1"/>
+    <w:lsdException w:name="Table List 5" w:semiHidden="1" w:unhideWhenUsed="1"/>
+    <w:lsdException w:name="Table List 6" w:semiHidden="1" w:unhideWhenUsed="1"/>
+    <w:lsdException w:name="Table List 7" w:semiHidden="1" w:unhideWhenUsed="1"/>
+    <w:lsdException w:name="Table List 8" w:semiHidden="1" w:unhideWhenUsed="1"/>
+    <w:lsdException w:name="Table 3D effects 1" w:semiHidden="1" w:unhideWhenUsed="1"/>
+    <w:lsdException w:name="Table 3D effects 2" w:semiHidden="1" w:unhideWhenUsed="1"/>
+    <w:lsdException w:name="Table 3D effects 3" w:semiHidden="1" w:unhideWhenUsed="1"/>
+    <w:lsdException w:name="Table Contemporary" w:semiHidden="1" w:unhideWhenUsed="1"/>
+    <w:lsdException w:name="Table Elegant" w:semiHidden="1" w:unhideWhenUsed="1"/>
+    <w:lsdException w:name="Table Professional" w:semiHidden="1" w:unhideWhenUsed="1"/>
+    <w:lsdException w:name="Table Subtle 1" w:semiHidden="1" w:unhideWhenUsed="1"/>
+    <w:lsdException w:name="Table Subtle 2" w:semiHidden="1" w:unhideWhenUsed="1"/>
+    <w:lsdException w:name="Table Web 1" w:semiHidden="1" w:unhideWhenUsed="1"/>
+    <w:lsdException w:name="Table Web 2" w:semiHidden="1" w:unhideWhenUsed="1"/>
+    <w:lsdException w:name="Table Web 3" w:semiHidden="1" w:unhideWhenUsed="1"/>
+    <w:lsdException w:name="Balloon Text" w:semiHidden="1" w:unhideWhenUsed="1"/>
+    <w:lsdException w:name="Table Grid" w:uiPriority="59"/>
+    <w:lsdException w:name="Table Theme" w:semiHidden="1" w:unhideWhenUsed="1"/>
+    <w:lsdException w:name="Placeholder Text" w:semiHidden="1"/>
+    <w:lsdException w:name="No Spacing" w:uiPriority="1" w:qFormat="1"/>
+    <w:lsdException w:name="Light Shading" w:uiPriority="60"/>
+    <w:lsdException w:name="Light List" w:uiPriority="61"/>
+    <w:lsdException w:name="Light Grid" w:uiPriority="62"/>
+    <w:lsdException w:name="Medium Shading 1" w:uiPriority="63"/>
+    <w:lsdException w:name="Medium Shading 2" w:uiPriority="64"/>
+    <w:lsdException w:name="Medium List 1" w:uiPriority="65"/>
+    <w:lsdException w:name="Medium List 2" w:uiPriority="66"/>
+    <w:lsdException w:name="Medium Grid 1" w:uiPriority="67"/>
+    <w:lsdException w:name="Medium Grid 2" w:uiPriority="68"/>
+    <w:lsdException w:name="Medium Grid 3" w:uiPriority="69"/>
+    <w:lsdException w:name="Dark List" w:uiPriority="70"/>
+    <w:lsdException w:name="Colorful Shading" w:uiPriority="71"/>
+    <w:lsdException w:name="Colorful List" w:uiPriority="72"/>
+    <w:lsdException w:name="Colorful Grid" w:uiPriority="73"/>
+    <w:lsdException w:name="Light Shading Accent 1" w:uiPriority="60"/>
+    <w:lsdException w:name="Light List Accent 1" w:uiPriority="61"/>
+    <w:lsdException w:name="Light Grid Accent 1" w:uiPriority="62"/>
+    <w:lsdException w:name="Medium Shading 1 Accent 1" w:uiPriority="63"/>
+    <w:lsdException w:name="Medium Shading 2 Accent 1" w:uiPriority="64"/>
+    <w:lsdException w:name="Medium List 1 Accent 1" w:uiPriority="65"/>
+    <w:lsdException w:name="Revision" w:semiHidden="1"/>
+    <w:lsdException w:name="List Paragraph" w:uiPriority="34" w:qFormat="1"/>
+    <w:lsdException w:name="Quote" w:uiPriority="29" w:qFormat="1"/>
+    <w:lsdException w:name="Intense Quote" w:uiPriority="30" w:qFormat="1"/>
+    <w:lsdException w:name="Medium List 2 Accent 1" w:uiPriority="66"/>
+    <w:lsdException w:name="Medium Grid 1 Accent 1" w:uiPriority="67"/>
+    <w:lsdException w:name="Medium Grid 2 Accent 1" w:uiPriority="68"/>
+    <w:lsdException w:name="Medium Grid 3 Accent 1" w:uiPriority="69"/>
+    <w:lsdException w:name="Dark List Accent 1" w:uiPriority="70"/>
+    <w:lsdException w:name="Colorful Shading Accent 1" w:uiPriority="71"/>
+    <w:lsdException w:name="Colorful List Accent 1" w:uiPriority="72"/>
+    <w:lsdException w:name="Colorful Grid Accent 1" w:uiPriority="73"/>
+    <w:lsdException w:name="Light Shading Accent 2" w:uiPriority="60"/>
+    <w:lsdException w:name="Light List Accent 2" w:uiPriority="61"/>
+    <w:lsdException w:name="Light Grid Accent 2" w:uiPriority="62"/>
+    <w:lsdException w:name="Medium Shading 1 Accent 2" w:uiPriority="63"/>
+    <w:lsdException w:name="Medium Shading 2 Accent 2" w:uiPriority="64"/>
+    <w:lsdException w:name="Medium List 1 Accent 2" w:uiPriority="65"/>
+    <w:lsdException w:name="Medium List 2 Accent 2" w:uiPriority="66"/>
+    <w:lsdException w:name="Medium Grid 1 Accent 2" w:uiPriority="67"/>
+    <w:lsdException w:name="Medium Grid 2 Accent 2" w:uiPriority="68"/>
+    <w:lsdException w:name="Medium Grid 3 Accent 2" w:uiPriority="69"/>
+    <w:lsdException w:name="Dark List Accent 2" w:uiPriority="70"/>
+    <w:lsdException w:name="Colorful Shading Accent 2" w:uiPriority="71"/>
+    <w:lsdException w:name="Colorful List Accent 2" w:uiPriority="72"/>
+    <w:lsdException w:name="Colorful Grid Accent 2" w:uiPriority="73"/>
+    <w:lsdException w:name="Light Shading Accent 3" w:uiPriority="60"/>
+    <w:lsdException w:name="Light List Accent 3" w:uiPriority="61"/>
+    <w:lsdException w:name="Light Grid Accent 3" w:uiPriority="62"/>
+    <w:lsdException w:name="Medium Shading 1 Accent 3" w:uiPriority="63"/>
+    <w:lsdException w:name="Medium Shading 2 Accent 3" w:uiPriority="64"/>
+    <w:lsdException w:name="Medium List 1 Accent 3" w:uiPriority="65"/>
+    <w:lsdException w:name="Medium List 2 Accent 3" w:uiPriority="66"/>
+    <w:lsdException w:name="Medium Grid 1 Accent 3" w:uiPriority="67"/>
+    <w:lsdException w:name="Medium Grid 2 Accent 3" w:uiPriority="68"/>
+    <w:lsdException w:name="Medium Grid 3 Accent 3" w:uiPriority="69"/>
+    <w:lsdException w:name="Dark List Accent 3" w:uiPriority="70"/>
+    <w:lsdException w:name="Colorful Shading Accent 3" w:uiPriority="71"/>
+    <w:lsdException w:name="Colorful List Accent 3" w:uiPriority="72"/>
+    <w:lsdException w:name="Colorful Grid Accent 3" w:uiPriority="73"/>
+    <w:lsdException w:name="Light Shading Accent 4" w:uiPriority="60"/>
+    <w:lsdException w:name="Light List Accent 4" w:uiPriority="61"/>
+    <w:lsdException w:name="Light Grid Accent 4" w:uiPriority="62"/>
+    <w:lsdException w:name="Medium Shading 1 Accent 4" w:uiPriority="63"/>
+    <w:lsdException w:name="Medium Shading 2 Accent 4" w:uiPriority="64"/>
+    <w:lsdException w:name="Medium List 1 Accent 4" w:uiPriority="65"/>
+    <w:lsdException w:name="Medium List 2 Accent 4" w:uiPriority="66"/>
+    <w:lsdException w:name="Medium Grid 1 Accent 4" w:uiPriority="67"/>
+    <w:lsdException w:name="Medium Grid 2 Accent 4" w:uiPriority="68"/>
+    <w:lsdException w:name="Medium Grid 3 Accent 4" w:uiPriority="69"/>
+    <w:lsdException w:name="Dark List Accent 4" w:uiPriority="70"/>
+    <w:lsdException w:name="Colorful Shading Accent 4" w:uiPriority="71"/>
+    <w:lsdException w:name="Colorful List Accent 4" w:uiPriority="72"/>
+    <w:lsdException w:name="Colorful Grid Accent 4" w:uiPriority="73"/>
+    <w:lsdException w:name="Light Shading Accent 5" w:uiPriority="60"/>
+    <w:lsdException w:name="Light List Accent 5" w:uiPriority="61"/>
+    <w:lsdException w:name="Light Grid Accent 5" w:uiPriority="62"/>
+    <w:lsdException w:name="Medium Shading 1 Accent 5" w:uiPriority="63"/>
+    <w:lsdException w:name="Medium Shading 2 Accent 5" w:uiPriority="64"/>
+    <w:lsdException w:name="Medium List 1 Accent 5" w:uiPriority="65"/>
+    <w:lsdException w:name="Medium List 2 Accent 5" w:uiPriority="66"/>
+    <w:lsdException w:name="Medium Grid 1 Accent 5" w:uiPriority="67"/>
+    <w:lsdException w:name="Medium Grid 2 Accent 5" w:uiPriority="68"/>
+    <w:lsdException w:name="Medium Grid 3 Accent 5" w:uiPriority="69"/>
+    <w:lsdException w:name="Dark List Accent 5" w:uiPriority="70"/>
+    <w:lsdException w:name="Colorful Shading Accent 5" w:uiPriority="71"/>
+    <w:lsdException w:name="Colorful List Accent 5" w:uiPriority="72"/>
+    <w:lsdException w:name="Colorful Grid Accent 5" w:uiPriority="73"/>
+    <w:lsdException w:name="Light Shading Accent 6" w:uiPriority="60"/>
+    <w:lsdException w:name="Light List Accent 6" w:uiPriority="61"/>
+    <w:lsdException w:name="Light Grid Accent 6" w:uiPriority="62"/>
+    <w:lsdException w:name="Medium Shading 1 Accent 6" w:uiPriority="63"/>
+    <w:lsdException w:name="Medium Shading 2 Accent 6" w:uiPriority="64"/>
+    <w:lsdException w:name="Medium List 1 Accent 6" w:uiPriority="65"/>
+    <w:lsdException w:name="Medium List 2 Accent 6" w:uiPriority="66"/>
+    <w:lsdException w:name="Medium Grid 1 Accent 6" w:uiPriority="67"/>
+    <w:lsdException w:name="Medium Grid 2 Accent 6" w:uiPriority="68"/>
+    <w:lsdException w:name="Medium Grid 3 Accent 6" w:uiPriority="69"/>
+    <w:lsdException w:name="Dark List Accent 6" w:uiPriority="70"/>
+    <w:lsdException w:name="Colorful Shading Accent 6" w:uiPriority="71"/>
+    <w:lsdException w:name="Colorful List Accent 6" w:uiPriority="72"/>
+    <w:lsdException w:name="Colorful Grid Accent 6" w:uiPriority="73"/>
+    <w:lsdException w:name="Subtle Emphasis" w:uiPriority="19" w:qFormat="1"/>
+    <w:lsdException w:name="Intense Emphasis" w:uiPriority="21" w:qFormat="1"/>
+    <w:lsdException w:name="Subtle Reference" w:uiPriority="31" w:qFormat="1"/>
+    <w:lsdException w:name="Intense Reference" w:uiPriority="32" w:qFormat="1"/>
+    <w:lsdException w:name="Book Title" w:uiPriority="33" w:qFormat="1"/>
+    <w:lsdException w:name="Bibliography" w:semiHidden="1" w:uiPriority="37" w:unhideWhenUsed="1"/>
+    <w:lsdException w:name="TOC Heading" w:semiHidden="1" w:uiPriority="39" w:unhideWhenUsed="1" w:qFormat="1"/>
+    <w:lsdException w:name="Plain Table 1" w:uiPriority="41"/>
+    <w:lsdException w:name="Plain Table 2" w:uiPriority="42"/>
+    <w:lsdException w:name="Plain Table 3" w:uiPriority="43"/>
+    <w:lsdException w:name="Plain Table 4" w:uiPriority="44"/>
+    <w:lsdException w:name="Plain Table 5" w:uiPriority="45"/>
+    <w:lsdException w:name="Grid Table Light" w:uiPriority="40"/>
+    <w:lsdException w:name="Grid Table 1 Light" w:uiPriority="46"/>
+    <w:lsdException w:name="Grid Table 2" w:uiPriority="47"/>
+    <w:lsdException w:name="Grid Table 3" w:uiPriority="48"/>
+    <w:lsdException w:name="Grid Table 4" w:uiPriority="49"/>
+    <w:lsdException w:name="Grid Table 5 Dark" w:uiPriority="50"/>
+    <w:lsdException w:name="Grid Table 6 Colorful" w:uiPriority="51"/>
+    <w:lsdException w:name="Grid Table 7 Colorful" w:uiPriority="52"/>
+    <w:lsdException w:name="Grid Table 1 Light Accent 1" w:uiPriority="46"/>
+    <w:lsdException w:name="Grid Table 2 Accent 1" w:uiPriority="47"/>
+    <w:lsdException w:name="Grid Table 3 Accent 1" w:uiPriority="48"/>
+    <w:lsdException w:name="Grid Table 4 Accent 1" w:uiPriority="49"/>
+    <w:lsdException w:name="Grid Table 5 Dark Accent 1" w:uiPriority="50"/>
+    <w:lsdException w:name="Grid Table 6 Colorful Accent 1" w:uiPriority="51"/>
+    <w:lsdException w:name="Grid Table 7 Colorful Accent 1" w:uiPriority="52"/>
+    <w:lsdException w:name="Grid Table 1 Light Accent 2" w:uiPriority="46"/>
+    <w:lsdException w:name="Grid Table 2 Accent 2" w:uiPriority="47"/>
+    <w:lsdException w:name="Grid Table 3 Accent 2" w:uiPriority="48"/>
+    <w:lsdException w:name="Grid Table 4 Accent 2" w:uiPriority="49"/>
+    <w:lsdException w:name="Grid Table 5 Dark Accent 2" w:uiPriority="50"/>
+    <w:lsdException w:name="Grid Table 6 Colorful Accent 2" w:uiPriority="51"/>
+    <w:lsdException w:name="Grid Table 7 Colorful Accent 2" w:uiPriority="52"/>
+    <w:lsdException w:name="Grid Table 1 Light Accent 3" w:uiPriority="46"/>
+    <w:lsdException w:name="Grid Table 2 Accent 3" w:uiPriority="47"/>
+    <w:lsdException w:name="Grid Table 3 Accent 3" w:uiPriority="48"/>
+    <w:lsdException w:name="Grid Table 4 Accent 3" w:uiPriority="49"/>
+    <w:lsdException w:name="Grid Table 5 Dark Accent 3" w:uiPriority="50"/>
+    <w:lsdException w:name="Grid Table 6 Colorful Accent 3" w:uiPriority="51"/>
+    <w:lsdException w:name="Grid Table 7 Colorful Accent 3" w:uiPriority="52"/>
+    <w:lsdException w:name="Grid Table 1 Light Accent 4" w:uiPriority="46"/>
+    <w:lsdException w:name="Grid Table 2 Accent 4" w:uiPriority="47"/>
+    <w:lsdException w:name="Grid Table 3 Accent 4" w:uiPriority="48"/>
+    <w:lsdException w:name="Grid Table 4 Accent 4" w:uiPriority="49"/>
+    <w:lsdException w:name="Grid Table 5 Dark Accent 4" w:uiPriority="50"/>
+    <w:lsdException w:name="Grid Table 6 Colorful Accent 4" w:uiPriority="51"/>
+    <w:lsdException w:name="Grid Table 7 Colorful Accent 4" w:uiPriority="52"/>
+    <w:lsdException w:name="Grid Table 1 Light Accent 5" w:uiPriority="46"/>
+    <w:lsdException w:name="Grid Table 2 Accent 5" w:uiPriority="47"/>
+    <w:lsdException w:name="Grid Table 3 Accent 5" w:uiPriority="48"/>
+    <w:lsdException w:name="Grid Table 4 Accent 5" w:uiPriority="49"/>
+    <w:lsdException w:name="Grid Table 5 Dark Accent 5" w:uiPriority="50"/>
+    <w:lsdException w:name="Grid Table 6 Colorful Accent 5" w:uiPriority="51"/>
+    <w:lsdException w:name="Grid Table 7 Colorful Accent 5" w:uiPriority="52"/>
+    <w:lsdException w:name="Grid Table 1 Light Accent 6" w:uiPriority="46"/>
+    <w:lsdException w:name="Grid Table 2 Accent 6" w:uiPriority="47"/>
+    <w:lsdException w:name="Grid Table 3 Accent 6" w:uiPriority="48"/>
+    <w:lsdException w:name="Grid Table 4 Accent 6" w:uiPriority="49"/>
+    <w:lsdException w:name="Grid Table 5 Dark Accent 6" w:uiPriority="50"/>
+    <w:lsdException w:name="Grid Table 6 Colorful Accent 6" w:uiPriority="51"/>
+    <w:lsdException w:name="Grid Table 7 Colorful Accent 6" w:uiPriority="52"/>
+    <w:lsdException w:name="List Table 1 Light" w:uiPriority="46"/>
+    <w:lsdException w:name="List Table 2" w:uiPriority="47"/>
+    <w:lsdException w:name="List Table 3" w:uiPriority="48"/>
+    <w:lsdException w:name="List Table 4" w:uiPriority="49"/>
+    <w:lsdException w:name="List Table 5 Dark" w:uiPriority="50"/>
+    <w:lsdException w:name="List Table 6 Colorful" w:uiPriority="51"/>
+    <w:lsdException w:name="List Table 7 Colorful" w:uiPriority="52"/>
+    <w:lsdException w:name="List Table 1 Light Accent 1" w:uiPriority="46"/>
+    <w:lsdException w:name="List Table 2 Accent 1" w:uiPriority="47"/>
+    <w:lsdException w:name="List Table 3 Accent 1" w:uiPriority="48"/>
+    <w:lsdException w:name="List Table 4 Accent 1" w:uiPriority="49"/>
+    <w:lsdException w:name="List Table 5 Dark Accent 1" w:uiPriority="50"/>
+    <w:lsdException w:name="List Table 6 Colorful Accent 1" w:uiPriority="51"/>
+    <w:lsdException w:name="List Table 7 Colorful Accent 1" w:uiPriority="52"/>
+    <w:lsdException w:name="List Table 1 Light Accent 2" w:uiPriority="46"/>
+    <w:lsdException w:name="List Table 2 Accent 2" w:uiPriority="47"/>
+    <w:lsdException w:name="List Table 3 Accent 2" w:uiPriority="48"/>
+    <w:lsdException w:name="List Table 4 Accent 2" w:uiPriority="49"/>
+    <w:lsdException w:name="List Table 5 Dark Accent 2" w:uiPriority="50"/>
+    <w:lsdException w:name="List Table 6 Colorful Accent 2" w:uiPriority="51"/>
+    <w:lsdException w:name="List Table 7 Colorful Accent 2" w:uiPriority="52"/>
+    <w:lsdException w:name="List Table 1 Light Accent 3" w:uiPriority="46"/>
+    <w:lsdException w:name="List Table 2 Accent 3" w:uiPriority="47"/>
+    <w:lsdException w:name="List Table 3 Accent 3" w:uiPriority="48"/>
+    <w:lsdException w:name="List Table 4 Accent 3" w:uiPriority="49"/>
+    <w:lsdException w:name="List Table 5 Dark Accent 3" w:uiPriority="50"/>
+    <w:lsdException w:name="List Table 6 Colorful Accent 3" w:uiPriority="51"/>
+    <w:lsdException w:name="List Table 7 Colorful Accent 3" w:uiPriority="52"/>
+    <w:lsdException w:name="List Table 1 Light Accent 4" w:uiPriority="46"/>
+    <w:lsdException w:name="List Table 2 Accent 4" w:uiPriority="47"/>
+    <w:lsdException w:name="List Table 3 Accent 4" w:uiPriority="48"/>
+    <w:lsdException w:name="List Table 4 Accent 4" w:uiPriority="49"/>
+    <w:lsdException w:name="List Table 5 Dark Accent 4" w:uiPriority="50"/>
+    <w:lsdException w:name="List Table 6 Colorful Accent 4" w:uiPriority="51"/>
+    <w:lsdException w:name="List Table 7 Colorful Accent 4" w:uiPriority="52"/>
+    <w:lsdException w:name="List Table 1 Light Accent 5" w:uiPriority="46"/>
+    <w:lsdException w:name="List Table 2 Accent 5" w:uiPriority="47"/>
+    <w:lsdException w:name="List Table 3 Accent 5" w:uiPriority="48"/>
+    <w:lsdException w:name="List Table 4 Accent 5" w:uiPriority="49"/>
+    <w:lsdException w:name="List Table 5 Dark Accent 5" w:uiPriority="50"/>
+    <w:lsdException w:name="List Table 6 Colorful Accent 5" w:uiPriority="51"/>
+    <w:lsdException w:name="List Table 7 Colorful Accent 5" w:uiPriority="52"/>
+    <w:lsdException w:name="List Table 1 Light Accent 6" w:uiPriority="46"/>
+    <w:lsdException w:name="List Table 2 Accent 6" w:uiPriority="47"/>
+    <w:lsdException w:name="List Table 3 Accent 6" w:uiPriority="48"/>
+    <w:lsdException w:name="List Table 4 Accent 6" w:uiPriority="49"/>
+    <w:lsdException w:name="List Table 5 Dark Accent 6" w:uiPriority="50"/>
+    <w:lsdException w:name="List Table 6 Colorful Accent 6" w:uiPriority="51"/>
+    <w:lsdException w:name="List Table 7 Colorful Accent 6" w:uiPriority="52"/>
   </w:latentStyles>
   <w:style w:type="paragraph" w:default="1" w:styleId="Normal">
     <w:name w:val="Normal"/>

</xml_diff>

<commit_message>
rubah sedikit templatenya dan menambahkan beberapa hasil analisa
</commit_message>
<xml_diff>
--- a/LAPORAN ANALISA SERVER.docx
+++ b/LAPORAN ANALISA SERVER.docx
@@ -5,6 +5,7 @@
     <w:p>
       <w:pPr>
         <w:pStyle w:val="Title"/>
+        <w:jc w:val="both"/>
         <w:rPr>
           <w:noProof/>
         </w:rPr>
@@ -19,6 +20,7 @@
     <w:p>
       <w:pPr>
         <w:pStyle w:val="Heading1"/>
+        <w:jc w:val="both"/>
       </w:pPr>
       <w:r>
         <w:t>ANALIS</w:t>
@@ -27,8 +29,15 @@
         <w:t>A JUMLAH MAHASISWA AKTIF TAHUN 2015 JENJANG S1</w:t>
       </w:r>
     </w:p>
-    <w:p/>
-    <w:p>
+    <w:p>
+      <w:pPr>
+        <w:jc w:val="both"/>
+      </w:pPr>
+    </w:p>
+    <w:p>
+      <w:pPr>
+        <w:jc w:val="both"/>
+      </w:pPr>
       <w:r>
         <w:t xml:space="preserve">Source = </w:t>
       </w:r>
@@ -63,6 +72,7 @@
     <w:p>
       <w:pPr>
         <w:pStyle w:val="Heading2"/>
+        <w:jc w:val="both"/>
       </w:pPr>
       <w:r>
         <w:t>TEKNIK INFORMATIKA</w:t>
@@ -71,6 +81,7 @@
     <w:p>
       <w:pPr>
         <w:pStyle w:val="Heading3"/>
+        <w:jc w:val="both"/>
       </w:pPr>
       <w:r>
         <w:t>S1</w:t>
@@ -78,10 +89,10 @@
     </w:p>
     <w:p>
       <w:pPr>
+        <w:jc w:val="both"/>
         <w:rPr>
           <w:rFonts w:cstheme="minorHAnsi"/>
           <w:noProof/>
-          <w:sz w:val="24"/>
           <w:szCs w:val="24"/>
         </w:rPr>
       </w:pPr>
@@ -89,7 +100,6 @@
         <w:rPr>
           <w:rFonts w:cstheme="minorHAnsi"/>
           <w:noProof/>
-          <w:sz w:val="24"/>
           <w:szCs w:val="24"/>
         </w:rPr>
         <w:t>Query:</w:t>
@@ -97,10 +107,10 @@
     </w:p>
     <w:p>
       <w:pPr>
+        <w:jc w:val="both"/>
         <w:rPr>
           <w:rFonts w:cstheme="minorHAnsi"/>
           <w:noProof/>
-          <w:sz w:val="24"/>
           <w:szCs w:val="24"/>
         </w:rPr>
       </w:pPr>
@@ -108,7 +118,6 @@
         <w:rPr>
           <w:rFonts w:cstheme="minorHAnsi"/>
           <w:noProof/>
-          <w:sz w:val="24"/>
           <w:szCs w:val="24"/>
         </w:rPr>
         <w:t xml:space="preserve">select count(*) from [10.103.1.158].SimIntegrasi.dbo.AKTIVITASMHS where periodesem='20151' and NRP like </w:t>
@@ -117,7 +126,6 @@
         <w:rPr>
           <w:rFonts w:cstheme="minorHAnsi"/>
           <w:noProof/>
-          <w:sz w:val="24"/>
           <w:szCs w:val="24"/>
         </w:rPr>
         <w:t>'51%</w:t>
@@ -126,7 +134,6 @@
         <w:rPr>
           <w:rFonts w:cstheme="minorHAnsi"/>
           <w:noProof/>
-          <w:sz w:val="24"/>
           <w:szCs w:val="24"/>
         </w:rPr>
         <w:t>' and substring(NRP,5,3)='100' and (STATUSMAHASISWA = 'D' or STATUSMAHASISWA='N')</w:t>
@@ -134,10 +141,10 @@
     </w:p>
     <w:p>
       <w:pPr>
+        <w:jc w:val="both"/>
         <w:rPr>
           <w:rFonts w:cstheme="minorHAnsi"/>
           <w:noProof/>
-          <w:sz w:val="24"/>
           <w:szCs w:val="24"/>
         </w:rPr>
       </w:pPr>
@@ -145,43 +152,287 @@
         <w:rPr>
           <w:rFonts w:cstheme="minorHAnsi"/>
           <w:noProof/>
-          <w:sz w:val="24"/>
-          <w:szCs w:val="24"/>
-        </w:rPr>
-        <w:t>hasi</w:t>
-      </w:r>
-      <w:r>
+          <w:szCs w:val="24"/>
+        </w:rPr>
+        <w:t>hasil: 858</w:t>
+      </w:r>
+    </w:p>
+    <w:p>
+      <w:pPr>
+        <w:jc w:val="both"/>
+        <w:rPr>
+          <w:rFonts w:cstheme="minorHAnsi"/>
+          <w:szCs w:val="24"/>
+        </w:rPr>
+      </w:pPr>
+      <w:proofErr w:type="spellStart"/>
+      <w:r>
+        <w:rPr>
+          <w:rFonts w:cstheme="minorHAnsi"/>
+          <w:szCs w:val="24"/>
+        </w:rPr>
+        <w:t>Perbandingan</w:t>
+      </w:r>
+      <w:proofErr w:type="spellEnd"/>
+      <w:r>
+        <w:rPr>
+          <w:rFonts w:cstheme="minorHAnsi"/>
+          <w:szCs w:val="24"/>
+        </w:rPr>
+        <w:t xml:space="preserve"> data </w:t>
+      </w:r>
+      <w:proofErr w:type="spellStart"/>
+      <w:r>
+        <w:rPr>
+          <w:rFonts w:cstheme="minorHAnsi"/>
+          <w:szCs w:val="24"/>
+        </w:rPr>
+        <w:t>pada</w:t>
+      </w:r>
+      <w:proofErr w:type="spellEnd"/>
+      <w:r>
+        <w:rPr>
+          <w:rFonts w:cstheme="minorHAnsi"/>
+          <w:szCs w:val="24"/>
+        </w:rPr>
+        <w:t xml:space="preserve"> Data.its.ac.id = 848</w:t>
+      </w:r>
+    </w:p>
+    <w:p>
+      <w:pPr>
+        <w:pStyle w:val="Heading3"/>
+        <w:jc w:val="both"/>
+      </w:pPr>
+      <w:r>
+        <w:t>S2</w:t>
+      </w:r>
+    </w:p>
+    <w:p>
+      <w:pPr>
+        <w:jc w:val="both"/>
+      </w:pPr>
+      <w:r>
+        <w:t>Query:</w:t>
+      </w:r>
+    </w:p>
+    <w:p>
+      <w:pPr>
+        <w:jc w:val="both"/>
+      </w:pPr>
+      <w:proofErr w:type="gramStart"/>
+      <w:r>
+        <w:t>select</w:t>
+      </w:r>
+      <w:proofErr w:type="gramEnd"/>
+      <w:r>
+        <w:t xml:space="preserve"> count(*) from [10.103.1.158].</w:t>
+      </w:r>
+      <w:proofErr w:type="spellStart"/>
+      <w:r>
+        <w:t>SimIntegrasi.dbo.AKTIVITASMHS</w:t>
+      </w:r>
+      <w:proofErr w:type="spellEnd"/>
+      <w:r>
+        <w:t xml:space="preserve"> where </w:t>
+      </w:r>
+      <w:proofErr w:type="spellStart"/>
+      <w:r>
+        <w:t>periodesem</w:t>
+      </w:r>
+      <w:proofErr w:type="spellEnd"/>
+      <w:r>
+        <w:t>='20151' and NRP like '51%' and substring(NRP,5,3)='201' and (STATUSMAHASISWA = 'D' or STATUSMAHASISWA='N')</w:t>
+      </w:r>
+    </w:p>
+    <w:p>
+      <w:pPr>
+        <w:jc w:val="both"/>
+      </w:pPr>
+      <w:proofErr w:type="spellStart"/>
+      <w:proofErr w:type="gramStart"/>
+      <w:r>
+        <w:t>hasil</w:t>
+      </w:r>
+      <w:proofErr w:type="spellEnd"/>
+      <w:proofErr w:type="gramEnd"/>
+      <w:r>
+        <w:t xml:space="preserve"> = 183</w:t>
+      </w:r>
+    </w:p>
+    <w:p>
+      <w:pPr>
+        <w:jc w:val="both"/>
+      </w:pPr>
+      <w:proofErr w:type="spellStart"/>
+      <w:r>
+        <w:t>Perbandingan</w:t>
+      </w:r>
+      <w:proofErr w:type="spellEnd"/>
+      <w:r>
+        <w:t xml:space="preserve"> data </w:t>
+      </w:r>
+      <w:proofErr w:type="spellStart"/>
+      <w:r>
+        <w:t>pada</w:t>
+      </w:r>
+      <w:proofErr w:type="spellEnd"/>
+      <w:r>
+        <w:t xml:space="preserve"> Data.its.ac.id</w:t>
+      </w:r>
+      <w:r>
+        <w:t xml:space="preserve"> = 220</w:t>
+      </w:r>
+    </w:p>
+    <w:p>
+      <w:pPr>
+        <w:pStyle w:val="Heading3"/>
+      </w:pPr>
+      <w:r>
+        <w:t>S3</w:t>
+      </w:r>
+    </w:p>
+    <w:p>
+      <w:pPr>
+        <w:jc w:val="both"/>
+      </w:pPr>
+      <w:r>
+        <w:t>Query:</w:t>
+      </w:r>
+    </w:p>
+    <w:p>
+      <w:pPr>
+        <w:jc w:val="both"/>
+      </w:pPr>
+      <w:proofErr w:type="gramStart"/>
+      <w:r>
+        <w:t>select</w:t>
+      </w:r>
+      <w:proofErr w:type="gramEnd"/>
+      <w:r>
+        <w:t xml:space="preserve"> count(*) from [10.103.1.158].</w:t>
+      </w:r>
+      <w:proofErr w:type="spellStart"/>
+      <w:r>
+        <w:t>SimIntegrasi.dbo.AKTIVITASMHS</w:t>
+      </w:r>
+      <w:proofErr w:type="spellEnd"/>
+      <w:r>
+        <w:t xml:space="preserve"> where </w:t>
+      </w:r>
+      <w:proofErr w:type="spellStart"/>
+      <w:r>
+        <w:t>periodesem</w:t>
+      </w:r>
+      <w:proofErr w:type="spellEnd"/>
+      <w:r>
+        <w:t>='20151' and NRP like '51%' and substring(NRP,5,3)='301' and (STATUSMAHASISWA = 'D' or STATUSMAHASISWA='N')</w:t>
+      </w:r>
+    </w:p>
+    <w:p>
+      <w:pPr>
+        <w:jc w:val="both"/>
+      </w:pPr>
+      <w:proofErr w:type="spellStart"/>
+      <w:proofErr w:type="gramStart"/>
+      <w:r>
+        <w:t>hasil</w:t>
+      </w:r>
+      <w:proofErr w:type="spellEnd"/>
+      <w:proofErr w:type="gramEnd"/>
+      <w:r>
+        <w:t xml:space="preserve"> = 28</w:t>
+      </w:r>
+    </w:p>
+    <w:p>
+      <w:pPr>
+        <w:jc w:val="both"/>
+      </w:pPr>
+      <w:proofErr w:type="spellStart"/>
+      <w:r>
+        <w:t>Perbandingan</w:t>
+      </w:r>
+      <w:proofErr w:type="spellEnd"/>
+      <w:r>
+        <w:t xml:space="preserve"> data </w:t>
+      </w:r>
+      <w:proofErr w:type="spellStart"/>
+      <w:r>
+        <w:t>pada</w:t>
+      </w:r>
+      <w:proofErr w:type="spellEnd"/>
+      <w:r>
+        <w:t xml:space="preserve"> Data.its.ac.id </w:t>
+      </w:r>
+      <w:r>
+        <w:t>= 28</w:t>
+      </w:r>
+    </w:p>
+    <w:p>
+      <w:pPr>
+        <w:pStyle w:val="Heading2"/>
+        <w:jc w:val="both"/>
+      </w:pPr>
+      <w:r>
+        <w:t>SISTEM INFORMASI</w:t>
+      </w:r>
+    </w:p>
+    <w:p>
+      <w:pPr>
+        <w:jc w:val="both"/>
         <w:rPr>
           <w:rFonts w:cstheme="minorHAnsi"/>
           <w:noProof/>
-          <w:sz w:val="24"/>
-          <w:szCs w:val="24"/>
-        </w:rPr>
-        <w:t>l: 858</w:t>
-      </w:r>
-    </w:p>
-    <w:p>
-      <w:pPr>
-        <w:rPr>
-          <w:rFonts w:cstheme="minorHAnsi"/>
-          <w:sz w:val="24"/>
-          <w:szCs w:val="24"/>
-        </w:rPr>
-      </w:pPr>
-      <w:proofErr w:type="spellStart"/>
-      <w:r>
-        <w:rPr>
-          <w:rFonts w:cstheme="minorHAnsi"/>
-          <w:sz w:val="24"/>
-          <w:szCs w:val="24"/>
-        </w:rPr>
+          <w:szCs w:val="24"/>
+        </w:rPr>
+      </w:pPr>
+      <w:r>
+        <w:rPr>
+          <w:rFonts w:cstheme="minorHAnsi"/>
+          <w:noProof/>
+          <w:szCs w:val="24"/>
+        </w:rPr>
+        <w:t>select count(*) from [10.103.1.158].SimIntegrasi.dbo.AKTIVITASMHS where periodesem='20151' and NRP like '52%' and substring(NRP,5,3)='100' and (STATUSMAHASISWA = 'D' or STATUSMAHASISWA='N')</w:t>
+      </w:r>
+    </w:p>
+    <w:p>
+      <w:pPr>
+        <w:jc w:val="both"/>
+        <w:rPr>
+          <w:rFonts w:cstheme="minorHAnsi"/>
+          <w:noProof/>
+          <w:szCs w:val="24"/>
+        </w:rPr>
+      </w:pPr>
+      <w:r>
+        <w:rPr>
+          <w:rFonts w:cstheme="minorHAnsi"/>
+          <w:noProof/>
+          <w:szCs w:val="24"/>
+        </w:rPr>
+        <w:t>hasil: 796</w:t>
+      </w:r>
+    </w:p>
+    <w:p>
+      <w:pPr>
+        <w:jc w:val="both"/>
+        <w:rPr>
+          <w:rFonts w:cstheme="minorHAnsi"/>
+          <w:szCs w:val="24"/>
+        </w:rPr>
+      </w:pPr>
+      <w:proofErr w:type="spellStart"/>
+      <w:r>
+        <w:rPr>
+          <w:rFonts w:cstheme="minorHAnsi"/>
+          <w:szCs w:val="24"/>
+        </w:rPr>
+        <w:lastRenderedPageBreak/>
         <w:t>Perbandingan</w:t>
       </w:r>
       <w:proofErr w:type="spellEnd"/>
       <w:r>
         <w:rPr>
           <w:rFonts w:cstheme="minorHAnsi"/>
-          <w:sz w:val="24"/>
           <w:szCs w:val="24"/>
         </w:rPr>
         <w:t xml:space="preserve"> data </w:t>
@@ -190,7 +441,6 @@
       <w:r>
         <w:rPr>
           <w:rFonts w:cstheme="minorHAnsi"/>
-          <w:sz w:val="24"/>
           <w:szCs w:val="24"/>
         </w:rPr>
         <w:t>pada</w:t>
@@ -199,10 +449,108 @@
       <w:r>
         <w:rPr>
           <w:rFonts w:cstheme="minorHAnsi"/>
-          <w:sz w:val="24"/>
-          <w:szCs w:val="24"/>
-        </w:rPr>
-        <w:t xml:space="preserve"> Data.its.ac.id = 848</w:t>
+          <w:szCs w:val="24"/>
+        </w:rPr>
+        <w:t xml:space="preserve"> Data.its.ac.id = 785</w:t>
+      </w:r>
+    </w:p>
+    <w:p>
+      <w:pPr>
+        <w:pStyle w:val="Heading2"/>
+        <w:jc w:val="both"/>
+      </w:pPr>
+      <w:r>
+        <w:t>MATEMATIKA</w:t>
+      </w:r>
+    </w:p>
+    <w:p>
+      <w:pPr>
+        <w:jc w:val="both"/>
+      </w:pPr>
+      <w:proofErr w:type="gramStart"/>
+      <w:r>
+        <w:t>select</w:t>
+      </w:r>
+      <w:proofErr w:type="gramEnd"/>
+      <w:r>
+        <w:t xml:space="preserve"> COUNT(*) from [10.103.1.158].</w:t>
+      </w:r>
+      <w:proofErr w:type="spellStart"/>
+      <w:r>
+        <w:t>SimIntegrasi.dbo.AKTIVITASMHS</w:t>
+      </w:r>
+      <w:proofErr w:type="spellEnd"/>
+      <w:r>
+        <w:t xml:space="preserve"> where </w:t>
+      </w:r>
+      <w:proofErr w:type="spellStart"/>
+      <w:r>
+        <w:t>periodesem</w:t>
+      </w:r>
+      <w:proofErr w:type="spellEnd"/>
+      <w:r>
+        <w:t>='20151' and NRP like '12%' and substring(NRP,5,3)='100' and (STATUSMAHASISWA = 'D' or STATUSMAHASISWA='N')</w:t>
+      </w:r>
+    </w:p>
+    <w:p>
+      <w:pPr>
+        <w:jc w:val="both"/>
+      </w:pPr>
+      <w:proofErr w:type="spellStart"/>
+      <w:r>
+        <w:t>Hasil</w:t>
+      </w:r>
+      <w:proofErr w:type="spellEnd"/>
+      <w:r>
+        <w:t>: 455</w:t>
+      </w:r>
+    </w:p>
+    <w:p>
+      <w:pPr>
+        <w:jc w:val="both"/>
+        <w:rPr>
+          <w:rFonts w:cstheme="minorHAnsi"/>
+          <w:szCs w:val="24"/>
+        </w:rPr>
+      </w:pPr>
+      <w:proofErr w:type="spellStart"/>
+      <w:r>
+        <w:rPr>
+          <w:rFonts w:cstheme="minorHAnsi"/>
+          <w:szCs w:val="24"/>
+        </w:rPr>
+        <w:t>Perbandinga</w:t>
+      </w:r>
+      <w:r>
+        <w:rPr>
+          <w:rFonts w:cstheme="minorHAnsi"/>
+          <w:szCs w:val="24"/>
+        </w:rPr>
+        <w:t>n</w:t>
+      </w:r>
+      <w:proofErr w:type="spellEnd"/>
+      <w:r>
+        <w:rPr>
+          <w:rFonts w:cstheme="minorHAnsi"/>
+          <w:szCs w:val="24"/>
+        </w:rPr>
+        <w:t xml:space="preserve"> data </w:t>
+      </w:r>
+      <w:proofErr w:type="spellStart"/>
+      <w:r>
+        <w:rPr>
+          <w:rFonts w:cstheme="minorHAnsi"/>
+          <w:szCs w:val="24"/>
+        </w:rPr>
+        <w:t>pada</w:t>
+      </w:r>
+      <w:proofErr w:type="spellEnd"/>
+      <w:r>
+        <w:rPr>
+          <w:rFonts w:cstheme="minorHAnsi"/>
+          <w:szCs w:val="24"/>
+        </w:rPr>
+        <w:t xml:space="preserve"> Data.its.ac.id = 446</w:t>
       </w:r>
       <w:bookmarkStart w:id="0" w:name="_GoBack"/>
       <w:bookmarkEnd w:id="0"/>
@@ -210,16 +558,26 @@
     <w:p>
       <w:pPr>
         <w:pStyle w:val="Heading2"/>
-      </w:pPr>
-      <w:r>
-        <w:t>SISTEM INFORMASI</w:t>
-      </w:r>
-    </w:p>
-    <w:p>
-      <w:pPr>
-        <w:rPr>
-          <w:rFonts w:cstheme="minorHAnsi"/>
-          <w:noProof/>
+        <w:jc w:val="both"/>
+      </w:pPr>
+      <w:r>
+        <w:t>FISIKA</w:t>
+      </w:r>
+    </w:p>
+    <w:p>
+      <w:pPr>
+        <w:pStyle w:val="Heading2"/>
+        <w:jc w:val="both"/>
+      </w:pPr>
+      <w:r>
+        <w:t>BIOLOGI</w:t>
+      </w:r>
+    </w:p>
+    <w:p>
+      <w:pPr>
+        <w:jc w:val="both"/>
+        <w:rPr>
+          <w:rFonts w:cstheme="minorHAnsi"/>
           <w:sz w:val="24"/>
           <w:szCs w:val="24"/>
         </w:rPr>
@@ -227,184 +585,16 @@
       <w:r>
         <w:rPr>
           <w:rFonts w:cstheme="minorHAnsi"/>
-          <w:noProof/>
           <w:sz w:val="24"/>
           <w:szCs w:val="24"/>
         </w:rPr>
-        <w:t xml:space="preserve">select count(*) from [10.103.1.158].SimIntegrasi.dbo.AKTIVITASMHS where periodesem='20151' and NRP like </w:t>
-      </w:r>
-      <w:r>
-        <w:rPr>
-          <w:rFonts w:cstheme="minorHAnsi"/>
-          <w:noProof/>
-          <w:sz w:val="24"/>
-          <w:szCs w:val="24"/>
-        </w:rPr>
-        <w:t>'52%</w:t>
-      </w:r>
-      <w:r>
-        <w:rPr>
-          <w:rFonts w:cstheme="minorHAnsi"/>
-          <w:noProof/>
-          <w:sz w:val="24"/>
-          <w:szCs w:val="24"/>
-        </w:rPr>
-        <w:t>' and substring(NRP,5,3)='100' and (STATUSMAHASISWA = 'D' or STATUSMAHASISWA='N')</w:t>
-      </w:r>
-    </w:p>
-    <w:p>
-      <w:pPr>
-        <w:rPr>
-          <w:rFonts w:cstheme="minorHAnsi"/>
-          <w:noProof/>
-          <w:sz w:val="24"/>
-          <w:szCs w:val="24"/>
-        </w:rPr>
-      </w:pPr>
-      <w:r>
-        <w:rPr>
-          <w:rFonts w:cstheme="minorHAnsi"/>
-          <w:noProof/>
-          <w:sz w:val="24"/>
-          <w:szCs w:val="24"/>
-        </w:rPr>
-        <w:t>hasi</w:t>
-      </w:r>
-      <w:r>
-        <w:rPr>
-          <w:rFonts w:cstheme="minorHAnsi"/>
-          <w:noProof/>
-          <w:sz w:val="24"/>
-          <w:szCs w:val="24"/>
-        </w:rPr>
-        <w:t>l: 796</w:t>
-      </w:r>
-    </w:p>
-    <w:p>
-      <w:pPr>
-        <w:rPr>
-          <w:rFonts w:cstheme="minorHAnsi"/>
-          <w:sz w:val="24"/>
-          <w:szCs w:val="24"/>
-        </w:rPr>
-      </w:pPr>
-      <w:proofErr w:type="spellStart"/>
-      <w:r>
-        <w:rPr>
-          <w:rFonts w:cstheme="minorHAnsi"/>
-          <w:sz w:val="24"/>
-          <w:szCs w:val="24"/>
-        </w:rPr>
-        <w:t>Perbandingan</w:t>
-      </w:r>
-      <w:proofErr w:type="spellEnd"/>
-      <w:r>
-        <w:rPr>
-          <w:rFonts w:cstheme="minorHAnsi"/>
-          <w:sz w:val="24"/>
-          <w:szCs w:val="24"/>
-        </w:rPr>
-        <w:t xml:space="preserve"> data </w:t>
-      </w:r>
-      <w:proofErr w:type="spellStart"/>
-      <w:r>
-        <w:rPr>
-          <w:rFonts w:cstheme="minorHAnsi"/>
-          <w:sz w:val="24"/>
-          <w:szCs w:val="24"/>
-        </w:rPr>
-        <w:t>pada</w:t>
-      </w:r>
-      <w:proofErr w:type="spellEnd"/>
-      <w:r>
-        <w:rPr>
-          <w:rFonts w:cstheme="minorHAnsi"/>
-          <w:sz w:val="24"/>
-          <w:szCs w:val="24"/>
-        </w:rPr>
-        <w:t xml:space="preserve"> Data.its.ac.id = 785</w:t>
-      </w:r>
-    </w:p>
-    <w:p>
-      <w:pPr>
-        <w:pStyle w:val="Heading2"/>
-      </w:pPr>
-      <w:r>
-        <w:t>MATEMATIKA</w:t>
-      </w:r>
-    </w:p>
-    <w:p>
-      <w:proofErr w:type="gramStart"/>
-      <w:r>
-        <w:t>select</w:t>
-      </w:r>
-      <w:proofErr w:type="gramEnd"/>
-      <w:r>
-        <w:t xml:space="preserve"> COUNT(*) from [10.103.1.158].</w:t>
-      </w:r>
-      <w:proofErr w:type="spellStart"/>
-      <w:r>
-        <w:t>SimIntegrasi.dbo.AKTIVITASMHS</w:t>
-      </w:r>
-      <w:proofErr w:type="spellEnd"/>
-      <w:r>
-        <w:t xml:space="preserve"> where </w:t>
-      </w:r>
-      <w:proofErr w:type="spellStart"/>
-      <w:r>
-        <w:t>periodesem</w:t>
-      </w:r>
-      <w:proofErr w:type="spellEnd"/>
-      <w:r>
-        <w:t>='20151' and NRP like '12%' and substring(NRP,5,3)='100' and (STATUSMAHASISWA = 'D' or STATUSMAHASISWA='N')</w:t>
-      </w:r>
-    </w:p>
-    <w:p>
-      <w:proofErr w:type="spellStart"/>
-      <w:r>
-        <w:t>Hasil</w:t>
-      </w:r>
-      <w:proofErr w:type="spellEnd"/>
-      <w:r>
-        <w:t>: 455</w:t>
-      </w:r>
-    </w:p>
-    <w:p>
-      <w:pPr>
-        <w:pStyle w:val="Heading2"/>
-      </w:pPr>
-      <w:r>
-        <w:t>FISIKA</w:t>
-      </w:r>
-    </w:p>
-    <w:p>
-      <w:pPr>
-        <w:pStyle w:val="Heading2"/>
-      </w:pPr>
-      <w:r>
-        <w:t>BIOLOGI</w:t>
-      </w:r>
-    </w:p>
-    <w:p>
-      <w:pPr>
-        <w:rPr>
-          <w:rFonts w:cstheme="minorHAnsi"/>
-          <w:sz w:val="24"/>
-          <w:szCs w:val="24"/>
-        </w:rPr>
-      </w:pPr>
-      <w:r>
-        <w:rPr>
-          <w:rFonts w:cstheme="minorHAnsi"/>
-          <w:sz w:val="24"/>
-          <w:szCs w:val="24"/>
-        </w:rPr>
         <w:br w:type="page"/>
       </w:r>
     </w:p>
     <w:p>
       <w:pPr>
         <w:pStyle w:val="Heading1"/>
+        <w:jc w:val="both"/>
       </w:pPr>
       <w:r>
         <w:lastRenderedPageBreak/>
@@ -413,6 +603,7 @@
     </w:p>
     <w:p>
       <w:pPr>
+        <w:jc w:val="both"/>
         <w:rPr>
           <w:rFonts w:cstheme="minorHAnsi"/>
           <w:sz w:val="24"/>
@@ -659,6 +850,30 @@
       <w:color w:val="4F81BD" w:themeColor="accent1"/>
     </w:rPr>
   </w:style>
+  <w:style w:type="paragraph" w:styleId="Heading4">
+    <w:name w:val="heading 4"/>
+    <w:basedOn w:val="Normal"/>
+    <w:next w:val="Normal"/>
+    <w:link w:val="Heading4Char"/>
+    <w:uiPriority w:val="9"/>
+    <w:unhideWhenUsed/>
+    <w:qFormat/>
+    <w:rsid w:val="00002F8E"/>
+    <w:pPr>
+      <w:keepNext/>
+      <w:keepLines/>
+      <w:spacing w:before="200" w:after="0"/>
+      <w:outlineLvl w:val="3"/>
+    </w:pPr>
+    <w:rPr>
+      <w:rFonts w:asciiTheme="majorHAnsi" w:eastAsiaTheme="majorEastAsia" w:hAnsiTheme="majorHAnsi" w:cstheme="majorBidi"/>
+      <w:b/>
+      <w:bCs/>
+      <w:i/>
+      <w:iCs/>
+      <w:color w:val="4F81BD" w:themeColor="accent1"/>
+    </w:rPr>
+  </w:style>
   <w:style w:type="character" w:default="1" w:styleId="DefaultParagraphFont">
     <w:name w:val="Default Paragraph Font"/>
     <w:uiPriority w:val="1"/>
@@ -765,6 +980,21 @@
       <w:rFonts w:asciiTheme="majorHAnsi" w:eastAsiaTheme="majorEastAsia" w:hAnsiTheme="majorHAnsi" w:cstheme="majorBidi"/>
       <w:b/>
       <w:bCs/>
+      <w:color w:val="4F81BD" w:themeColor="accent1"/>
+    </w:rPr>
+  </w:style>
+  <w:style w:type="character" w:customStyle="1" w:styleId="Heading4Char">
+    <w:name w:val="Heading 4 Char"/>
+    <w:basedOn w:val="DefaultParagraphFont"/>
+    <w:link w:val="Heading4"/>
+    <w:uiPriority w:val="9"/>
+    <w:rsid w:val="00002F8E"/>
+    <w:rPr>
+      <w:rFonts w:asciiTheme="majorHAnsi" w:eastAsiaTheme="majorEastAsia" w:hAnsiTheme="majorHAnsi" w:cstheme="majorBidi"/>
+      <w:b/>
+      <w:bCs/>
+      <w:i/>
+      <w:iCs/>
       <w:color w:val="4F81BD" w:themeColor="accent1"/>
     </w:rPr>
   </w:style>
@@ -1000,6 +1230,30 @@
       <w:color w:val="4F81BD" w:themeColor="accent1"/>
     </w:rPr>
   </w:style>
+  <w:style w:type="paragraph" w:styleId="Heading4">
+    <w:name w:val="heading 4"/>
+    <w:basedOn w:val="Normal"/>
+    <w:next w:val="Normal"/>
+    <w:link w:val="Heading4Char"/>
+    <w:uiPriority w:val="9"/>
+    <w:unhideWhenUsed/>
+    <w:qFormat/>
+    <w:rsid w:val="00002F8E"/>
+    <w:pPr>
+      <w:keepNext/>
+      <w:keepLines/>
+      <w:spacing w:before="200" w:after="0"/>
+      <w:outlineLvl w:val="3"/>
+    </w:pPr>
+    <w:rPr>
+      <w:rFonts w:asciiTheme="majorHAnsi" w:eastAsiaTheme="majorEastAsia" w:hAnsiTheme="majorHAnsi" w:cstheme="majorBidi"/>
+      <w:b/>
+      <w:bCs/>
+      <w:i/>
+      <w:iCs/>
+      <w:color w:val="4F81BD" w:themeColor="accent1"/>
+    </w:rPr>
+  </w:style>
   <w:style w:type="character" w:default="1" w:styleId="DefaultParagraphFont">
     <w:name w:val="Default Paragraph Font"/>
     <w:uiPriority w:val="1"/>
@@ -1106,6 +1360,21 @@
       <w:rFonts w:asciiTheme="majorHAnsi" w:eastAsiaTheme="majorEastAsia" w:hAnsiTheme="majorHAnsi" w:cstheme="majorBidi"/>
       <w:b/>
       <w:bCs/>
+      <w:color w:val="4F81BD" w:themeColor="accent1"/>
+    </w:rPr>
+  </w:style>
+  <w:style w:type="character" w:customStyle="1" w:styleId="Heading4Char">
+    <w:name w:val="Heading 4 Char"/>
+    <w:basedOn w:val="DefaultParagraphFont"/>
+    <w:link w:val="Heading4"/>
+    <w:uiPriority w:val="9"/>
+    <w:rsid w:val="00002F8E"/>
+    <w:rPr>
+      <w:rFonts w:asciiTheme="majorHAnsi" w:eastAsiaTheme="majorEastAsia" w:hAnsiTheme="majorHAnsi" w:cstheme="majorBidi"/>
+      <w:b/>
+      <w:bCs/>
+      <w:i/>
+      <w:iCs/>
       <w:color w:val="4F81BD" w:themeColor="accent1"/>
     </w:rPr>
   </w:style>

</xml_diff>

<commit_message>
DO MD belum selesai semua
</commit_message>
<xml_diff>
--- a/LAPORAN ANALISA SERVER.docx
+++ b/LAPORAN ANALISA SERVER.docx
@@ -1,6 +1,6 @@
 
 <file path=word/document.xml><?xml version="1.0" encoding="utf-8"?>
-<w:document xmlns:wpc="http://schemas.microsoft.com/office/word/2010/wordprocessingCanvas" xmlns:mc="http://schemas.openxmlformats.org/markup-compatibility/2006" xmlns:o="urn:schemas-microsoft-com:office:office" xmlns:r="http://schemas.openxmlformats.org/officeDocument/2006/relationships" xmlns:m="http://schemas.openxmlformats.org/officeDocument/2006/math" xmlns:v="urn:schemas-microsoft-com:vml" xmlns:wp14="http://schemas.microsoft.com/office/word/2010/wordprocessingDrawing" xmlns:wp="http://schemas.openxmlformats.org/drawingml/2006/wordprocessingDrawing" xmlns:w10="urn:schemas-microsoft-com:office:word" xmlns:w="http://schemas.openxmlformats.org/wordprocessingml/2006/main" xmlns:w14="http://schemas.microsoft.com/office/word/2010/wordml" xmlns:w15="http://schemas.microsoft.com/office/word/2012/wordml" xmlns:wpg="http://schemas.microsoft.com/office/word/2010/wordprocessingGroup" xmlns:wpi="http://schemas.microsoft.com/office/word/2010/wordprocessingInk" xmlns:wne="http://schemas.microsoft.com/office/word/2006/wordml" xmlns:wps="http://schemas.microsoft.com/office/word/2010/wordprocessingShape" mc:Ignorable="w14 w15 wp14">
+<w:document xmlns:wpc="http://schemas.microsoft.com/office/word/2010/wordprocessingCanvas" xmlns:mc="http://schemas.openxmlformats.org/markup-compatibility/2006" xmlns:o="urn:schemas-microsoft-com:office:office" xmlns:r="http://schemas.openxmlformats.org/officeDocument/2006/relationships" xmlns:m="http://schemas.openxmlformats.org/officeDocument/2006/math" xmlns:v="urn:schemas-microsoft-com:vml" xmlns:wp14="http://schemas.microsoft.com/office/word/2010/wordprocessingDrawing" xmlns:wp="http://schemas.openxmlformats.org/drawingml/2006/wordprocessingDrawing" xmlns:w10="urn:schemas-microsoft-com:office:word" xmlns:w="http://schemas.openxmlformats.org/wordprocessingml/2006/main" xmlns:w14="http://schemas.microsoft.com/office/word/2010/wordml" xmlns:wpg="http://schemas.microsoft.com/office/word/2010/wordprocessingGroup" xmlns:wpi="http://schemas.microsoft.com/office/word/2010/wordprocessingInk" xmlns:wne="http://schemas.microsoft.com/office/word/2006/wordml" xmlns:wps="http://schemas.microsoft.com/office/word/2010/wordprocessingShape" mc:Ignorable="w14 wp14">
   <w:body>
     <w:p>
       <w:pPr>
@@ -29250,6 +29250,13 @@
       </w:r>
     </w:p>
     <w:p>
+      <w:pPr>
+        <w:rPr>
+          <w:rFonts w:cstheme="minorHAnsi"/>
+          <w:sz w:val="24"/>
+          <w:szCs w:val="24"/>
+        </w:rPr>
+      </w:pPr>
       <w:r>
         <w:rPr>
           <w:rFonts w:cstheme="minorHAnsi"/>
@@ -29266,6 +29273,1544 @@
           <w:szCs w:val="24"/>
         </w:rPr>
         <w:t>0</w:t>
+      </w:r>
+      <w:r>
+        <w:rPr>
+          <w:rFonts w:cstheme="minorHAnsi"/>
+          <w:sz w:val="24"/>
+          <w:szCs w:val="24"/>
+        </w:rPr>
+        <w:t xml:space="preserve"> data</w:t>
+      </w:r>
+    </w:p>
+    <w:p>
+      <w:pPr>
+        <w:pStyle w:val="Heading2"/>
+      </w:pPr>
+      <w:r>
+        <w:lastRenderedPageBreak/>
+        <w:t>FTSP</w:t>
+      </w:r>
+    </w:p>
+    <w:p>
+      <w:pPr>
+        <w:pStyle w:val="Heading2"/>
+      </w:pPr>
+      <w:r>
+        <w:t>S1 – Teknik Sipil</w:t>
+      </w:r>
+    </w:p>
+    <w:p>
+      <w:pPr>
+        <w:pStyle w:val="Heading2"/>
+      </w:pPr>
+      <w:r>
+        <w:t>DO</w:t>
+      </w:r>
+    </w:p>
+    <w:p>
+      <w:pPr>
+        <w:pStyle w:val="Heading3"/>
+      </w:pPr>
+      <w:r>
+        <w:t>Query</w:t>
+      </w:r>
+    </w:p>
+    <w:p>
+      <w:r>
+        <w:t xml:space="preserve">Untuk mencari jumlah mahasiswa yang keluar (DO) di jurusan </w:t>
+      </w:r>
+      <w:r>
+        <w:t>S1 Teknik</w:t>
+      </w:r>
+      <w:r>
+        <w:t xml:space="preserve"> Sipil</w:t>
+      </w:r>
+      <w:r>
+        <w:t xml:space="preserve"> periode 20151</w:t>
+      </w:r>
+    </w:p>
+    <w:p>
+      <w:pPr>
+        <w:rPr>
+          <w:rFonts w:ascii="Verdana" w:hAnsi="Verdana"/>
+          <w:bCs/>
+          <w:sz w:val="20"/>
+        </w:rPr>
+      </w:pPr>
+      <w:proofErr w:type="gramStart"/>
+      <w:r>
+        <w:rPr>
+          <w:rFonts w:ascii="Verdana" w:hAnsi="Verdana"/>
+          <w:bCs/>
+          <w:sz w:val="20"/>
+        </w:rPr>
+        <w:t>select</w:t>
+      </w:r>
+      <w:proofErr w:type="gramEnd"/>
+      <w:r>
+        <w:rPr>
+          <w:rFonts w:ascii="Verdana" w:hAnsi="Verdana"/>
+          <w:bCs/>
+          <w:sz w:val="20"/>
+        </w:rPr>
+        <w:t xml:space="preserve"> DISTINCT count(*) </w:t>
+      </w:r>
+    </w:p>
+    <w:p>
+      <w:pPr>
+        <w:rPr>
+          <w:rFonts w:ascii="Verdana" w:hAnsi="Verdana"/>
+          <w:bCs/>
+          <w:sz w:val="20"/>
+        </w:rPr>
+      </w:pPr>
+      <w:proofErr w:type="gramStart"/>
+      <w:r>
+        <w:rPr>
+          <w:rFonts w:ascii="Verdana" w:hAnsi="Verdana"/>
+          <w:bCs/>
+          <w:sz w:val="20"/>
+        </w:rPr>
+        <w:t>from</w:t>
+      </w:r>
+      <w:proofErr w:type="gramEnd"/>
+      <w:r>
+        <w:rPr>
+          <w:rFonts w:ascii="Verdana" w:hAnsi="Verdana"/>
+          <w:bCs/>
+          <w:sz w:val="20"/>
+        </w:rPr>
+        <w:t xml:space="preserve"> [10.103.1.158].SimI</w:t>
+      </w:r>
+      <w:r>
+        <w:rPr>
+          <w:rFonts w:ascii="Verdana" w:hAnsi="Verdana"/>
+          <w:bCs/>
+          <w:sz w:val="20"/>
+        </w:rPr>
+        <w:t>ntegrasi.dbo.AKTIVITASMHS a_mhs</w:t>
+      </w:r>
+      <w:r>
+        <w:rPr>
+          <w:rFonts w:ascii="Verdana" w:hAnsi="Verdana"/>
+          <w:bCs/>
+          <w:sz w:val="20"/>
+        </w:rPr>
+        <w:br/>
+        <w:t xml:space="preserve">where a_mhs.periodesem='20151' </w:t>
+      </w:r>
+      <w:r>
+        <w:rPr>
+          <w:rFonts w:ascii="Verdana" w:hAnsi="Verdana"/>
+          <w:bCs/>
+          <w:sz w:val="20"/>
+        </w:rPr>
+        <w:br/>
+        <w:t xml:space="preserve">and a_mhs.NRP like '31%' </w:t>
+      </w:r>
+      <w:r>
+        <w:rPr>
+          <w:rFonts w:ascii="Verdana" w:hAnsi="Verdana"/>
+          <w:bCs/>
+          <w:sz w:val="20"/>
+        </w:rPr>
+        <w:br/>
+      </w:r>
+      <w:r>
+        <w:rPr>
+          <w:rFonts w:ascii="Verdana" w:hAnsi="Verdana"/>
+          <w:bCs/>
+          <w:sz w:val="20"/>
+        </w:rPr>
+        <w:t>and</w:t>
+      </w:r>
+      <w:r>
+        <w:rPr>
+          <w:rFonts w:ascii="Verdana" w:hAnsi="Verdana"/>
+          <w:bCs/>
+          <w:sz w:val="20"/>
+        </w:rPr>
+        <w:t xml:space="preserve"> substring(a_mhs.NRP,5,2)='10' </w:t>
+      </w:r>
+      <w:r>
+        <w:rPr>
+          <w:rFonts w:ascii="Verdana" w:hAnsi="Verdana"/>
+          <w:bCs/>
+          <w:sz w:val="20"/>
+        </w:rPr>
+        <w:br/>
+      </w:r>
+      <w:r>
+        <w:rPr>
+          <w:rFonts w:ascii="Verdana" w:hAnsi="Verdana"/>
+          <w:bCs/>
+          <w:sz w:val="20"/>
+        </w:rPr>
+        <w:t>and a_mhs.STATUSMAHASISWA = 'O'</w:t>
+      </w:r>
+    </w:p>
+    <w:p>
+      <w:pPr>
+        <w:rPr>
+          <w:b/>
+          <w:sz w:val="28"/>
+        </w:rPr>
+      </w:pPr>
+      <w:proofErr w:type="gramStart"/>
+      <w:r>
+        <w:t>hasilnya</w:t>
+      </w:r>
+      <w:proofErr w:type="gramEnd"/>
+      <w:r>
+        <w:t xml:space="preserve">: </w:t>
+      </w:r>
+      <w:r>
+        <w:rPr>
+          <w:b/>
+          <w:sz w:val="28"/>
+        </w:rPr>
+        <w:t>3</w:t>
+      </w:r>
+    </w:p>
+    <w:p>
+      <w:pPr>
+        <w:jc w:val="both"/>
+        <w:rPr>
+          <w:rFonts w:cstheme="minorHAnsi"/>
+          <w:b/>
+          <w:sz w:val="28"/>
+          <w:szCs w:val="24"/>
+        </w:rPr>
+      </w:pPr>
+      <w:r>
+        <w:rPr>
+          <w:rFonts w:cstheme="minorHAnsi"/>
+          <w:szCs w:val="24"/>
+        </w:rPr>
+        <w:t>Perbandinga</w:t>
+      </w:r>
+      <w:r>
+        <w:rPr>
+          <w:rFonts w:cstheme="minorHAnsi"/>
+          <w:szCs w:val="24"/>
+        </w:rPr>
+        <w:t xml:space="preserve">n data pada Data.its.ac.id = </w:t>
+      </w:r>
+      <w:r>
+        <w:rPr>
+          <w:rFonts w:cstheme="minorHAnsi"/>
+          <w:b/>
+          <w:sz w:val="28"/>
+          <w:szCs w:val="24"/>
+        </w:rPr>
+        <w:t>7</w:t>
+      </w:r>
+    </w:p>
+    <w:p>
+      <w:r>
+        <w:rPr>
+          <w:rFonts w:cstheme="minorHAnsi"/>
+          <w:sz w:val="24"/>
+          <w:szCs w:val="24"/>
+        </w:rPr>
+        <w:t xml:space="preserve">Selisihnya: </w:t>
+      </w:r>
+      <w:r>
+        <w:rPr>
+          <w:rFonts w:cstheme="minorHAnsi"/>
+          <w:b/>
+          <w:sz w:val="28"/>
+          <w:szCs w:val="24"/>
+        </w:rPr>
+        <w:t>0</w:t>
+      </w:r>
+      <w:r>
+        <w:rPr>
+          <w:rFonts w:cstheme="minorHAnsi"/>
+          <w:sz w:val="24"/>
+          <w:szCs w:val="24"/>
+        </w:rPr>
+        <w:t xml:space="preserve"> data</w:t>
+      </w:r>
+    </w:p>
+    <w:p>
+      <w:pPr>
+        <w:pStyle w:val="Heading2"/>
+      </w:pPr>
+      <w:r>
+        <w:t>MD</w:t>
+      </w:r>
+    </w:p>
+    <w:p>
+      <w:pPr>
+        <w:pStyle w:val="Heading3"/>
+      </w:pPr>
+      <w:r>
+        <w:t>Query</w:t>
+      </w:r>
+    </w:p>
+    <w:p>
+      <w:r>
+        <w:t>Untuk mencari jumlah mahasiswa yang mengundu</w:t>
+      </w:r>
+      <w:r>
+        <w:t>rkan diri (MD) di jurusan S1 Teknik Sipil</w:t>
+      </w:r>
+      <w:r>
+        <w:t xml:space="preserve"> periode 20151</w:t>
+      </w:r>
+    </w:p>
+    <w:p>
+      <w:pPr>
+        <w:rPr>
+          <w:rFonts w:ascii="Verdana" w:hAnsi="Verdana"/>
+          <w:bCs/>
+          <w:sz w:val="20"/>
+        </w:rPr>
+      </w:pPr>
+      <w:proofErr w:type="gramStart"/>
+      <w:r>
+        <w:rPr>
+          <w:rFonts w:ascii="Verdana" w:hAnsi="Verdana"/>
+          <w:bCs/>
+          <w:sz w:val="20"/>
+        </w:rPr>
+        <w:t>select</w:t>
+      </w:r>
+      <w:proofErr w:type="gramEnd"/>
+      <w:r>
+        <w:rPr>
+          <w:rFonts w:ascii="Verdana" w:hAnsi="Verdana"/>
+          <w:bCs/>
+          <w:sz w:val="20"/>
+        </w:rPr>
+        <w:t xml:space="preserve"> DISTINCT count(*) </w:t>
+      </w:r>
+    </w:p>
+    <w:p>
+      <w:pPr>
+        <w:rPr>
+          <w:rFonts w:ascii="Verdana" w:hAnsi="Verdana"/>
+          <w:bCs/>
+          <w:sz w:val="20"/>
+        </w:rPr>
+      </w:pPr>
+      <w:proofErr w:type="gramStart"/>
+      <w:r>
+        <w:rPr>
+          <w:rFonts w:ascii="Verdana" w:hAnsi="Verdana"/>
+          <w:bCs/>
+          <w:sz w:val="20"/>
+        </w:rPr>
+        <w:t>from</w:t>
+      </w:r>
+      <w:proofErr w:type="gramEnd"/>
+      <w:r>
+        <w:rPr>
+          <w:rFonts w:ascii="Verdana" w:hAnsi="Verdana"/>
+          <w:bCs/>
+          <w:sz w:val="20"/>
+        </w:rPr>
+        <w:t xml:space="preserve"> [10.103.1.158].SimI</w:t>
+      </w:r>
+      <w:r>
+        <w:rPr>
+          <w:rFonts w:ascii="Verdana" w:hAnsi="Verdana"/>
+          <w:bCs/>
+          <w:sz w:val="20"/>
+        </w:rPr>
+        <w:t>ntegrasi.dbo.AKTIVITASMHS a_mhs</w:t>
+      </w:r>
+      <w:r>
+        <w:rPr>
+          <w:rFonts w:ascii="Verdana" w:hAnsi="Verdana"/>
+          <w:bCs/>
+          <w:sz w:val="20"/>
+        </w:rPr>
+        <w:br/>
+        <w:t xml:space="preserve">where a_mhs.periodesem='20151' </w:t>
+      </w:r>
+      <w:r>
+        <w:rPr>
+          <w:rFonts w:ascii="Verdana" w:hAnsi="Verdana"/>
+          <w:bCs/>
+          <w:sz w:val="20"/>
+        </w:rPr>
+        <w:br/>
+        <w:t xml:space="preserve">and a_mhs.NRP like '31%' </w:t>
+      </w:r>
+      <w:r>
+        <w:rPr>
+          <w:rFonts w:ascii="Verdana" w:hAnsi="Verdana"/>
+          <w:bCs/>
+          <w:sz w:val="20"/>
+        </w:rPr>
+        <w:br/>
+      </w:r>
+      <w:r>
+        <w:rPr>
+          <w:rFonts w:ascii="Verdana" w:hAnsi="Verdana"/>
+          <w:bCs/>
+          <w:sz w:val="20"/>
+        </w:rPr>
+        <w:t>and</w:t>
+      </w:r>
+      <w:r>
+        <w:rPr>
+          <w:rFonts w:ascii="Verdana" w:hAnsi="Verdana"/>
+          <w:bCs/>
+          <w:sz w:val="20"/>
+        </w:rPr>
+        <w:t xml:space="preserve"> substring(a_mhs.NRP,5,2)='10' </w:t>
+      </w:r>
+      <w:r>
+        <w:rPr>
+          <w:rFonts w:ascii="Verdana" w:hAnsi="Verdana"/>
+          <w:bCs/>
+          <w:sz w:val="20"/>
+        </w:rPr>
+        <w:br/>
+      </w:r>
+      <w:r>
+        <w:rPr>
+          <w:rFonts w:ascii="Verdana" w:hAnsi="Verdana"/>
+          <w:bCs/>
+          <w:sz w:val="20"/>
+        </w:rPr>
+        <w:t>and a_mhs.STATUSMAHASISWA = 'U</w:t>
+      </w:r>
+      <w:r>
+        <w:rPr>
+          <w:rFonts w:ascii="Verdana" w:hAnsi="Verdana"/>
+          <w:bCs/>
+          <w:sz w:val="20"/>
+        </w:rPr>
+        <w:t>'</w:t>
+      </w:r>
+    </w:p>
+    <w:p>
+      <w:pPr>
+        <w:rPr>
+          <w:b/>
+          <w:sz w:val="28"/>
+        </w:rPr>
+      </w:pPr>
+      <w:proofErr w:type="gramStart"/>
+      <w:r>
+        <w:t>hasilnya</w:t>
+      </w:r>
+      <w:proofErr w:type="gramEnd"/>
+      <w:r>
+        <w:t xml:space="preserve">: </w:t>
+      </w:r>
+      <w:r>
+        <w:rPr>
+          <w:b/>
+          <w:sz w:val="28"/>
+        </w:rPr>
+        <w:t>18</w:t>
+      </w:r>
+    </w:p>
+    <w:p>
+      <w:pPr>
+        <w:jc w:val="both"/>
+        <w:rPr>
+          <w:rFonts w:cstheme="minorHAnsi"/>
+          <w:b/>
+          <w:sz w:val="28"/>
+          <w:szCs w:val="24"/>
+        </w:rPr>
+      </w:pPr>
+      <w:r>
+        <w:rPr>
+          <w:rFonts w:cstheme="minorHAnsi"/>
+          <w:szCs w:val="24"/>
+        </w:rPr>
+        <w:t>Perbandinga</w:t>
+      </w:r>
+      <w:r>
+        <w:rPr>
+          <w:rFonts w:cstheme="minorHAnsi"/>
+          <w:szCs w:val="24"/>
+        </w:rPr>
+        <w:t xml:space="preserve">n data pada Data.its.ac.id = </w:t>
+      </w:r>
+      <w:r>
+        <w:rPr>
+          <w:rFonts w:cstheme="minorHAnsi"/>
+          <w:b/>
+          <w:sz w:val="28"/>
+          <w:szCs w:val="24"/>
+        </w:rPr>
+        <w:t>1</w:t>
+      </w:r>
+      <w:r>
+        <w:rPr>
+          <w:rFonts w:cstheme="minorHAnsi"/>
+          <w:b/>
+          <w:sz w:val="28"/>
+          <w:szCs w:val="24"/>
+        </w:rPr>
+        <w:t>5</w:t>
+      </w:r>
+    </w:p>
+    <w:p>
+      <w:pPr>
+        <w:rPr>
+          <w:rFonts w:cstheme="minorHAnsi"/>
+          <w:sz w:val="24"/>
+          <w:szCs w:val="24"/>
+        </w:rPr>
+      </w:pPr>
+      <w:r>
+        <w:rPr>
+          <w:rFonts w:cstheme="minorHAnsi"/>
+          <w:sz w:val="24"/>
+          <w:szCs w:val="24"/>
+        </w:rPr>
+        <w:t xml:space="preserve">Selisihnya: </w:t>
+      </w:r>
+      <w:r>
+        <w:rPr>
+          <w:rFonts w:cstheme="minorHAnsi"/>
+          <w:b/>
+          <w:sz w:val="28"/>
+          <w:szCs w:val="24"/>
+        </w:rPr>
+        <w:t>3</w:t>
+      </w:r>
+      <w:r>
+        <w:rPr>
+          <w:rFonts w:cstheme="minorHAnsi"/>
+          <w:sz w:val="24"/>
+          <w:szCs w:val="24"/>
+        </w:rPr>
+        <w:t xml:space="preserve"> data</w:t>
+      </w:r>
+    </w:p>
+    <w:p>
+      <w:pPr>
+        <w:pStyle w:val="Heading2"/>
+      </w:pPr>
+      <w:r>
+        <w:lastRenderedPageBreak/>
+        <w:t xml:space="preserve">S1 – </w:t>
+      </w:r>
+      <w:r>
+        <w:t>Arsitektur</w:t>
+      </w:r>
+    </w:p>
+    <w:p>
+      <w:pPr>
+        <w:pStyle w:val="Heading2"/>
+      </w:pPr>
+      <w:r>
+        <w:t>DO</w:t>
+      </w:r>
+    </w:p>
+    <w:p>
+      <w:pPr>
+        <w:pStyle w:val="Heading3"/>
+      </w:pPr>
+      <w:r>
+        <w:t>Query</w:t>
+      </w:r>
+    </w:p>
+    <w:p>
+      <w:r>
+        <w:t xml:space="preserve">Untuk mencari jumlah mahasiswa yang keluar (DO) di jurusan S1 </w:t>
+      </w:r>
+      <w:r>
+        <w:t xml:space="preserve">Arsitektur </w:t>
+      </w:r>
+      <w:r>
+        <w:t>periode 20151</w:t>
+      </w:r>
+    </w:p>
+    <w:p>
+      <w:pPr>
+        <w:rPr>
+          <w:rFonts w:ascii="Verdana" w:hAnsi="Verdana"/>
+          <w:bCs/>
+          <w:sz w:val="20"/>
+        </w:rPr>
+      </w:pPr>
+      <w:proofErr w:type="gramStart"/>
+      <w:r>
+        <w:rPr>
+          <w:rFonts w:ascii="Verdana" w:hAnsi="Verdana"/>
+          <w:bCs/>
+          <w:sz w:val="20"/>
+        </w:rPr>
+        <w:t>select</w:t>
+      </w:r>
+      <w:proofErr w:type="gramEnd"/>
+      <w:r>
+        <w:rPr>
+          <w:rFonts w:ascii="Verdana" w:hAnsi="Verdana"/>
+          <w:bCs/>
+          <w:sz w:val="20"/>
+        </w:rPr>
+        <w:t xml:space="preserve"> DISTINCT count(*) </w:t>
+      </w:r>
+    </w:p>
+    <w:p>
+      <w:pPr>
+        <w:rPr>
+          <w:rFonts w:ascii="Verdana" w:hAnsi="Verdana"/>
+          <w:bCs/>
+          <w:sz w:val="20"/>
+        </w:rPr>
+      </w:pPr>
+      <w:proofErr w:type="gramStart"/>
+      <w:r>
+        <w:rPr>
+          <w:rFonts w:ascii="Verdana" w:hAnsi="Verdana"/>
+          <w:bCs/>
+          <w:sz w:val="20"/>
+        </w:rPr>
+        <w:t>from</w:t>
+      </w:r>
+      <w:proofErr w:type="gramEnd"/>
+      <w:r>
+        <w:rPr>
+          <w:rFonts w:ascii="Verdana" w:hAnsi="Verdana"/>
+          <w:bCs/>
+          <w:sz w:val="20"/>
+        </w:rPr>
+        <w:t xml:space="preserve"> [10.103.1.158].SimI</w:t>
+      </w:r>
+      <w:r>
+        <w:rPr>
+          <w:rFonts w:ascii="Verdana" w:hAnsi="Verdana"/>
+          <w:bCs/>
+          <w:sz w:val="20"/>
+        </w:rPr>
+        <w:t>ntegrasi.dbo.AKTIVITASMHS a_mhs</w:t>
+      </w:r>
+      <w:r>
+        <w:rPr>
+          <w:rFonts w:ascii="Verdana" w:hAnsi="Verdana"/>
+          <w:bCs/>
+          <w:sz w:val="20"/>
+        </w:rPr>
+        <w:br/>
+        <w:t>where a_mhs.periodesem</w:t>
+      </w:r>
+      <w:r>
+        <w:rPr>
+          <w:rFonts w:ascii="Verdana" w:hAnsi="Verdana"/>
+          <w:bCs/>
+          <w:sz w:val="20"/>
+        </w:rPr>
+        <w:t xml:space="preserve">='20151' </w:t>
+      </w:r>
+      <w:r>
+        <w:rPr>
+          <w:rFonts w:ascii="Verdana" w:hAnsi="Verdana"/>
+          <w:bCs/>
+          <w:sz w:val="20"/>
+        </w:rPr>
+        <w:br/>
+        <w:t>and a_mhs.NRP like '32</w:t>
+      </w:r>
+      <w:r>
+        <w:rPr>
+          <w:rFonts w:ascii="Verdana" w:hAnsi="Verdana"/>
+          <w:bCs/>
+          <w:sz w:val="20"/>
+        </w:rPr>
+        <w:t xml:space="preserve">%' </w:t>
+      </w:r>
+      <w:r>
+        <w:rPr>
+          <w:rFonts w:ascii="Verdana" w:hAnsi="Verdana"/>
+          <w:bCs/>
+          <w:sz w:val="20"/>
+        </w:rPr>
+        <w:br/>
+      </w:r>
+      <w:r>
+        <w:rPr>
+          <w:rFonts w:ascii="Verdana" w:hAnsi="Verdana"/>
+          <w:bCs/>
+          <w:sz w:val="20"/>
+        </w:rPr>
+        <w:t>and</w:t>
+      </w:r>
+      <w:r>
+        <w:rPr>
+          <w:rFonts w:ascii="Verdana" w:hAnsi="Verdana"/>
+          <w:bCs/>
+          <w:sz w:val="20"/>
+        </w:rPr>
+        <w:t xml:space="preserve"> substring(a_mhs.NRP,5,2)='10' </w:t>
+      </w:r>
+      <w:r>
+        <w:rPr>
+          <w:rFonts w:ascii="Verdana" w:hAnsi="Verdana"/>
+          <w:bCs/>
+          <w:sz w:val="20"/>
+        </w:rPr>
+        <w:br/>
+      </w:r>
+      <w:r>
+        <w:rPr>
+          <w:rFonts w:ascii="Verdana" w:hAnsi="Verdana"/>
+          <w:bCs/>
+          <w:sz w:val="20"/>
+        </w:rPr>
+        <w:t>and a_mhs.STATUSMAHASISWA = 'O'</w:t>
+      </w:r>
+    </w:p>
+    <w:p>
+      <w:pPr>
+        <w:rPr>
+          <w:b/>
+          <w:sz w:val="28"/>
+        </w:rPr>
+      </w:pPr>
+      <w:proofErr w:type="gramStart"/>
+      <w:r>
+        <w:t>hasilnya</w:t>
+      </w:r>
+      <w:proofErr w:type="gramEnd"/>
+      <w:r>
+        <w:t xml:space="preserve">: </w:t>
+      </w:r>
+      <w:r>
+        <w:rPr>
+          <w:b/>
+          <w:sz w:val="28"/>
+        </w:rPr>
+        <w:t>3</w:t>
+      </w:r>
+    </w:p>
+    <w:p>
+      <w:pPr>
+        <w:jc w:val="both"/>
+        <w:rPr>
+          <w:rFonts w:cstheme="minorHAnsi"/>
+          <w:b/>
+          <w:sz w:val="28"/>
+          <w:szCs w:val="24"/>
+        </w:rPr>
+      </w:pPr>
+      <w:r>
+        <w:rPr>
+          <w:rFonts w:cstheme="minorHAnsi"/>
+          <w:szCs w:val="24"/>
+        </w:rPr>
+        <w:t>Perbandinga</w:t>
+      </w:r>
+      <w:r>
+        <w:rPr>
+          <w:rFonts w:cstheme="minorHAnsi"/>
+          <w:szCs w:val="24"/>
+        </w:rPr>
+        <w:t xml:space="preserve">n data pada Data.its.ac.id = </w:t>
+      </w:r>
+      <w:r>
+        <w:rPr>
+          <w:rFonts w:cstheme="minorHAnsi"/>
+          <w:b/>
+          <w:sz w:val="28"/>
+          <w:szCs w:val="24"/>
+        </w:rPr>
+        <w:t>3</w:t>
+      </w:r>
+    </w:p>
+    <w:p>
+      <w:r>
+        <w:rPr>
+          <w:rFonts w:cstheme="minorHAnsi"/>
+          <w:sz w:val="24"/>
+          <w:szCs w:val="24"/>
+        </w:rPr>
+        <w:t xml:space="preserve">Selisihnya: </w:t>
+      </w:r>
+      <w:r>
+        <w:rPr>
+          <w:rFonts w:cstheme="minorHAnsi"/>
+          <w:b/>
+          <w:sz w:val="28"/>
+          <w:szCs w:val="24"/>
+        </w:rPr>
+        <w:t>0</w:t>
+      </w:r>
+      <w:r>
+        <w:rPr>
+          <w:rFonts w:cstheme="minorHAnsi"/>
+          <w:sz w:val="24"/>
+          <w:szCs w:val="24"/>
+        </w:rPr>
+        <w:t xml:space="preserve"> data</w:t>
+      </w:r>
+    </w:p>
+    <w:p>
+      <w:pPr>
+        <w:pStyle w:val="Heading2"/>
+      </w:pPr>
+      <w:r>
+        <w:t>MD</w:t>
+      </w:r>
+    </w:p>
+    <w:p>
+      <w:pPr>
+        <w:pStyle w:val="Heading3"/>
+      </w:pPr>
+      <w:r>
+        <w:t>Query</w:t>
+      </w:r>
+    </w:p>
+    <w:p>
+      <w:r>
+        <w:t>Untuk mencari jumlah mahasiswa yang mengundu</w:t>
+      </w:r>
+      <w:r>
+        <w:t>rkan diri (MD) di jurusan S1 Arsitektur</w:t>
+      </w:r>
+      <w:r>
+        <w:t xml:space="preserve"> periode 20151</w:t>
+      </w:r>
+    </w:p>
+    <w:p>
+      <w:pPr>
+        <w:rPr>
+          <w:rFonts w:ascii="Verdana" w:hAnsi="Verdana"/>
+          <w:bCs/>
+          <w:sz w:val="20"/>
+        </w:rPr>
+      </w:pPr>
+      <w:proofErr w:type="gramStart"/>
+      <w:r>
+        <w:rPr>
+          <w:rFonts w:ascii="Verdana" w:hAnsi="Verdana"/>
+          <w:bCs/>
+          <w:sz w:val="20"/>
+        </w:rPr>
+        <w:t>select</w:t>
+      </w:r>
+      <w:proofErr w:type="gramEnd"/>
+      <w:r>
+        <w:rPr>
+          <w:rFonts w:ascii="Verdana" w:hAnsi="Verdana"/>
+          <w:bCs/>
+          <w:sz w:val="20"/>
+        </w:rPr>
+        <w:t xml:space="preserve"> DISTINCT count(*) </w:t>
+      </w:r>
+    </w:p>
+    <w:p>
+      <w:pPr>
+        <w:rPr>
+          <w:rFonts w:ascii="Verdana" w:hAnsi="Verdana"/>
+          <w:bCs/>
+          <w:sz w:val="20"/>
+        </w:rPr>
+      </w:pPr>
+      <w:proofErr w:type="gramStart"/>
+      <w:r>
+        <w:rPr>
+          <w:rFonts w:ascii="Verdana" w:hAnsi="Verdana"/>
+          <w:bCs/>
+          <w:sz w:val="20"/>
+        </w:rPr>
+        <w:t>from</w:t>
+      </w:r>
+      <w:proofErr w:type="gramEnd"/>
+      <w:r>
+        <w:rPr>
+          <w:rFonts w:ascii="Verdana" w:hAnsi="Verdana"/>
+          <w:bCs/>
+          <w:sz w:val="20"/>
+        </w:rPr>
+        <w:t xml:space="preserve"> [10.103.1.158].SimI</w:t>
+      </w:r>
+      <w:r>
+        <w:rPr>
+          <w:rFonts w:ascii="Verdana" w:hAnsi="Verdana"/>
+          <w:bCs/>
+          <w:sz w:val="20"/>
+        </w:rPr>
+        <w:t>ntegrasi.dbo.AKTIVITASMHS a_mhs</w:t>
+      </w:r>
+      <w:r>
+        <w:rPr>
+          <w:rFonts w:ascii="Verdana" w:hAnsi="Verdana"/>
+          <w:bCs/>
+          <w:sz w:val="20"/>
+        </w:rPr>
+        <w:br/>
+        <w:t>where a_mhs.periodesem</w:t>
+      </w:r>
+      <w:r>
+        <w:rPr>
+          <w:rFonts w:ascii="Verdana" w:hAnsi="Verdana"/>
+          <w:bCs/>
+          <w:sz w:val="20"/>
+        </w:rPr>
+        <w:t xml:space="preserve">='20151' </w:t>
+      </w:r>
+      <w:r>
+        <w:rPr>
+          <w:rFonts w:ascii="Verdana" w:hAnsi="Verdana"/>
+          <w:bCs/>
+          <w:sz w:val="20"/>
+        </w:rPr>
+        <w:br/>
+        <w:t>and a_mhs.NRP like '32</w:t>
+      </w:r>
+      <w:r>
+        <w:rPr>
+          <w:rFonts w:ascii="Verdana" w:hAnsi="Verdana"/>
+          <w:bCs/>
+          <w:sz w:val="20"/>
+        </w:rPr>
+        <w:t xml:space="preserve">%' </w:t>
+      </w:r>
+      <w:r>
+        <w:rPr>
+          <w:rFonts w:ascii="Verdana" w:hAnsi="Verdana"/>
+          <w:bCs/>
+          <w:sz w:val="20"/>
+        </w:rPr>
+        <w:br/>
+      </w:r>
+      <w:r>
+        <w:rPr>
+          <w:rFonts w:ascii="Verdana" w:hAnsi="Verdana"/>
+          <w:bCs/>
+          <w:sz w:val="20"/>
+        </w:rPr>
+        <w:t>and</w:t>
+      </w:r>
+      <w:r>
+        <w:rPr>
+          <w:rFonts w:ascii="Verdana" w:hAnsi="Verdana"/>
+          <w:bCs/>
+          <w:sz w:val="20"/>
+        </w:rPr>
+        <w:t xml:space="preserve"> substring(a_mhs.NRP,5,2)='10' </w:t>
+      </w:r>
+      <w:r>
+        <w:rPr>
+          <w:rFonts w:ascii="Verdana" w:hAnsi="Verdana"/>
+          <w:bCs/>
+          <w:sz w:val="20"/>
+        </w:rPr>
+        <w:br/>
+      </w:r>
+      <w:r>
+        <w:rPr>
+          <w:rFonts w:ascii="Verdana" w:hAnsi="Verdana"/>
+          <w:bCs/>
+          <w:sz w:val="20"/>
+        </w:rPr>
+        <w:t>and a_mhs.STATUSMAHASISWA = 'U</w:t>
+      </w:r>
+      <w:r>
+        <w:rPr>
+          <w:rFonts w:ascii="Verdana" w:hAnsi="Verdana"/>
+          <w:bCs/>
+          <w:sz w:val="20"/>
+        </w:rPr>
+        <w:t>'</w:t>
+      </w:r>
+    </w:p>
+    <w:p>
+      <w:pPr>
+        <w:rPr>
+          <w:b/>
+          <w:sz w:val="28"/>
+        </w:rPr>
+      </w:pPr>
+      <w:proofErr w:type="gramStart"/>
+      <w:r>
+        <w:t>hasilnya</w:t>
+      </w:r>
+      <w:proofErr w:type="gramEnd"/>
+      <w:r>
+        <w:t>:</w:t>
+      </w:r>
+      <w:r>
+        <w:rPr>
+          <w:b/>
+          <w:sz w:val="28"/>
+        </w:rPr>
+        <w:t xml:space="preserve"> 5</w:t>
+      </w:r>
+    </w:p>
+    <w:p>
+      <w:pPr>
+        <w:jc w:val="both"/>
+        <w:rPr>
+          <w:rFonts w:cstheme="minorHAnsi"/>
+          <w:b/>
+          <w:sz w:val="28"/>
+          <w:szCs w:val="24"/>
+        </w:rPr>
+      </w:pPr>
+      <w:r>
+        <w:rPr>
+          <w:rFonts w:cstheme="minorHAnsi"/>
+          <w:szCs w:val="24"/>
+        </w:rPr>
+        <w:t>Perbandinga</w:t>
+      </w:r>
+      <w:r>
+        <w:rPr>
+          <w:rFonts w:cstheme="minorHAnsi"/>
+          <w:szCs w:val="24"/>
+        </w:rPr>
+        <w:t xml:space="preserve">n data pada Data.its.ac.id = </w:t>
+      </w:r>
+      <w:r>
+        <w:rPr>
+          <w:rFonts w:cstheme="minorHAnsi"/>
+          <w:b/>
+          <w:sz w:val="28"/>
+          <w:szCs w:val="24"/>
+        </w:rPr>
+        <w:t>3</w:t>
+      </w:r>
+    </w:p>
+    <w:p>
+      <w:pPr>
+        <w:rPr>
+          <w:rFonts w:cstheme="minorHAnsi"/>
+          <w:sz w:val="24"/>
+          <w:szCs w:val="24"/>
+        </w:rPr>
+      </w:pPr>
+      <w:r>
+        <w:rPr>
+          <w:rFonts w:cstheme="minorHAnsi"/>
+          <w:sz w:val="24"/>
+          <w:szCs w:val="24"/>
+        </w:rPr>
+        <w:t xml:space="preserve">Selisihnya: </w:t>
+      </w:r>
+      <w:r>
+        <w:rPr>
+          <w:rFonts w:cstheme="minorHAnsi"/>
+          <w:b/>
+          <w:sz w:val="28"/>
+          <w:szCs w:val="24"/>
+        </w:rPr>
+        <w:t>2</w:t>
+      </w:r>
+      <w:r>
+        <w:rPr>
+          <w:rFonts w:cstheme="minorHAnsi"/>
+          <w:sz w:val="24"/>
+          <w:szCs w:val="24"/>
+        </w:rPr>
+        <w:t xml:space="preserve"> data</w:t>
+      </w:r>
+    </w:p>
+    <w:p>
+      <w:pPr>
+        <w:pStyle w:val="Heading2"/>
+      </w:pPr>
+      <w:r>
+        <w:t>S1-Teknik Lingkungan</w:t>
+      </w:r>
+    </w:p>
+    <w:p>
+      <w:pPr>
+        <w:pStyle w:val="Heading2"/>
+      </w:pPr>
+      <w:r>
+        <w:t>DO</w:t>
+      </w:r>
+    </w:p>
+    <w:p>
+      <w:pPr>
+        <w:pStyle w:val="Heading3"/>
+      </w:pPr>
+      <w:r>
+        <w:t>Query</w:t>
+      </w:r>
+    </w:p>
+    <w:p>
+      <w:r>
+        <w:t xml:space="preserve">Untuk mencari jumlah mahasiswa yang keluar (DO) di jurusan S1 </w:t>
+      </w:r>
+      <w:r>
+        <w:t>Teknik Lingkungan</w:t>
+      </w:r>
+      <w:r>
+        <w:t xml:space="preserve"> periode 20151</w:t>
+      </w:r>
+    </w:p>
+    <w:p>
+      <w:pPr>
+        <w:rPr>
+          <w:rFonts w:ascii="Verdana" w:hAnsi="Verdana"/>
+          <w:bCs/>
+          <w:sz w:val="20"/>
+        </w:rPr>
+      </w:pPr>
+      <w:proofErr w:type="gramStart"/>
+      <w:r>
+        <w:rPr>
+          <w:rFonts w:ascii="Verdana" w:hAnsi="Verdana"/>
+          <w:bCs/>
+          <w:sz w:val="20"/>
+        </w:rPr>
+        <w:lastRenderedPageBreak/>
+        <w:t>select</w:t>
+      </w:r>
+      <w:proofErr w:type="gramEnd"/>
+      <w:r>
+        <w:rPr>
+          <w:rFonts w:ascii="Verdana" w:hAnsi="Verdana"/>
+          <w:bCs/>
+          <w:sz w:val="20"/>
+        </w:rPr>
+        <w:t xml:space="preserve"> DISTINCT count(*) </w:t>
+      </w:r>
+    </w:p>
+    <w:p>
+      <w:pPr>
+        <w:rPr>
+          <w:rFonts w:ascii="Verdana" w:hAnsi="Verdana"/>
+          <w:bCs/>
+          <w:sz w:val="20"/>
+        </w:rPr>
+      </w:pPr>
+      <w:proofErr w:type="gramStart"/>
+      <w:r>
+        <w:rPr>
+          <w:rFonts w:ascii="Verdana" w:hAnsi="Verdana"/>
+          <w:bCs/>
+          <w:sz w:val="20"/>
+        </w:rPr>
+        <w:t>from</w:t>
+      </w:r>
+      <w:proofErr w:type="gramEnd"/>
+      <w:r>
+        <w:rPr>
+          <w:rFonts w:ascii="Verdana" w:hAnsi="Verdana"/>
+          <w:bCs/>
+          <w:sz w:val="20"/>
+        </w:rPr>
+        <w:t xml:space="preserve"> [10.103.1.158].SimI</w:t>
+      </w:r>
+      <w:r>
+        <w:rPr>
+          <w:rFonts w:ascii="Verdana" w:hAnsi="Verdana"/>
+          <w:bCs/>
+          <w:sz w:val="20"/>
+        </w:rPr>
+        <w:t>ntegrasi.dbo.AKTIVITASMHS a_mhs</w:t>
+      </w:r>
+      <w:r>
+        <w:rPr>
+          <w:rFonts w:ascii="Verdana" w:hAnsi="Verdana"/>
+          <w:bCs/>
+          <w:sz w:val="20"/>
+        </w:rPr>
+        <w:br/>
+        <w:t>where a_mhs.periodesem</w:t>
+      </w:r>
+      <w:r>
+        <w:rPr>
+          <w:rFonts w:ascii="Verdana" w:hAnsi="Verdana"/>
+          <w:bCs/>
+          <w:sz w:val="20"/>
+        </w:rPr>
+        <w:t xml:space="preserve">='20151' </w:t>
+      </w:r>
+      <w:r>
+        <w:rPr>
+          <w:rFonts w:ascii="Verdana" w:hAnsi="Verdana"/>
+          <w:bCs/>
+          <w:sz w:val="20"/>
+        </w:rPr>
+        <w:br/>
+        <w:t>and a_mhs.NRP like '33</w:t>
+      </w:r>
+      <w:r>
+        <w:rPr>
+          <w:rFonts w:ascii="Verdana" w:hAnsi="Verdana"/>
+          <w:bCs/>
+          <w:sz w:val="20"/>
+        </w:rPr>
+        <w:t xml:space="preserve">%' </w:t>
+      </w:r>
+      <w:r>
+        <w:rPr>
+          <w:rFonts w:ascii="Verdana" w:hAnsi="Verdana"/>
+          <w:bCs/>
+          <w:sz w:val="20"/>
+        </w:rPr>
+        <w:br/>
+      </w:r>
+      <w:r>
+        <w:rPr>
+          <w:rFonts w:ascii="Verdana" w:hAnsi="Verdana"/>
+          <w:bCs/>
+          <w:sz w:val="20"/>
+        </w:rPr>
+        <w:t>and</w:t>
+      </w:r>
+      <w:r>
+        <w:rPr>
+          <w:rFonts w:ascii="Verdana" w:hAnsi="Verdana"/>
+          <w:bCs/>
+          <w:sz w:val="20"/>
+        </w:rPr>
+        <w:t xml:space="preserve"> substring(a_mhs.NRP,5,2)='10' </w:t>
+      </w:r>
+      <w:r>
+        <w:rPr>
+          <w:rFonts w:ascii="Verdana" w:hAnsi="Verdana"/>
+          <w:bCs/>
+          <w:sz w:val="20"/>
+        </w:rPr>
+        <w:br/>
+      </w:r>
+      <w:r>
+        <w:rPr>
+          <w:rFonts w:ascii="Verdana" w:hAnsi="Verdana"/>
+          <w:bCs/>
+          <w:sz w:val="20"/>
+        </w:rPr>
+        <w:t>and a_mhs.STATUSMAHASISWA = 'O'</w:t>
+      </w:r>
+    </w:p>
+    <w:p>
+      <w:pPr>
+        <w:rPr>
+          <w:b/>
+          <w:sz w:val="28"/>
+        </w:rPr>
+      </w:pPr>
+      <w:proofErr w:type="gramStart"/>
+      <w:r>
+        <w:t>hasilnya</w:t>
+      </w:r>
+      <w:proofErr w:type="gramEnd"/>
+      <w:r>
+        <w:t xml:space="preserve">: </w:t>
+      </w:r>
+      <w:r>
+        <w:rPr>
+          <w:b/>
+          <w:sz w:val="28"/>
+        </w:rPr>
+        <w:t>0</w:t>
+      </w:r>
+    </w:p>
+    <w:p>
+      <w:pPr>
+        <w:jc w:val="both"/>
+        <w:rPr>
+          <w:rFonts w:cstheme="minorHAnsi"/>
+          <w:b/>
+          <w:sz w:val="28"/>
+          <w:szCs w:val="24"/>
+        </w:rPr>
+      </w:pPr>
+      <w:r>
+        <w:rPr>
+          <w:rFonts w:cstheme="minorHAnsi"/>
+          <w:szCs w:val="24"/>
+        </w:rPr>
+        <w:t>Perbandinga</w:t>
+      </w:r>
+      <w:r>
+        <w:rPr>
+          <w:rFonts w:cstheme="minorHAnsi"/>
+          <w:szCs w:val="24"/>
+        </w:rPr>
+        <w:t xml:space="preserve">n data pada Data.its.ac.id = </w:t>
+      </w:r>
+      <w:r>
+        <w:rPr>
+          <w:rFonts w:cstheme="minorHAnsi"/>
+          <w:b/>
+          <w:sz w:val="28"/>
+          <w:szCs w:val="24"/>
+        </w:rPr>
+        <w:t>0</w:t>
+      </w:r>
+    </w:p>
+    <w:p>
+      <w:r>
+        <w:rPr>
+          <w:rFonts w:cstheme="minorHAnsi"/>
+          <w:sz w:val="24"/>
+          <w:szCs w:val="24"/>
+        </w:rPr>
+        <w:t xml:space="preserve">Selisihnya: </w:t>
+      </w:r>
+      <w:r>
+        <w:rPr>
+          <w:rFonts w:cstheme="minorHAnsi"/>
+          <w:b/>
+          <w:sz w:val="28"/>
+          <w:szCs w:val="24"/>
+        </w:rPr>
+        <w:t>0</w:t>
+      </w:r>
+      <w:r>
+        <w:rPr>
+          <w:rFonts w:cstheme="minorHAnsi"/>
+          <w:sz w:val="24"/>
+          <w:szCs w:val="24"/>
+        </w:rPr>
+        <w:t xml:space="preserve"> data</w:t>
+      </w:r>
+    </w:p>
+    <w:p>
+      <w:pPr>
+        <w:pStyle w:val="Heading2"/>
+      </w:pPr>
+      <w:r>
+        <w:t>MD</w:t>
+      </w:r>
+    </w:p>
+    <w:p>
+      <w:pPr>
+        <w:pStyle w:val="Heading3"/>
+      </w:pPr>
+      <w:r>
+        <w:t>Query</w:t>
+      </w:r>
+    </w:p>
+    <w:p>
+      <w:r>
+        <w:t>Untuk mencari jumlah mahasiswa yang mengundurkan di</w:t>
+      </w:r>
+      <w:r>
+        <w:t>ri (MD) di jurusan S1 Teknik Lingkungan</w:t>
+      </w:r>
+      <w:r>
+        <w:t xml:space="preserve"> periode 20151</w:t>
+      </w:r>
+    </w:p>
+    <w:p>
+      <w:pPr>
+        <w:rPr>
+          <w:rFonts w:ascii="Verdana" w:hAnsi="Verdana"/>
+          <w:bCs/>
+          <w:sz w:val="20"/>
+        </w:rPr>
+      </w:pPr>
+      <w:proofErr w:type="gramStart"/>
+      <w:r>
+        <w:rPr>
+          <w:rFonts w:ascii="Verdana" w:hAnsi="Verdana"/>
+          <w:bCs/>
+          <w:sz w:val="20"/>
+        </w:rPr>
+        <w:t>select</w:t>
+      </w:r>
+      <w:proofErr w:type="gramEnd"/>
+      <w:r>
+        <w:rPr>
+          <w:rFonts w:ascii="Verdana" w:hAnsi="Verdana"/>
+          <w:bCs/>
+          <w:sz w:val="20"/>
+        </w:rPr>
+        <w:t xml:space="preserve"> DISTINCT count(*) </w:t>
+      </w:r>
+    </w:p>
+    <w:p>
+      <w:pPr>
+        <w:rPr>
+          <w:rFonts w:ascii="Verdana" w:hAnsi="Verdana"/>
+          <w:bCs/>
+          <w:sz w:val="20"/>
+        </w:rPr>
+      </w:pPr>
+      <w:proofErr w:type="gramStart"/>
+      <w:r>
+        <w:rPr>
+          <w:rFonts w:ascii="Verdana" w:hAnsi="Verdana"/>
+          <w:bCs/>
+          <w:sz w:val="20"/>
+        </w:rPr>
+        <w:t>from</w:t>
+      </w:r>
+      <w:proofErr w:type="gramEnd"/>
+      <w:r>
+        <w:rPr>
+          <w:rFonts w:ascii="Verdana" w:hAnsi="Verdana"/>
+          <w:bCs/>
+          <w:sz w:val="20"/>
+        </w:rPr>
+        <w:t xml:space="preserve"> [10.103.1.158].SimI</w:t>
+      </w:r>
+      <w:r>
+        <w:rPr>
+          <w:rFonts w:ascii="Verdana" w:hAnsi="Verdana"/>
+          <w:bCs/>
+          <w:sz w:val="20"/>
+        </w:rPr>
+        <w:t>ntegrasi.dbo.AKTIVITASMHS a_mhs</w:t>
+      </w:r>
+      <w:r>
+        <w:rPr>
+          <w:rFonts w:ascii="Verdana" w:hAnsi="Verdana"/>
+          <w:bCs/>
+          <w:sz w:val="20"/>
+        </w:rPr>
+        <w:br/>
+        <w:t>where a_mhs.periodesem</w:t>
+      </w:r>
+      <w:r>
+        <w:rPr>
+          <w:rFonts w:ascii="Verdana" w:hAnsi="Verdana"/>
+          <w:bCs/>
+          <w:sz w:val="20"/>
+        </w:rPr>
+        <w:t xml:space="preserve">='20151' </w:t>
+      </w:r>
+      <w:r>
+        <w:rPr>
+          <w:rFonts w:ascii="Verdana" w:hAnsi="Verdana"/>
+          <w:bCs/>
+          <w:sz w:val="20"/>
+        </w:rPr>
+        <w:br/>
+        <w:t>and a_mhs.NRP like '33</w:t>
+      </w:r>
+      <w:r>
+        <w:rPr>
+          <w:rFonts w:ascii="Verdana" w:hAnsi="Verdana"/>
+          <w:bCs/>
+          <w:sz w:val="20"/>
+        </w:rPr>
+        <w:t xml:space="preserve">%' </w:t>
+      </w:r>
+      <w:r>
+        <w:rPr>
+          <w:rFonts w:ascii="Verdana" w:hAnsi="Verdana"/>
+          <w:bCs/>
+          <w:sz w:val="20"/>
+        </w:rPr>
+        <w:br/>
+      </w:r>
+      <w:r>
+        <w:rPr>
+          <w:rFonts w:ascii="Verdana" w:hAnsi="Verdana"/>
+          <w:bCs/>
+          <w:sz w:val="20"/>
+        </w:rPr>
+        <w:t>and</w:t>
+      </w:r>
+      <w:r>
+        <w:rPr>
+          <w:rFonts w:ascii="Verdana" w:hAnsi="Verdana"/>
+          <w:bCs/>
+          <w:sz w:val="20"/>
+        </w:rPr>
+        <w:t xml:space="preserve"> substring(a_mhs.NRP,5,2)='10' </w:t>
+      </w:r>
+      <w:r>
+        <w:rPr>
+          <w:rFonts w:ascii="Verdana" w:hAnsi="Verdana"/>
+          <w:bCs/>
+          <w:sz w:val="20"/>
+        </w:rPr>
+        <w:br/>
+        <w:t>and a_mhs.STATUSMAHASISWA = 'U</w:t>
+      </w:r>
+      <w:r>
+        <w:rPr>
+          <w:rFonts w:ascii="Verdana" w:hAnsi="Verdana"/>
+          <w:bCs/>
+          <w:sz w:val="20"/>
+        </w:rPr>
+        <w:t>'</w:t>
+      </w:r>
+    </w:p>
+    <w:p>
+      <w:pPr>
+        <w:rPr>
+          <w:b/>
+          <w:sz w:val="28"/>
+        </w:rPr>
+      </w:pPr>
+      <w:proofErr w:type="gramStart"/>
+      <w:r>
+        <w:t>hasilnya</w:t>
+      </w:r>
+      <w:proofErr w:type="gramEnd"/>
+      <w:r>
+        <w:t>:</w:t>
+      </w:r>
+      <w:r>
+        <w:rPr>
+          <w:b/>
+          <w:sz w:val="28"/>
+        </w:rPr>
+        <w:t xml:space="preserve"> 10</w:t>
+      </w:r>
+    </w:p>
+    <w:p>
+      <w:pPr>
+        <w:jc w:val="both"/>
+        <w:rPr>
+          <w:rFonts w:cstheme="minorHAnsi"/>
+          <w:b/>
+          <w:sz w:val="28"/>
+          <w:szCs w:val="24"/>
+        </w:rPr>
+      </w:pPr>
+      <w:r>
+        <w:rPr>
+          <w:rFonts w:cstheme="minorHAnsi"/>
+          <w:szCs w:val="24"/>
+        </w:rPr>
+        <w:t>Perbandinga</w:t>
+      </w:r>
+      <w:r>
+        <w:rPr>
+          <w:rFonts w:cstheme="minorHAnsi"/>
+          <w:szCs w:val="24"/>
+        </w:rPr>
+        <w:t xml:space="preserve">n data pada Data.its.ac.id = </w:t>
+      </w:r>
+      <w:r>
+        <w:rPr>
+          <w:rFonts w:cstheme="minorHAnsi"/>
+          <w:b/>
+          <w:sz w:val="28"/>
+          <w:szCs w:val="24"/>
+        </w:rPr>
+        <w:t>8</w:t>
+      </w:r>
+    </w:p>
+    <w:p>
+      <w:pPr>
+        <w:rPr>
+          <w:rFonts w:cstheme="minorHAnsi"/>
+          <w:sz w:val="24"/>
+          <w:szCs w:val="24"/>
+        </w:rPr>
+      </w:pPr>
+      <w:r>
+        <w:rPr>
+          <w:rFonts w:cstheme="minorHAnsi"/>
+          <w:sz w:val="24"/>
+          <w:szCs w:val="24"/>
+        </w:rPr>
+        <w:t xml:space="preserve">Selisihnya: </w:t>
+      </w:r>
+      <w:r>
+        <w:rPr>
+          <w:rFonts w:cstheme="minorHAnsi"/>
+          <w:b/>
+          <w:sz w:val="28"/>
+          <w:szCs w:val="24"/>
+        </w:rPr>
+        <w:t>2</w:t>
       </w:r>
       <w:r>
         <w:rPr>
@@ -29277,6 +30822,12 @@
       </w:r>
       <w:bookmarkStart w:id="0" w:name="_GoBack"/>
       <w:bookmarkEnd w:id="0"/>
+    </w:p>
+    <w:p/>
+    <w:p>
+      <w:pPr>
+        <w:pStyle w:val="Heading2"/>
+      </w:pPr>
     </w:p>
     <w:sectPr>
       <w:pgSz w:w="12240" w:h="15840"/>
@@ -29289,7 +30840,7 @@
 </file>
 
 <file path=word/numbering.xml><?xml version="1.0" encoding="utf-8"?>
-<w:numbering xmlns:wpc="http://schemas.microsoft.com/office/word/2010/wordprocessingCanvas" xmlns:mc="http://schemas.openxmlformats.org/markup-compatibility/2006" xmlns:o="urn:schemas-microsoft-com:office:office" xmlns:r="http://schemas.openxmlformats.org/officeDocument/2006/relationships" xmlns:m="http://schemas.openxmlformats.org/officeDocument/2006/math" xmlns:v="urn:schemas-microsoft-com:vml" xmlns:wp14="http://schemas.microsoft.com/office/word/2010/wordprocessingDrawing" xmlns:wp="http://schemas.openxmlformats.org/drawingml/2006/wordprocessingDrawing" xmlns:w10="urn:schemas-microsoft-com:office:word" xmlns:w="http://schemas.openxmlformats.org/wordprocessingml/2006/main" xmlns:w14="http://schemas.microsoft.com/office/word/2010/wordml" xmlns:w15="http://schemas.microsoft.com/office/word/2012/wordml" xmlns:wpg="http://schemas.microsoft.com/office/word/2010/wordprocessingGroup" xmlns:wpi="http://schemas.microsoft.com/office/word/2010/wordprocessingInk" xmlns:wne="http://schemas.microsoft.com/office/word/2006/wordml" xmlns:wps="http://schemas.microsoft.com/office/word/2010/wordprocessingShape" mc:Ignorable="w14 w15 wp14">
+<w:numbering xmlns:wpc="http://schemas.microsoft.com/office/word/2010/wordprocessingCanvas" xmlns:mc="http://schemas.openxmlformats.org/markup-compatibility/2006" xmlns:o="urn:schemas-microsoft-com:office:office" xmlns:r="http://schemas.openxmlformats.org/officeDocument/2006/relationships" xmlns:m="http://schemas.openxmlformats.org/officeDocument/2006/math" xmlns:v="urn:schemas-microsoft-com:vml" xmlns:wp14="http://schemas.microsoft.com/office/word/2010/wordprocessingDrawing" xmlns:wp="http://schemas.openxmlformats.org/drawingml/2006/wordprocessingDrawing" xmlns:w10="urn:schemas-microsoft-com:office:word" xmlns:w="http://schemas.openxmlformats.org/wordprocessingml/2006/main" xmlns:w14="http://schemas.microsoft.com/office/word/2010/wordml" xmlns:wpg="http://schemas.microsoft.com/office/word/2010/wordprocessingGroup" xmlns:wpi="http://schemas.microsoft.com/office/word/2010/wordprocessingInk" xmlns:wne="http://schemas.microsoft.com/office/word/2006/wordml" xmlns:wps="http://schemas.microsoft.com/office/word/2010/wordprocessingShape" mc:Ignorable="w14 wp14">
   <w:abstractNum w:abstractNumId="0">
     <w:nsid w:val="03452E88"/>
     <w:multiLevelType w:val="hybridMultilevel"/>
@@ -29570,7 +31121,7 @@
 </file>
 
 <file path=word/styles.xml><?xml version="1.0" encoding="utf-8"?>
-<w:styles xmlns:mc="http://schemas.openxmlformats.org/markup-compatibility/2006" xmlns:r="http://schemas.openxmlformats.org/officeDocument/2006/relationships" xmlns:w="http://schemas.openxmlformats.org/wordprocessingml/2006/main" xmlns:w14="http://schemas.microsoft.com/office/word/2010/wordml" xmlns:w15="http://schemas.microsoft.com/office/word/2012/wordml" mc:Ignorable="w14 w15">
+<w:styles xmlns:mc="http://schemas.openxmlformats.org/markup-compatibility/2006" xmlns:r="http://schemas.openxmlformats.org/officeDocument/2006/relationships" xmlns:w="http://schemas.openxmlformats.org/wordprocessingml/2006/main" xmlns:w14="http://schemas.microsoft.com/office/word/2010/wordml" mc:Ignorable="w14">
   <w:docDefaults>
     <w:rPrDefault>
       <w:rPr>
@@ -29586,378 +31137,535 @@
       </w:pPr>
     </w:pPrDefault>
   </w:docDefaults>
-  <w:latentStyles w:defLockedState="0" w:defUIPriority="99" w:defSemiHidden="0" w:defUnhideWhenUsed="0" w:defQFormat="0" w:count="371">
-    <w:lsdException w:name="Normal" w:uiPriority="0" w:qFormat="1"/>
-    <w:lsdException w:name="heading 1" w:uiPriority="9" w:qFormat="1"/>
-    <w:lsdException w:name="heading 2" w:semiHidden="1" w:uiPriority="9" w:unhideWhenUsed="1" w:qFormat="1"/>
-    <w:lsdException w:name="heading 3" w:semiHidden="1" w:uiPriority="9" w:unhideWhenUsed="1" w:qFormat="1"/>
-    <w:lsdException w:name="heading 4" w:semiHidden="1" w:uiPriority="9" w:unhideWhenUsed="1" w:qFormat="1"/>
-    <w:lsdException w:name="heading 5" w:semiHidden="1" w:uiPriority="9" w:unhideWhenUsed="1" w:qFormat="1"/>
-    <w:lsdException w:name="heading 6" w:semiHidden="1" w:uiPriority="9" w:unhideWhenUsed="1" w:qFormat="1"/>
-    <w:lsdException w:name="heading 7" w:semiHidden="1" w:uiPriority="9" w:unhideWhenUsed="1" w:qFormat="1"/>
-    <w:lsdException w:name="heading 8" w:semiHidden="1" w:uiPriority="9" w:unhideWhenUsed="1" w:qFormat="1"/>
-    <w:lsdException w:name="heading 9" w:semiHidden="1" w:uiPriority="9" w:unhideWhenUsed="1" w:qFormat="1"/>
-    <w:lsdException w:name="index 1" w:semiHidden="1" w:unhideWhenUsed="1"/>
-    <w:lsdException w:name="index 2" w:semiHidden="1" w:unhideWhenUsed="1"/>
-    <w:lsdException w:name="index 3" w:semiHidden="1" w:unhideWhenUsed="1"/>
-    <w:lsdException w:name="index 4" w:semiHidden="1" w:unhideWhenUsed="1"/>
-    <w:lsdException w:name="index 5" w:semiHidden="1" w:unhideWhenUsed="1"/>
-    <w:lsdException w:name="index 6" w:semiHidden="1" w:unhideWhenUsed="1"/>
-    <w:lsdException w:name="index 7" w:semiHidden="1" w:unhideWhenUsed="1"/>
-    <w:lsdException w:name="index 8" w:semiHidden="1" w:unhideWhenUsed="1"/>
-    <w:lsdException w:name="index 9" w:semiHidden="1" w:unhideWhenUsed="1"/>
-    <w:lsdException w:name="toc 1" w:semiHidden="1" w:uiPriority="39" w:unhideWhenUsed="1"/>
-    <w:lsdException w:name="toc 2" w:semiHidden="1" w:uiPriority="39" w:unhideWhenUsed="1"/>
-    <w:lsdException w:name="toc 3" w:semiHidden="1" w:uiPriority="39" w:unhideWhenUsed="1"/>
-    <w:lsdException w:name="toc 4" w:semiHidden="1" w:uiPriority="39" w:unhideWhenUsed="1"/>
-    <w:lsdException w:name="toc 5" w:semiHidden="1" w:uiPriority="39" w:unhideWhenUsed="1"/>
-    <w:lsdException w:name="toc 6" w:semiHidden="1" w:uiPriority="39" w:unhideWhenUsed="1"/>
-    <w:lsdException w:name="toc 7" w:semiHidden="1" w:uiPriority="39" w:unhideWhenUsed="1"/>
-    <w:lsdException w:name="toc 8" w:semiHidden="1" w:uiPriority="39" w:unhideWhenUsed="1"/>
-    <w:lsdException w:name="toc 9" w:semiHidden="1" w:uiPriority="39" w:unhideWhenUsed="1"/>
-    <w:lsdException w:name="Normal Indent" w:semiHidden="1" w:unhideWhenUsed="1"/>
-    <w:lsdException w:name="footnote text" w:semiHidden="1" w:unhideWhenUsed="1"/>
-    <w:lsdException w:name="annotation text" w:semiHidden="1" w:unhideWhenUsed="1"/>
-    <w:lsdException w:name="header" w:semiHidden="1" w:unhideWhenUsed="1"/>
-    <w:lsdException w:name="footer" w:semiHidden="1" w:unhideWhenUsed="1"/>
-    <w:lsdException w:name="index heading" w:semiHidden="1" w:unhideWhenUsed="1"/>
-    <w:lsdException w:name="caption" w:semiHidden="1" w:uiPriority="35" w:unhideWhenUsed="1" w:qFormat="1"/>
-    <w:lsdException w:name="table of figures" w:semiHidden="1" w:unhideWhenUsed="1"/>
-    <w:lsdException w:name="envelope address" w:semiHidden="1" w:unhideWhenUsed="1"/>
-    <w:lsdException w:name="envelope return" w:semiHidden="1" w:unhideWhenUsed="1"/>
-    <w:lsdException w:name="footnote reference" w:semiHidden="1" w:unhideWhenUsed="1"/>
-    <w:lsdException w:name="annotation reference" w:semiHidden="1" w:unhideWhenUsed="1"/>
-    <w:lsdException w:name="line number" w:semiHidden="1" w:unhideWhenUsed="1"/>
-    <w:lsdException w:name="page number" w:semiHidden="1" w:unhideWhenUsed="1"/>
-    <w:lsdException w:name="endnote reference" w:semiHidden="1" w:unhideWhenUsed="1"/>
-    <w:lsdException w:name="endnote text" w:semiHidden="1" w:unhideWhenUsed="1"/>
-    <w:lsdException w:name="table of authorities" w:semiHidden="1" w:unhideWhenUsed="1"/>
-    <w:lsdException w:name="macro" w:semiHidden="1" w:unhideWhenUsed="1"/>
-    <w:lsdException w:name="toa heading" w:semiHidden="1" w:unhideWhenUsed="1"/>
-    <w:lsdException w:name="List" w:semiHidden="1" w:unhideWhenUsed="1"/>
-    <w:lsdException w:name="List Bullet" w:semiHidden="1" w:unhideWhenUsed="1"/>
-    <w:lsdException w:name="List Number" w:semiHidden="1" w:unhideWhenUsed="1"/>
-    <w:lsdException w:name="List 2" w:semiHidden="1" w:unhideWhenUsed="1"/>
-    <w:lsdException w:name="List 3" w:semiHidden="1" w:unhideWhenUsed="1"/>
-    <w:lsdException w:name="List 4" w:semiHidden="1" w:unhideWhenUsed="1"/>
-    <w:lsdException w:name="List 5" w:semiHidden="1" w:unhideWhenUsed="1"/>
-    <w:lsdException w:name="List Bullet 2" w:semiHidden="1" w:unhideWhenUsed="1"/>
-    <w:lsdException w:name="List Bullet 3" w:semiHidden="1" w:unhideWhenUsed="1"/>
-    <w:lsdException w:name="List Bullet 4" w:semiHidden="1" w:unhideWhenUsed="1"/>
-    <w:lsdException w:name="List Bullet 5" w:semiHidden="1" w:unhideWhenUsed="1"/>
-    <w:lsdException w:name="List Number 2" w:semiHidden="1" w:unhideWhenUsed="1"/>
-    <w:lsdException w:name="List Number 3" w:semiHidden="1" w:unhideWhenUsed="1"/>
-    <w:lsdException w:name="List Number 4" w:semiHidden="1" w:unhideWhenUsed="1"/>
-    <w:lsdException w:name="List Number 5" w:semiHidden="1" w:unhideWhenUsed="1"/>
-    <w:lsdException w:name="Title" w:uiPriority="10" w:qFormat="1"/>
-    <w:lsdException w:name="Closing" w:semiHidden="1" w:unhideWhenUsed="1"/>
-    <w:lsdException w:name="Signature" w:semiHidden="1" w:unhideWhenUsed="1"/>
-    <w:lsdException w:name="Default Paragraph Font" w:semiHidden="1" w:uiPriority="1" w:unhideWhenUsed="1"/>
-    <w:lsdException w:name="Body Text" w:semiHidden="1" w:unhideWhenUsed="1"/>
-    <w:lsdException w:name="Body Text Indent" w:semiHidden="1" w:unhideWhenUsed="1"/>
-    <w:lsdException w:name="List Continue" w:semiHidden="1" w:unhideWhenUsed="1"/>
-    <w:lsdException w:name="List Continue 2" w:semiHidden="1" w:unhideWhenUsed="1"/>
-    <w:lsdException w:name="List Continue 3" w:semiHidden="1" w:unhideWhenUsed="1"/>
-    <w:lsdException w:name="List Continue 4" w:semiHidden="1" w:unhideWhenUsed="1"/>
-    <w:lsdException w:name="List Continue 5" w:semiHidden="1" w:unhideWhenUsed="1"/>
-    <w:lsdException w:name="Message Header" w:semiHidden="1" w:unhideWhenUsed="1"/>
-    <w:lsdException w:name="Subtitle" w:uiPriority="11" w:qFormat="1"/>
-    <w:lsdException w:name="Salutation" w:semiHidden="1" w:unhideWhenUsed="1"/>
-    <w:lsdException w:name="Date" w:semiHidden="1" w:unhideWhenUsed="1"/>
-    <w:lsdException w:name="Body Text First Indent" w:semiHidden="1" w:unhideWhenUsed="1"/>
-    <w:lsdException w:name="Body Text First Indent 2" w:semiHidden="1" w:unhideWhenUsed="1"/>
-    <w:lsdException w:name="Note Heading" w:semiHidden="1" w:unhideWhenUsed="1"/>
-    <w:lsdException w:name="Body Text 2" w:semiHidden="1" w:unhideWhenUsed="1"/>
-    <w:lsdException w:name="Body Text 3" w:semiHidden="1" w:unhideWhenUsed="1"/>
-    <w:lsdException w:name="Body Text Indent 2" w:semiHidden="1" w:unhideWhenUsed="1"/>
-    <w:lsdException w:name="Body Text Indent 3" w:semiHidden="1" w:unhideWhenUsed="1"/>
-    <w:lsdException w:name="Block Text" w:semiHidden="1" w:unhideWhenUsed="1"/>
-    <w:lsdException w:name="Hyperlink" w:semiHidden="1" w:unhideWhenUsed="1"/>
-    <w:lsdException w:name="FollowedHyperlink" w:semiHidden="1" w:unhideWhenUsed="1"/>
-    <w:lsdException w:name="Strong" w:uiPriority="22" w:qFormat="1"/>
-    <w:lsdException w:name="Emphasis" w:uiPriority="20" w:qFormat="1"/>
-    <w:lsdException w:name="Document Map" w:semiHidden="1" w:unhideWhenUsed="1"/>
-    <w:lsdException w:name="Plain Text" w:semiHidden="1" w:unhideWhenUsed="1"/>
-    <w:lsdException w:name="E-mail Signature" w:semiHidden="1" w:unhideWhenUsed="1"/>
-    <w:lsdException w:name="HTML Top of Form" w:semiHidden="1" w:unhideWhenUsed="1"/>
-    <w:lsdException w:name="HTML Bottom of Form" w:semiHidden="1" w:unhideWhenUsed="1"/>
-    <w:lsdException w:name="Normal (Web)" w:semiHidden="1" w:unhideWhenUsed="1"/>
-    <w:lsdException w:name="HTML Acronym" w:semiHidden="1" w:unhideWhenUsed="1"/>
-    <w:lsdException w:name="HTML Address" w:semiHidden="1" w:unhideWhenUsed="1"/>
-    <w:lsdException w:name="HTML Cite" w:semiHidden="1" w:unhideWhenUsed="1"/>
-    <w:lsdException w:name="HTML Code" w:semiHidden="1" w:unhideWhenUsed="1"/>
-    <w:lsdException w:name="HTML Definition" w:semiHidden="1" w:unhideWhenUsed="1"/>
-    <w:lsdException w:name="HTML Keyboard" w:semiHidden="1" w:unhideWhenUsed="1"/>
-    <w:lsdException w:name="HTML Preformatted" w:semiHidden="1" w:unhideWhenUsed="1"/>
-    <w:lsdException w:name="HTML Sample" w:semiHidden="1" w:unhideWhenUsed="1"/>
-    <w:lsdException w:name="HTML Typewriter" w:semiHidden="1" w:unhideWhenUsed="1"/>
-    <w:lsdException w:name="HTML Variable" w:semiHidden="1" w:unhideWhenUsed="1"/>
-    <w:lsdException w:name="Normal Table" w:semiHidden="1" w:unhideWhenUsed="1"/>
-    <w:lsdException w:name="annotation subject" w:semiHidden="1" w:unhideWhenUsed="1"/>
-    <w:lsdException w:name="No List" w:semiHidden="1" w:unhideWhenUsed="1"/>
-    <w:lsdException w:name="Outline List 1" w:semiHidden="1" w:unhideWhenUsed="1"/>
-    <w:lsdException w:name="Outline List 2" w:semiHidden="1" w:unhideWhenUsed="1"/>
-    <w:lsdException w:name="Outline List 3" w:semiHidden="1" w:unhideWhenUsed="1"/>
-    <w:lsdException w:name="Table Simple 1" w:semiHidden="1" w:unhideWhenUsed="1"/>
-    <w:lsdException w:name="Table Simple 2" w:semiHidden="1" w:unhideWhenUsed="1"/>
-    <w:lsdException w:name="Table Simple 3" w:semiHidden="1" w:unhideWhenUsed="1"/>
-    <w:lsdException w:name="Table Classic 1" w:semiHidden="1" w:unhideWhenUsed="1"/>
-    <w:lsdException w:name="Table Classic 2" w:semiHidden="1" w:unhideWhenUsed="1"/>
-    <w:lsdException w:name="Table Classic 3" w:semiHidden="1" w:unhideWhenUsed="1"/>
-    <w:lsdException w:name="Table Classic 4" w:semiHidden="1" w:unhideWhenUsed="1"/>
-    <w:lsdException w:name="Table Colorful 1" w:semiHidden="1" w:unhideWhenUsed="1"/>
-    <w:lsdException w:name="Table Colorful 2" w:semiHidden="1" w:unhideWhenUsed="1"/>
-    <w:lsdException w:name="Table Colorful 3" w:semiHidden="1" w:unhideWhenUsed="1"/>
-    <w:lsdException w:name="Table Columns 1" w:semiHidden="1" w:unhideWhenUsed="1"/>
-    <w:lsdException w:name="Table Columns 2" w:semiHidden="1" w:unhideWhenUsed="1"/>
-    <w:lsdException w:name="Table Columns 3" w:semiHidden="1" w:unhideWhenUsed="1"/>
-    <w:lsdException w:name="Table Columns 4" w:semiHidden="1" w:unhideWhenUsed="1"/>
-    <w:lsdException w:name="Table Columns 5" w:semiHidden="1" w:unhideWhenUsed="1"/>
-    <w:lsdException w:name="Table Grid 1" w:semiHidden="1" w:unhideWhenUsed="1"/>
-    <w:lsdException w:name="Table Grid 2" w:semiHidden="1" w:unhideWhenUsed="1"/>
-    <w:lsdException w:name="Table Grid 3" w:semiHidden="1" w:unhideWhenUsed="1"/>
-    <w:lsdException w:name="Table Grid 4" w:semiHidden="1" w:unhideWhenUsed="1"/>
-    <w:lsdException w:name="Table Grid 5" w:semiHidden="1" w:unhideWhenUsed="1"/>
-    <w:lsdException w:name="Table Grid 6" w:semiHidden="1" w:unhideWhenUsed="1"/>
-    <w:lsdException w:name="Table Grid 7" w:semiHidden="1" w:unhideWhenUsed="1"/>
-    <w:lsdException w:name="Table Grid 8" w:semiHidden="1" w:unhideWhenUsed="1"/>
-    <w:lsdException w:name="Table List 1" w:semiHidden="1" w:unhideWhenUsed="1"/>
-    <w:lsdException w:name="Table List 2" w:semiHidden="1" w:unhideWhenUsed="1"/>
-    <w:lsdException w:name="Table List 3" w:semiHidden="1" w:unhideWhenUsed="1"/>
-    <w:lsdException w:name="Table List 4" w:semiHidden="1" w:unhideWhenUsed="1"/>
-    <w:lsdException w:name="Table List 5" w:semiHidden="1" w:unhideWhenUsed="1"/>
-    <w:lsdException w:name="Table List 6" w:semiHidden="1" w:unhideWhenUsed="1"/>
-    <w:lsdException w:name="Table List 7" w:semiHidden="1" w:unhideWhenUsed="1"/>
-    <w:lsdException w:name="Table List 8" w:semiHidden="1" w:unhideWhenUsed="1"/>
-    <w:lsdException w:name="Table 3D effects 1" w:semiHidden="1" w:unhideWhenUsed="1"/>
-    <w:lsdException w:name="Table 3D effects 2" w:semiHidden="1" w:unhideWhenUsed="1"/>
-    <w:lsdException w:name="Table 3D effects 3" w:semiHidden="1" w:unhideWhenUsed="1"/>
-    <w:lsdException w:name="Table Contemporary" w:semiHidden="1" w:unhideWhenUsed="1"/>
-    <w:lsdException w:name="Table Elegant" w:semiHidden="1" w:unhideWhenUsed="1"/>
-    <w:lsdException w:name="Table Professional" w:semiHidden="1" w:unhideWhenUsed="1"/>
-    <w:lsdException w:name="Table Subtle 1" w:semiHidden="1" w:unhideWhenUsed="1"/>
-    <w:lsdException w:name="Table Subtle 2" w:semiHidden="1" w:unhideWhenUsed="1"/>
-    <w:lsdException w:name="Table Web 1" w:semiHidden="1" w:unhideWhenUsed="1"/>
-    <w:lsdException w:name="Table Web 2" w:semiHidden="1" w:unhideWhenUsed="1"/>
-    <w:lsdException w:name="Table Web 3" w:semiHidden="1" w:unhideWhenUsed="1"/>
-    <w:lsdException w:name="Balloon Text" w:semiHidden="1" w:unhideWhenUsed="1"/>
-    <w:lsdException w:name="Table Grid" w:uiPriority="59"/>
-    <w:lsdException w:name="Table Theme" w:semiHidden="1" w:unhideWhenUsed="1"/>
-    <w:lsdException w:name="Placeholder Text" w:semiHidden="1"/>
-    <w:lsdException w:name="No Spacing" w:uiPriority="1" w:qFormat="1"/>
-    <w:lsdException w:name="Light Shading" w:uiPriority="60"/>
-    <w:lsdException w:name="Light List" w:uiPriority="61"/>
-    <w:lsdException w:name="Light Grid" w:uiPriority="62"/>
-    <w:lsdException w:name="Medium Shading 1" w:uiPriority="63"/>
-    <w:lsdException w:name="Medium Shading 2" w:uiPriority="64"/>
-    <w:lsdException w:name="Medium List 1" w:uiPriority="65"/>
-    <w:lsdException w:name="Medium List 2" w:uiPriority="66"/>
-    <w:lsdException w:name="Medium Grid 1" w:uiPriority="67"/>
-    <w:lsdException w:name="Medium Grid 2" w:uiPriority="68"/>
-    <w:lsdException w:name="Medium Grid 3" w:uiPriority="69"/>
-    <w:lsdException w:name="Dark List" w:uiPriority="70"/>
-    <w:lsdException w:name="Colorful Shading" w:uiPriority="71"/>
-    <w:lsdException w:name="Colorful List" w:uiPriority="72"/>
-    <w:lsdException w:name="Colorful Grid" w:uiPriority="73"/>
-    <w:lsdException w:name="Light Shading Accent 1" w:uiPriority="60"/>
-    <w:lsdException w:name="Light List Accent 1" w:uiPriority="61"/>
-    <w:lsdException w:name="Light Grid Accent 1" w:uiPriority="62"/>
-    <w:lsdException w:name="Medium Shading 1 Accent 1" w:uiPriority="63"/>
-    <w:lsdException w:name="Medium Shading 2 Accent 1" w:uiPriority="64"/>
-    <w:lsdException w:name="Medium List 1 Accent 1" w:uiPriority="65"/>
-    <w:lsdException w:name="Revision" w:semiHidden="1"/>
-    <w:lsdException w:name="List Paragraph" w:uiPriority="34" w:qFormat="1"/>
-    <w:lsdException w:name="Quote" w:uiPriority="29" w:qFormat="1"/>
-    <w:lsdException w:name="Intense Quote" w:uiPriority="30" w:qFormat="1"/>
-    <w:lsdException w:name="Medium List 2 Accent 1" w:uiPriority="66"/>
-    <w:lsdException w:name="Medium Grid 1 Accent 1" w:uiPriority="67"/>
-    <w:lsdException w:name="Medium Grid 2 Accent 1" w:uiPriority="68"/>
-    <w:lsdException w:name="Medium Grid 3 Accent 1" w:uiPriority="69"/>
-    <w:lsdException w:name="Dark List Accent 1" w:uiPriority="70"/>
-    <w:lsdException w:name="Colorful Shading Accent 1" w:uiPriority="71"/>
-    <w:lsdException w:name="Colorful List Accent 1" w:uiPriority="72"/>
-    <w:lsdException w:name="Colorful Grid Accent 1" w:uiPriority="73"/>
-    <w:lsdException w:name="Light Shading Accent 2" w:uiPriority="60"/>
-    <w:lsdException w:name="Light List Accent 2" w:uiPriority="61"/>
-    <w:lsdException w:name="Light Grid Accent 2" w:uiPriority="62"/>
-    <w:lsdException w:name="Medium Shading 1 Accent 2" w:uiPriority="63"/>
-    <w:lsdException w:name="Medium Shading 2 Accent 2" w:uiPriority="64"/>
-    <w:lsdException w:name="Medium List 1 Accent 2" w:uiPriority="65"/>
-    <w:lsdException w:name="Medium List 2 Accent 2" w:uiPriority="66"/>
-    <w:lsdException w:name="Medium Grid 1 Accent 2" w:uiPriority="67"/>
-    <w:lsdException w:name="Medium Grid 2 Accent 2" w:uiPriority="68"/>
-    <w:lsdException w:name="Medium Grid 3 Accent 2" w:uiPriority="69"/>
-    <w:lsdException w:name="Dark List Accent 2" w:uiPriority="70"/>
-    <w:lsdException w:name="Colorful Shading Accent 2" w:uiPriority="71"/>
-    <w:lsdException w:name="Colorful List Accent 2" w:uiPriority="72"/>
-    <w:lsdException w:name="Colorful Grid Accent 2" w:uiPriority="73"/>
-    <w:lsdException w:name="Light Shading Accent 3" w:uiPriority="60"/>
-    <w:lsdException w:name="Light List Accent 3" w:uiPriority="61"/>
-    <w:lsdException w:name="Light Grid Accent 3" w:uiPriority="62"/>
-    <w:lsdException w:name="Medium Shading 1 Accent 3" w:uiPriority="63"/>
-    <w:lsdException w:name="Medium Shading 2 Accent 3" w:uiPriority="64"/>
-    <w:lsdException w:name="Medium List 1 Accent 3" w:uiPriority="65"/>
-    <w:lsdException w:name="Medium List 2 Accent 3" w:uiPriority="66"/>
-    <w:lsdException w:name="Medium Grid 1 Accent 3" w:uiPriority="67"/>
-    <w:lsdException w:name="Medium Grid 2 Accent 3" w:uiPriority="68"/>
-    <w:lsdException w:name="Medium Grid 3 Accent 3" w:uiPriority="69"/>
-    <w:lsdException w:name="Dark List Accent 3" w:uiPriority="70"/>
-    <w:lsdException w:name="Colorful Shading Accent 3" w:uiPriority="71"/>
-    <w:lsdException w:name="Colorful List Accent 3" w:uiPriority="72"/>
-    <w:lsdException w:name="Colorful Grid Accent 3" w:uiPriority="73"/>
-    <w:lsdException w:name="Light Shading Accent 4" w:uiPriority="60"/>
-    <w:lsdException w:name="Light List Accent 4" w:uiPriority="61"/>
-    <w:lsdException w:name="Light Grid Accent 4" w:uiPriority="62"/>
-    <w:lsdException w:name="Medium Shading 1 Accent 4" w:uiPriority="63"/>
-    <w:lsdException w:name="Medium Shading 2 Accent 4" w:uiPriority="64"/>
-    <w:lsdException w:name="Medium List 1 Accent 4" w:uiPriority="65"/>
-    <w:lsdException w:name="Medium List 2 Accent 4" w:uiPriority="66"/>
-    <w:lsdException w:name="Medium Grid 1 Accent 4" w:uiPriority="67"/>
-    <w:lsdException w:name="Medium Grid 2 Accent 4" w:uiPriority="68"/>
-    <w:lsdException w:name="Medium Grid 3 Accent 4" w:uiPriority="69"/>
-    <w:lsdException w:name="Dark List Accent 4" w:uiPriority="70"/>
-    <w:lsdException w:name="Colorful Shading Accent 4" w:uiPriority="71"/>
-    <w:lsdException w:name="Colorful List Accent 4" w:uiPriority="72"/>
-    <w:lsdException w:name="Colorful Grid Accent 4" w:uiPriority="73"/>
-    <w:lsdException w:name="Light Shading Accent 5" w:uiPriority="60"/>
-    <w:lsdException w:name="Light List Accent 5" w:uiPriority="61"/>
-    <w:lsdException w:name="Light Grid Accent 5" w:uiPriority="62"/>
-    <w:lsdException w:name="Medium Shading 1 Accent 5" w:uiPriority="63"/>
-    <w:lsdException w:name="Medium Shading 2 Accent 5" w:uiPriority="64"/>
-    <w:lsdException w:name="Medium List 1 Accent 5" w:uiPriority="65"/>
-    <w:lsdException w:name="Medium List 2 Accent 5" w:uiPriority="66"/>
-    <w:lsdException w:name="Medium Grid 1 Accent 5" w:uiPriority="67"/>
-    <w:lsdException w:name="Medium Grid 2 Accent 5" w:uiPriority="68"/>
-    <w:lsdException w:name="Medium Grid 3 Accent 5" w:uiPriority="69"/>
-    <w:lsdException w:name="Dark List Accent 5" w:uiPriority="70"/>
-    <w:lsdException w:name="Colorful Shading Accent 5" w:uiPriority="71"/>
-    <w:lsdException w:name="Colorful List Accent 5" w:uiPriority="72"/>
-    <w:lsdException w:name="Colorful Grid Accent 5" w:uiPriority="73"/>
-    <w:lsdException w:name="Light Shading Accent 6" w:uiPriority="60"/>
-    <w:lsdException w:name="Light List Accent 6" w:uiPriority="61"/>
-    <w:lsdException w:name="Light Grid Accent 6" w:uiPriority="62"/>
-    <w:lsdException w:name="Medium Shading 1 Accent 6" w:uiPriority="63"/>
-    <w:lsdException w:name="Medium Shading 2 Accent 6" w:uiPriority="64"/>
-    <w:lsdException w:name="Medium List 1 Accent 6" w:uiPriority="65"/>
-    <w:lsdException w:name="Medium List 2 Accent 6" w:uiPriority="66"/>
-    <w:lsdException w:name="Medium Grid 1 Accent 6" w:uiPriority="67"/>
-    <w:lsdException w:name="Medium Grid 2 Accent 6" w:uiPriority="68"/>
-    <w:lsdException w:name="Medium Grid 3 Accent 6" w:uiPriority="69"/>
-    <w:lsdException w:name="Dark List Accent 6" w:uiPriority="70"/>
-    <w:lsdException w:name="Colorful Shading Accent 6" w:uiPriority="71"/>
-    <w:lsdException w:name="Colorful List Accent 6" w:uiPriority="72"/>
-    <w:lsdException w:name="Colorful Grid Accent 6" w:uiPriority="73"/>
-    <w:lsdException w:name="Subtle Emphasis" w:uiPriority="19" w:qFormat="1"/>
-    <w:lsdException w:name="Intense Emphasis" w:uiPriority="21" w:qFormat="1"/>
-    <w:lsdException w:name="Subtle Reference" w:uiPriority="31" w:qFormat="1"/>
-    <w:lsdException w:name="Intense Reference" w:uiPriority="32" w:qFormat="1"/>
-    <w:lsdException w:name="Book Title" w:uiPriority="33" w:qFormat="1"/>
-    <w:lsdException w:name="Bibliography" w:semiHidden="1" w:uiPriority="37" w:unhideWhenUsed="1"/>
-    <w:lsdException w:name="TOC Heading" w:semiHidden="1" w:uiPriority="39" w:unhideWhenUsed="1" w:qFormat="1"/>
-    <w:lsdException w:name="Plain Table 1" w:uiPriority="41"/>
-    <w:lsdException w:name="Plain Table 2" w:uiPriority="42"/>
-    <w:lsdException w:name="Plain Table 3" w:uiPriority="43"/>
-    <w:lsdException w:name="Plain Table 4" w:uiPriority="44"/>
-    <w:lsdException w:name="Plain Table 5" w:uiPriority="45"/>
-    <w:lsdException w:name="Grid Table Light" w:uiPriority="40"/>
-    <w:lsdException w:name="Grid Table 1 Light" w:uiPriority="46"/>
-    <w:lsdException w:name="Grid Table 2" w:uiPriority="47"/>
-    <w:lsdException w:name="Grid Table 3" w:uiPriority="48"/>
-    <w:lsdException w:name="Grid Table 4" w:uiPriority="49"/>
-    <w:lsdException w:name="Grid Table 5 Dark" w:uiPriority="50"/>
-    <w:lsdException w:name="Grid Table 6 Colorful" w:uiPriority="51"/>
-    <w:lsdException w:name="Grid Table 7 Colorful" w:uiPriority="52"/>
-    <w:lsdException w:name="Grid Table 1 Light Accent 1" w:uiPriority="46"/>
-    <w:lsdException w:name="Grid Table 2 Accent 1" w:uiPriority="47"/>
-    <w:lsdException w:name="Grid Table 3 Accent 1" w:uiPriority="48"/>
-    <w:lsdException w:name="Grid Table 4 Accent 1" w:uiPriority="49"/>
-    <w:lsdException w:name="Grid Table 5 Dark Accent 1" w:uiPriority="50"/>
-    <w:lsdException w:name="Grid Table 6 Colorful Accent 1" w:uiPriority="51"/>
-    <w:lsdException w:name="Grid Table 7 Colorful Accent 1" w:uiPriority="52"/>
-    <w:lsdException w:name="Grid Table 1 Light Accent 2" w:uiPriority="46"/>
-    <w:lsdException w:name="Grid Table 2 Accent 2" w:uiPriority="47"/>
-    <w:lsdException w:name="Grid Table 3 Accent 2" w:uiPriority="48"/>
-    <w:lsdException w:name="Grid Table 4 Accent 2" w:uiPriority="49"/>
-    <w:lsdException w:name="Grid Table 5 Dark Accent 2" w:uiPriority="50"/>
-    <w:lsdException w:name="Grid Table 6 Colorful Accent 2" w:uiPriority="51"/>
-    <w:lsdException w:name="Grid Table 7 Colorful Accent 2" w:uiPriority="52"/>
-    <w:lsdException w:name="Grid Table 1 Light Accent 3" w:uiPriority="46"/>
-    <w:lsdException w:name="Grid Table 2 Accent 3" w:uiPriority="47"/>
-    <w:lsdException w:name="Grid Table 3 Accent 3" w:uiPriority="48"/>
-    <w:lsdException w:name="Grid Table 4 Accent 3" w:uiPriority="49"/>
-    <w:lsdException w:name="Grid Table 5 Dark Accent 3" w:uiPriority="50"/>
-    <w:lsdException w:name="Grid Table 6 Colorful Accent 3" w:uiPriority="51"/>
-    <w:lsdException w:name="Grid Table 7 Colorful Accent 3" w:uiPriority="52"/>
-    <w:lsdException w:name="Grid Table 1 Light Accent 4" w:uiPriority="46"/>
-    <w:lsdException w:name="Grid Table 2 Accent 4" w:uiPriority="47"/>
-    <w:lsdException w:name="Grid Table 3 Accent 4" w:uiPriority="48"/>
-    <w:lsdException w:name="Grid Table 4 Accent 4" w:uiPriority="49"/>
-    <w:lsdException w:name="Grid Table 5 Dark Accent 4" w:uiPriority="50"/>
-    <w:lsdException w:name="Grid Table 6 Colorful Accent 4" w:uiPriority="51"/>
-    <w:lsdException w:name="Grid Table 7 Colorful Accent 4" w:uiPriority="52"/>
-    <w:lsdException w:name="Grid Table 1 Light Accent 5" w:uiPriority="46"/>
-    <w:lsdException w:name="Grid Table 2 Accent 5" w:uiPriority="47"/>
-    <w:lsdException w:name="Grid Table 3 Accent 5" w:uiPriority="48"/>
-    <w:lsdException w:name="Grid Table 4 Accent 5" w:uiPriority="49"/>
-    <w:lsdException w:name="Grid Table 5 Dark Accent 5" w:uiPriority="50"/>
-    <w:lsdException w:name="Grid Table 6 Colorful Accent 5" w:uiPriority="51"/>
-    <w:lsdException w:name="Grid Table 7 Colorful Accent 5" w:uiPriority="52"/>
-    <w:lsdException w:name="Grid Table 1 Light Accent 6" w:uiPriority="46"/>
-    <w:lsdException w:name="Grid Table 2 Accent 6" w:uiPriority="47"/>
-    <w:lsdException w:name="Grid Table 3 Accent 6" w:uiPriority="48"/>
-    <w:lsdException w:name="Grid Table 4 Accent 6" w:uiPriority="49"/>
-    <w:lsdException w:name="Grid Table 5 Dark Accent 6" w:uiPriority="50"/>
-    <w:lsdException w:name="Grid Table 6 Colorful Accent 6" w:uiPriority="51"/>
-    <w:lsdException w:name="Grid Table 7 Colorful Accent 6" w:uiPriority="52"/>
-    <w:lsdException w:name="List Table 1 Light" w:uiPriority="46"/>
-    <w:lsdException w:name="List Table 2" w:uiPriority="47"/>
-    <w:lsdException w:name="List Table 3" w:uiPriority="48"/>
-    <w:lsdException w:name="List Table 4" w:uiPriority="49"/>
-    <w:lsdException w:name="List Table 5 Dark" w:uiPriority="50"/>
-    <w:lsdException w:name="List Table 6 Colorful" w:uiPriority="51"/>
-    <w:lsdException w:name="List Table 7 Colorful" w:uiPriority="52"/>
-    <w:lsdException w:name="List Table 1 Light Accent 1" w:uiPriority="46"/>
-    <w:lsdException w:name="List Table 2 Accent 1" w:uiPriority="47"/>
-    <w:lsdException w:name="List Table 3 Accent 1" w:uiPriority="48"/>
-    <w:lsdException w:name="List Table 4 Accent 1" w:uiPriority="49"/>
-    <w:lsdException w:name="List Table 5 Dark Accent 1" w:uiPriority="50"/>
-    <w:lsdException w:name="List Table 6 Colorful Accent 1" w:uiPriority="51"/>
-    <w:lsdException w:name="List Table 7 Colorful Accent 1" w:uiPriority="52"/>
-    <w:lsdException w:name="List Table 1 Light Accent 2" w:uiPriority="46"/>
-    <w:lsdException w:name="List Table 2 Accent 2" w:uiPriority="47"/>
-    <w:lsdException w:name="List Table 3 Accent 2" w:uiPriority="48"/>
-    <w:lsdException w:name="List Table 4 Accent 2" w:uiPriority="49"/>
-    <w:lsdException w:name="List Table 5 Dark Accent 2" w:uiPriority="50"/>
-    <w:lsdException w:name="List Table 6 Colorful Accent 2" w:uiPriority="51"/>
-    <w:lsdException w:name="List Table 7 Colorful Accent 2" w:uiPriority="52"/>
-    <w:lsdException w:name="List Table 1 Light Accent 3" w:uiPriority="46"/>
-    <w:lsdException w:name="List Table 2 Accent 3" w:uiPriority="47"/>
-    <w:lsdException w:name="List Table 3 Accent 3" w:uiPriority="48"/>
-    <w:lsdException w:name="List Table 4 Accent 3" w:uiPriority="49"/>
-    <w:lsdException w:name="List Table 5 Dark Accent 3" w:uiPriority="50"/>
-    <w:lsdException w:name="List Table 6 Colorful Accent 3" w:uiPriority="51"/>
-    <w:lsdException w:name="List Table 7 Colorful Accent 3" w:uiPriority="52"/>
-    <w:lsdException w:name="List Table 1 Light Accent 4" w:uiPriority="46"/>
-    <w:lsdException w:name="List Table 2 Accent 4" w:uiPriority="47"/>
-    <w:lsdException w:name="List Table 3 Accent 4" w:uiPriority="48"/>
-    <w:lsdException w:name="List Table 4 Accent 4" w:uiPriority="49"/>
-    <w:lsdException w:name="List Table 5 Dark Accent 4" w:uiPriority="50"/>
-    <w:lsdException w:name="List Table 6 Colorful Accent 4" w:uiPriority="51"/>
-    <w:lsdException w:name="List Table 7 Colorful Accent 4" w:uiPriority="52"/>
-    <w:lsdException w:name="List Table 1 Light Accent 5" w:uiPriority="46"/>
-    <w:lsdException w:name="List Table 2 Accent 5" w:uiPriority="47"/>
-    <w:lsdException w:name="List Table 3 Accent 5" w:uiPriority="48"/>
-    <w:lsdException w:name="List Table 4 Accent 5" w:uiPriority="49"/>
-    <w:lsdException w:name="List Table 5 Dark Accent 5" w:uiPriority="50"/>
-    <w:lsdException w:name="List Table 6 Colorful Accent 5" w:uiPriority="51"/>
-    <w:lsdException w:name="List Table 7 Colorful Accent 5" w:uiPriority="52"/>
-    <w:lsdException w:name="List Table 1 Light Accent 6" w:uiPriority="46"/>
-    <w:lsdException w:name="List Table 2 Accent 6" w:uiPriority="47"/>
-    <w:lsdException w:name="List Table 3 Accent 6" w:uiPriority="48"/>
-    <w:lsdException w:name="List Table 4 Accent 6" w:uiPriority="49"/>
-    <w:lsdException w:name="List Table 5 Dark Accent 6" w:uiPriority="50"/>
-    <w:lsdException w:name="List Table 6 Colorful Accent 6" w:uiPriority="51"/>
-    <w:lsdException w:name="List Table 7 Colorful Accent 6" w:uiPriority="52"/>
+  <w:latentStyles w:defLockedState="0" w:defUIPriority="99" w:defSemiHidden="1" w:defUnhideWhenUsed="1" w:defQFormat="0" w:count="267">
+    <w:lsdException w:name="Normal" w:semiHidden="0" w:uiPriority="0" w:unhideWhenUsed="0" w:qFormat="1"/>
+    <w:lsdException w:name="heading 1" w:semiHidden="0" w:uiPriority="9" w:unhideWhenUsed="0" w:qFormat="1"/>
+    <w:lsdException w:name="heading 2" w:uiPriority="9" w:qFormat="1"/>
+    <w:lsdException w:name="heading 3" w:uiPriority="9" w:qFormat="1"/>
+    <w:lsdException w:name="heading 4" w:uiPriority="9" w:qFormat="1"/>
+    <w:lsdException w:name="heading 5" w:uiPriority="9" w:qFormat="1"/>
+    <w:lsdException w:name="heading 6" w:uiPriority="9" w:qFormat="1"/>
+    <w:lsdException w:name="heading 7" w:uiPriority="9" w:qFormat="1"/>
+    <w:lsdException w:name="heading 8" w:uiPriority="9" w:qFormat="1"/>
+    <w:lsdException w:name="heading 9" w:uiPriority="9" w:qFormat="1"/>
+    <w:lsdException w:name="toc 1" w:uiPriority="39"/>
+    <w:lsdException w:name="toc 2" w:uiPriority="39"/>
+    <w:lsdException w:name="toc 3" w:uiPriority="39"/>
+    <w:lsdException w:name="toc 4" w:uiPriority="39"/>
+    <w:lsdException w:name="toc 5" w:uiPriority="39"/>
+    <w:lsdException w:name="toc 6" w:uiPriority="39"/>
+    <w:lsdException w:name="toc 7" w:uiPriority="39"/>
+    <w:lsdException w:name="toc 8" w:uiPriority="39"/>
+    <w:lsdException w:name="toc 9" w:uiPriority="39"/>
+    <w:lsdException w:name="caption" w:uiPriority="35" w:qFormat="1"/>
+    <w:lsdException w:name="Title" w:semiHidden="0" w:uiPriority="10" w:unhideWhenUsed="0" w:qFormat="1"/>
+    <w:lsdException w:name="Default Paragraph Font" w:uiPriority="1"/>
+    <w:lsdException w:name="Subtitle" w:semiHidden="0" w:uiPriority="11" w:unhideWhenUsed="0" w:qFormat="1"/>
+    <w:lsdException w:name="Strong" w:semiHidden="0" w:uiPriority="22" w:unhideWhenUsed="0" w:qFormat="1"/>
+    <w:lsdException w:name="Emphasis" w:semiHidden="0" w:uiPriority="20" w:unhideWhenUsed="0" w:qFormat="1"/>
+    <w:lsdException w:name="Table Grid" w:semiHidden="0" w:uiPriority="59" w:unhideWhenUsed="0"/>
+    <w:lsdException w:name="Placeholder Text" w:unhideWhenUsed="0"/>
+    <w:lsdException w:name="No Spacing" w:semiHidden="0" w:uiPriority="1" w:unhideWhenUsed="0" w:qFormat="1"/>
+    <w:lsdException w:name="Light Shading" w:semiHidden="0" w:uiPriority="60" w:unhideWhenUsed="0"/>
+    <w:lsdException w:name="Light List" w:semiHidden="0" w:uiPriority="61" w:unhideWhenUsed="0"/>
+    <w:lsdException w:name="Light Grid" w:semiHidden="0" w:uiPriority="62" w:unhideWhenUsed="0"/>
+    <w:lsdException w:name="Medium Shading 1" w:semiHidden="0" w:uiPriority="63" w:unhideWhenUsed="0"/>
+    <w:lsdException w:name="Medium Shading 2" w:semiHidden="0" w:uiPriority="64" w:unhideWhenUsed="0"/>
+    <w:lsdException w:name="Medium List 1" w:semiHidden="0" w:uiPriority="65" w:unhideWhenUsed="0"/>
+    <w:lsdException w:name="Medium List 2" w:semiHidden="0" w:uiPriority="66" w:unhideWhenUsed="0"/>
+    <w:lsdException w:name="Medium Grid 1" w:semiHidden="0" w:uiPriority="67" w:unhideWhenUsed="0"/>
+    <w:lsdException w:name="Medium Grid 2" w:semiHidden="0" w:uiPriority="68" w:unhideWhenUsed="0"/>
+    <w:lsdException w:name="Medium Grid 3" w:semiHidden="0" w:uiPriority="69" w:unhideWhenUsed="0"/>
+    <w:lsdException w:name="Dark List" w:semiHidden="0" w:uiPriority="70" w:unhideWhenUsed="0"/>
+    <w:lsdException w:name="Colorful Shading" w:semiHidden="0" w:uiPriority="71" w:unhideWhenUsed="0"/>
+    <w:lsdException w:name="Colorful List" w:semiHidden="0" w:uiPriority="72" w:unhideWhenUsed="0"/>
+    <w:lsdException w:name="Colorful Grid" w:semiHidden="0" w:uiPriority="73" w:unhideWhenUsed="0"/>
+    <w:lsdException w:name="Light Shading Accent 1" w:semiHidden="0" w:uiPriority="60" w:unhideWhenUsed="0"/>
+    <w:lsdException w:name="Light List Accent 1" w:semiHidden="0" w:uiPriority="61" w:unhideWhenUsed="0"/>
+    <w:lsdException w:name="Light Grid Accent 1" w:semiHidden="0" w:uiPriority="62" w:unhideWhenUsed="0"/>
+    <w:lsdException w:name="Medium Shading 1 Accent 1" w:semiHidden="0" w:uiPriority="63" w:unhideWhenUsed="0"/>
+    <w:lsdException w:name="Medium Shading 2 Accent 1" w:semiHidden="0" w:uiPriority="64" w:unhideWhenUsed="0"/>
+    <w:lsdException w:name="Medium List 1 Accent 1" w:semiHidden="0" w:uiPriority="65" w:unhideWhenUsed="0"/>
+    <w:lsdException w:name="Revision" w:unhideWhenUsed="0"/>
+    <w:lsdException w:name="List Paragraph" w:semiHidden="0" w:uiPriority="34" w:unhideWhenUsed="0" w:qFormat="1"/>
+    <w:lsdException w:name="Quote" w:semiHidden="0" w:uiPriority="29" w:unhideWhenUsed="0" w:qFormat="1"/>
+    <w:lsdException w:name="Intense Quote" w:semiHidden="0" w:uiPriority="30" w:unhideWhenUsed="0" w:qFormat="1"/>
+    <w:lsdException w:name="Medium List 2 Accent 1" w:semiHidden="0" w:uiPriority="66" w:unhideWhenUsed="0"/>
+    <w:lsdException w:name="Medium Grid 1 Accent 1" w:semiHidden="0" w:uiPriority="67" w:unhideWhenUsed="0"/>
+    <w:lsdException w:name="Medium Grid 2 Accent 1" w:semiHidden="0" w:uiPriority="68" w:unhideWhenUsed="0"/>
+    <w:lsdException w:name="Medium Grid 3 Accent 1" w:semiHidden="0" w:uiPriority="69" w:unhideWhenUsed="0"/>
+    <w:lsdException w:name="Dark List Accent 1" w:semiHidden="0" w:uiPriority="70" w:unhideWhenUsed="0"/>
+    <w:lsdException w:name="Colorful Shading Accent 1" w:semiHidden="0" w:uiPriority="71" w:unhideWhenUsed="0"/>
+    <w:lsdException w:name="Colorful List Accent 1" w:semiHidden="0" w:uiPriority="72" w:unhideWhenUsed="0"/>
+    <w:lsdException w:name="Colorful Grid Accent 1" w:semiHidden="0" w:uiPriority="73" w:unhideWhenUsed="0"/>
+    <w:lsdException w:name="Light Shading Accent 2" w:semiHidden="0" w:uiPriority="60" w:unhideWhenUsed="0"/>
+    <w:lsdException w:name="Light List Accent 2" w:semiHidden="0" w:uiPriority="61" w:unhideWhenUsed="0"/>
+    <w:lsdException w:name="Light Grid Accent 2" w:semiHidden="0" w:uiPriority="62" w:unhideWhenUsed="0"/>
+    <w:lsdException w:name="Medium Shading 1 Accent 2" w:semiHidden="0" w:uiPriority="63" w:unhideWhenUsed="0"/>
+    <w:lsdException w:name="Medium Shading 2 Accent 2" w:semiHidden="0" w:uiPriority="64" w:unhideWhenUsed="0"/>
+    <w:lsdException w:name="Medium List 1 Accent 2" w:semiHidden="0" w:uiPriority="65" w:unhideWhenUsed="0"/>
+    <w:lsdException w:name="Medium List 2 Accent 2" w:semiHidden="0" w:uiPriority="66" w:unhideWhenUsed="0"/>
+    <w:lsdException w:name="Medium Grid 1 Accent 2" w:semiHidden="0" w:uiPriority="67" w:unhideWhenUsed="0"/>
+    <w:lsdException w:name="Medium Grid 2 Accent 2" w:semiHidden="0" w:uiPriority="68" w:unhideWhenUsed="0"/>
+    <w:lsdException w:name="Medium Grid 3 Accent 2" w:semiHidden="0" w:uiPriority="69" w:unhideWhenUsed="0"/>
+    <w:lsdException w:name="Dark List Accent 2" w:semiHidden="0" w:uiPriority="70" w:unhideWhenUsed="0"/>
+    <w:lsdException w:name="Colorful Shading Accent 2" w:semiHidden="0" w:uiPriority="71" w:unhideWhenUsed="0"/>
+    <w:lsdException w:name="Colorful List Accent 2" w:semiHidden="0" w:uiPriority="72" w:unhideWhenUsed="0"/>
+    <w:lsdException w:name="Colorful Grid Accent 2" w:semiHidden="0" w:uiPriority="73" w:unhideWhenUsed="0"/>
+    <w:lsdException w:name="Light Shading Accent 3" w:semiHidden="0" w:uiPriority="60" w:unhideWhenUsed="0"/>
+    <w:lsdException w:name="Light List Accent 3" w:semiHidden="0" w:uiPriority="61" w:unhideWhenUsed="0"/>
+    <w:lsdException w:name="Light Grid Accent 3" w:semiHidden="0" w:uiPriority="62" w:unhideWhenUsed="0"/>
+    <w:lsdException w:name="Medium Shading 1 Accent 3" w:semiHidden="0" w:uiPriority="63" w:unhideWhenUsed="0"/>
+    <w:lsdException w:name="Medium Shading 2 Accent 3" w:semiHidden="0" w:uiPriority="64" w:unhideWhenUsed="0"/>
+    <w:lsdException w:name="Medium List 1 Accent 3" w:semiHidden="0" w:uiPriority="65" w:unhideWhenUsed="0"/>
+    <w:lsdException w:name="Medium List 2 Accent 3" w:semiHidden="0" w:uiPriority="66" w:unhideWhenUsed="0"/>
+    <w:lsdException w:name="Medium Grid 1 Accent 3" w:semiHidden="0" w:uiPriority="67" w:unhideWhenUsed="0"/>
+    <w:lsdException w:name="Medium Grid 2 Accent 3" w:semiHidden="0" w:uiPriority="68" w:unhideWhenUsed="0"/>
+    <w:lsdException w:name="Medium Grid 3 Accent 3" w:semiHidden="0" w:uiPriority="69" w:unhideWhenUsed="0"/>
+    <w:lsdException w:name="Dark List Accent 3" w:semiHidden="0" w:uiPriority="70" w:unhideWhenUsed="0"/>
+    <w:lsdException w:name="Colorful Shading Accent 3" w:semiHidden="0" w:uiPriority="71" w:unhideWhenUsed="0"/>
+    <w:lsdException w:name="Colorful List Accent 3" w:semiHidden="0" w:uiPriority="72" w:unhideWhenUsed="0"/>
+    <w:lsdException w:name="Colorful Grid Accent 3" w:semiHidden="0" w:uiPriority="73" w:unhideWhenUsed="0"/>
+    <w:lsdException w:name="Light Shading Accent 4" w:semiHidden="0" w:uiPriority="60" w:unhideWhenUsed="0"/>
+    <w:lsdException w:name="Light List Accent 4" w:semiHidden="0" w:uiPriority="61" w:unhideWhenUsed="0"/>
+    <w:lsdException w:name="Light Grid Accent 4" w:semiHidden="0" w:uiPriority="62" w:unhideWhenUsed="0"/>
+    <w:lsdException w:name="Medium Shading 1 Accent 4" w:semiHidden="0" w:uiPriority="63" w:unhideWhenUsed="0"/>
+    <w:lsdException w:name="Medium Shading 2 Accent 4" w:semiHidden="0" w:uiPriority="64" w:unhideWhenUsed="0"/>
+    <w:lsdException w:name="Medium List 1 Accent 4" w:semiHidden="0" w:uiPriority="65" w:unhideWhenUsed="0"/>
+    <w:lsdException w:name="Medium List 2 Accent 4" w:semiHidden="0" w:uiPriority="66" w:unhideWhenUsed="0"/>
+    <w:lsdException w:name="Medium Grid 1 Accent 4" w:semiHidden="0" w:uiPriority="67" w:unhideWhenUsed="0"/>
+    <w:lsdException w:name="Medium Grid 2 Accent 4" w:semiHidden="0" w:uiPriority="68" w:unhideWhenUsed="0"/>
+    <w:lsdException w:name="Medium Grid 3 Accent 4" w:semiHidden="0" w:uiPriority="69" w:unhideWhenUsed="0"/>
+    <w:lsdException w:name="Dark List Accent 4" w:semiHidden="0" w:uiPriority="70" w:unhideWhenUsed="0"/>
+    <w:lsdException w:name="Colorful Shading Accent 4" w:semiHidden="0" w:uiPriority="71" w:unhideWhenUsed="0"/>
+    <w:lsdException w:name="Colorful List Accent 4" w:semiHidden="0" w:uiPriority="72" w:unhideWhenUsed="0"/>
+    <w:lsdException w:name="Colorful Grid Accent 4" w:semiHidden="0" w:uiPriority="73" w:unhideWhenUsed="0"/>
+    <w:lsdException w:name="Light Shading Accent 5" w:semiHidden="0" w:uiPriority="60" w:unhideWhenUsed="0"/>
+    <w:lsdException w:name="Light List Accent 5" w:semiHidden="0" w:uiPriority="61" w:unhideWhenUsed="0"/>
+    <w:lsdException w:name="Light Grid Accent 5" w:semiHidden="0" w:uiPriority="62" w:unhideWhenUsed="0"/>
+    <w:lsdException w:name="Medium Shading 1 Accent 5" w:semiHidden="0" w:uiPriority="63" w:unhideWhenUsed="0"/>
+    <w:lsdException w:name="Medium Shading 2 Accent 5" w:semiHidden="0" w:uiPriority="64" w:unhideWhenUsed="0"/>
+    <w:lsdException w:name="Medium List 1 Accent 5" w:semiHidden="0" w:uiPriority="65" w:unhideWhenUsed="0"/>
+    <w:lsdException w:name="Medium List 2 Accent 5" w:semiHidden="0" w:uiPriority="66" w:unhideWhenUsed="0"/>
+    <w:lsdException w:name="Medium Grid 1 Accent 5" w:semiHidden="0" w:uiPriority="67" w:unhideWhenUsed="0"/>
+    <w:lsdException w:name="Medium Grid 2 Accent 5" w:semiHidden="0" w:uiPriority="68" w:unhideWhenUsed="0"/>
+    <w:lsdException w:name="Medium Grid 3 Accent 5" w:semiHidden="0" w:uiPriority="69" w:unhideWhenUsed="0"/>
+    <w:lsdException w:name="Dark List Accent 5" w:semiHidden="0" w:uiPriority="70" w:unhideWhenUsed="0"/>
+    <w:lsdException w:name="Colorful Shading Accent 5" w:semiHidden="0" w:uiPriority="71" w:unhideWhenUsed="0"/>
+    <w:lsdException w:name="Colorful List Accent 5" w:semiHidden="0" w:uiPriority="72" w:unhideWhenUsed="0"/>
+    <w:lsdException w:name="Colorful Grid Accent 5" w:semiHidden="0" w:uiPriority="73" w:unhideWhenUsed="0"/>
+    <w:lsdException w:name="Light Shading Accent 6" w:semiHidden="0" w:uiPriority="60" w:unhideWhenUsed="0"/>
+    <w:lsdException w:name="Light List Accent 6" w:semiHidden="0" w:uiPriority="61" w:unhideWhenUsed="0"/>
+    <w:lsdException w:name="Light Grid Accent 6" w:semiHidden="0" w:uiPriority="62" w:unhideWhenUsed="0"/>
+    <w:lsdException w:name="Medium Shading 1 Accent 6" w:semiHidden="0" w:uiPriority="63" w:unhideWhenUsed="0"/>
+    <w:lsdException w:name="Medium Shading 2 Accent 6" w:semiHidden="0" w:uiPriority="64" w:unhideWhenUsed="0"/>
+    <w:lsdException w:name="Medium List 1 Accent 6" w:semiHidden="0" w:uiPriority="65" w:unhideWhenUsed="0"/>
+    <w:lsdException w:name="Medium List 2 Accent 6" w:semiHidden="0" w:uiPriority="66" w:unhideWhenUsed="0"/>
+    <w:lsdException w:name="Medium Grid 1 Accent 6" w:semiHidden="0" w:uiPriority="67" w:unhideWhenUsed="0"/>
+    <w:lsdException w:name="Medium Grid 2 Accent 6" w:semiHidden="0" w:uiPriority="68" w:unhideWhenUsed="0"/>
+    <w:lsdException w:name="Medium Grid 3 Accent 6" w:semiHidden="0" w:uiPriority="69" w:unhideWhenUsed="0"/>
+    <w:lsdException w:name="Dark List Accent 6" w:semiHidden="0" w:uiPriority="70" w:unhideWhenUsed="0"/>
+    <w:lsdException w:name="Colorful Shading Accent 6" w:semiHidden="0" w:uiPriority="71" w:unhideWhenUsed="0"/>
+    <w:lsdException w:name="Colorful List Accent 6" w:semiHidden="0" w:uiPriority="72" w:unhideWhenUsed="0"/>
+    <w:lsdException w:name="Colorful Grid Accent 6" w:semiHidden="0" w:uiPriority="73" w:unhideWhenUsed="0"/>
+    <w:lsdException w:name="Subtle Emphasis" w:semiHidden="0" w:uiPriority="19" w:unhideWhenUsed="0" w:qFormat="1"/>
+    <w:lsdException w:name="Intense Emphasis" w:semiHidden="0" w:uiPriority="21" w:unhideWhenUsed="0" w:qFormat="1"/>
+    <w:lsdException w:name="Subtle Reference" w:semiHidden="0" w:uiPriority="31" w:unhideWhenUsed="0" w:qFormat="1"/>
+    <w:lsdException w:name="Intense Reference" w:semiHidden="0" w:uiPriority="32" w:unhideWhenUsed="0" w:qFormat="1"/>
+    <w:lsdException w:name="Book Title" w:semiHidden="0" w:uiPriority="33" w:unhideWhenUsed="0" w:qFormat="1"/>
+    <w:lsdException w:name="Bibliography" w:uiPriority="37"/>
+    <w:lsdException w:name="TOC Heading" w:uiPriority="39" w:qFormat="1"/>
+  </w:latentStyles>
+  <w:style w:type="paragraph" w:default="1" w:styleId="Normal">
+    <w:name w:val="Normal"/>
+    <w:qFormat/>
+  </w:style>
+  <w:style w:type="paragraph" w:styleId="Heading1">
+    <w:name w:val="heading 1"/>
+    <w:basedOn w:val="Normal"/>
+    <w:next w:val="Normal"/>
+    <w:link w:val="Heading1Char"/>
+    <w:uiPriority w:val="9"/>
+    <w:qFormat/>
+    <w:rsid w:val="00336B10"/>
+    <w:pPr>
+      <w:keepNext/>
+      <w:keepLines/>
+      <w:spacing w:before="480" w:after="0"/>
+      <w:outlineLvl w:val="0"/>
+    </w:pPr>
+    <w:rPr>
+      <w:rFonts w:asciiTheme="majorHAnsi" w:eastAsiaTheme="majorEastAsia" w:hAnsiTheme="majorHAnsi" w:cstheme="majorBidi"/>
+      <w:b/>
+      <w:bCs/>
+      <w:color w:val="365F91" w:themeColor="accent1" w:themeShade="BF"/>
+      <w:sz w:val="28"/>
+      <w:szCs w:val="28"/>
+    </w:rPr>
+  </w:style>
+  <w:style w:type="paragraph" w:styleId="Heading2">
+    <w:name w:val="heading 2"/>
+    <w:basedOn w:val="Normal"/>
+    <w:next w:val="Normal"/>
+    <w:link w:val="Heading2Char"/>
+    <w:uiPriority w:val="9"/>
+    <w:unhideWhenUsed/>
+    <w:qFormat/>
+    <w:rsid w:val="00941769"/>
+    <w:pPr>
+      <w:keepNext/>
+      <w:keepLines/>
+      <w:spacing w:before="200" w:after="0"/>
+      <w:outlineLvl w:val="1"/>
+    </w:pPr>
+    <w:rPr>
+      <w:rFonts w:asciiTheme="majorHAnsi" w:eastAsiaTheme="majorEastAsia" w:hAnsiTheme="majorHAnsi" w:cstheme="majorBidi"/>
+      <w:b/>
+      <w:bCs/>
+      <w:color w:val="4F81BD" w:themeColor="accent1"/>
+      <w:sz w:val="26"/>
+      <w:szCs w:val="26"/>
+    </w:rPr>
+  </w:style>
+  <w:style w:type="paragraph" w:styleId="Heading3">
+    <w:name w:val="heading 3"/>
+    <w:basedOn w:val="Normal"/>
+    <w:next w:val="Normal"/>
+    <w:link w:val="Heading3Char"/>
+    <w:uiPriority w:val="9"/>
+    <w:unhideWhenUsed/>
+    <w:qFormat/>
+    <w:rsid w:val="008378FD"/>
+    <w:pPr>
+      <w:keepNext/>
+      <w:keepLines/>
+      <w:spacing w:before="200" w:after="0"/>
+      <w:outlineLvl w:val="2"/>
+    </w:pPr>
+    <w:rPr>
+      <w:rFonts w:asciiTheme="majorHAnsi" w:eastAsiaTheme="majorEastAsia" w:hAnsiTheme="majorHAnsi" w:cstheme="majorBidi"/>
+      <w:b/>
+      <w:bCs/>
+      <w:color w:val="4F81BD" w:themeColor="accent1"/>
+    </w:rPr>
+  </w:style>
+  <w:style w:type="paragraph" w:styleId="Heading4">
+    <w:name w:val="heading 4"/>
+    <w:basedOn w:val="Normal"/>
+    <w:next w:val="Normal"/>
+    <w:link w:val="Heading4Char"/>
+    <w:uiPriority w:val="9"/>
+    <w:unhideWhenUsed/>
+    <w:qFormat/>
+    <w:rsid w:val="00002F8E"/>
+    <w:pPr>
+      <w:keepNext/>
+      <w:keepLines/>
+      <w:spacing w:before="200" w:after="0"/>
+      <w:outlineLvl w:val="3"/>
+    </w:pPr>
+    <w:rPr>
+      <w:rFonts w:asciiTheme="majorHAnsi" w:eastAsiaTheme="majorEastAsia" w:hAnsiTheme="majorHAnsi" w:cstheme="majorBidi"/>
+      <w:b/>
+      <w:bCs/>
+      <w:i/>
+      <w:iCs/>
+      <w:color w:val="4F81BD" w:themeColor="accent1"/>
+    </w:rPr>
+  </w:style>
+  <w:style w:type="character" w:default="1" w:styleId="DefaultParagraphFont">
+    <w:name w:val="Default Paragraph Font"/>
+    <w:uiPriority w:val="1"/>
+    <w:semiHidden/>
+    <w:unhideWhenUsed/>
+  </w:style>
+  <w:style w:type="table" w:default="1" w:styleId="TableNormal">
+    <w:name w:val="Normal Table"/>
+    <w:uiPriority w:val="99"/>
+    <w:semiHidden/>
+    <w:unhideWhenUsed/>
+    <w:tblPr>
+      <w:tblInd w:w="0" w:type="dxa"/>
+      <w:tblCellMar>
+        <w:top w:w="0" w:type="dxa"/>
+        <w:left w:w="108" w:type="dxa"/>
+        <w:bottom w:w="0" w:type="dxa"/>
+        <w:right w:w="108" w:type="dxa"/>
+      </w:tblCellMar>
+    </w:tblPr>
+  </w:style>
+  <w:style w:type="numbering" w:default="1" w:styleId="NoList">
+    <w:name w:val="No List"/>
+    <w:uiPriority w:val="99"/>
+    <w:semiHidden/>
+    <w:unhideWhenUsed/>
+  </w:style>
+  <w:style w:type="paragraph" w:styleId="Title">
+    <w:name w:val="Title"/>
+    <w:basedOn w:val="Normal"/>
+    <w:next w:val="Normal"/>
+    <w:link w:val="TitleChar"/>
+    <w:uiPriority w:val="10"/>
+    <w:qFormat/>
+    <w:rsid w:val="00336B10"/>
+    <w:pPr>
+      <w:pBdr>
+        <w:bottom w:val="single" w:sz="8" w:space="4" w:color="4F81BD" w:themeColor="accent1"/>
+      </w:pBdr>
+      <w:spacing w:after="300" w:line="240" w:lineRule="auto"/>
+      <w:contextualSpacing/>
+    </w:pPr>
+    <w:rPr>
+      <w:rFonts w:asciiTheme="majorHAnsi" w:eastAsiaTheme="majorEastAsia" w:hAnsiTheme="majorHAnsi" w:cstheme="majorBidi"/>
+      <w:color w:val="17365D" w:themeColor="text2" w:themeShade="BF"/>
+      <w:spacing w:val="5"/>
+      <w:kern w:val="28"/>
+      <w:sz w:val="52"/>
+      <w:szCs w:val="52"/>
+    </w:rPr>
+  </w:style>
+  <w:style w:type="character" w:customStyle="1" w:styleId="TitleChar">
+    <w:name w:val="Title Char"/>
+    <w:basedOn w:val="DefaultParagraphFont"/>
+    <w:link w:val="Title"/>
+    <w:uiPriority w:val="10"/>
+    <w:rsid w:val="00336B10"/>
+    <w:rPr>
+      <w:rFonts w:asciiTheme="majorHAnsi" w:eastAsiaTheme="majorEastAsia" w:hAnsiTheme="majorHAnsi" w:cstheme="majorBidi"/>
+      <w:color w:val="17365D" w:themeColor="text2" w:themeShade="BF"/>
+      <w:spacing w:val="5"/>
+      <w:kern w:val="28"/>
+      <w:sz w:val="52"/>
+      <w:szCs w:val="52"/>
+    </w:rPr>
+  </w:style>
+  <w:style w:type="character" w:customStyle="1" w:styleId="Heading1Char">
+    <w:name w:val="Heading 1 Char"/>
+    <w:basedOn w:val="DefaultParagraphFont"/>
+    <w:link w:val="Heading1"/>
+    <w:uiPriority w:val="9"/>
+    <w:rsid w:val="00336B10"/>
+    <w:rPr>
+      <w:rFonts w:asciiTheme="majorHAnsi" w:eastAsiaTheme="majorEastAsia" w:hAnsiTheme="majorHAnsi" w:cstheme="majorBidi"/>
+      <w:b/>
+      <w:bCs/>
+      <w:color w:val="365F91" w:themeColor="accent1" w:themeShade="BF"/>
+      <w:sz w:val="28"/>
+      <w:szCs w:val="28"/>
+    </w:rPr>
+  </w:style>
+  <w:style w:type="character" w:customStyle="1" w:styleId="Heading2Char">
+    <w:name w:val="Heading 2 Char"/>
+    <w:basedOn w:val="DefaultParagraphFont"/>
+    <w:link w:val="Heading2"/>
+    <w:uiPriority w:val="9"/>
+    <w:rsid w:val="00941769"/>
+    <w:rPr>
+      <w:rFonts w:asciiTheme="majorHAnsi" w:eastAsiaTheme="majorEastAsia" w:hAnsiTheme="majorHAnsi" w:cstheme="majorBidi"/>
+      <w:b/>
+      <w:bCs/>
+      <w:color w:val="4F81BD" w:themeColor="accent1"/>
+      <w:sz w:val="26"/>
+      <w:szCs w:val="26"/>
+    </w:rPr>
+  </w:style>
+  <w:style w:type="character" w:customStyle="1" w:styleId="Heading3Char">
+    <w:name w:val="Heading 3 Char"/>
+    <w:basedOn w:val="DefaultParagraphFont"/>
+    <w:link w:val="Heading3"/>
+    <w:uiPriority w:val="9"/>
+    <w:rsid w:val="008378FD"/>
+    <w:rPr>
+      <w:rFonts w:asciiTheme="majorHAnsi" w:eastAsiaTheme="majorEastAsia" w:hAnsiTheme="majorHAnsi" w:cstheme="majorBidi"/>
+      <w:b/>
+      <w:bCs/>
+      <w:color w:val="4F81BD" w:themeColor="accent1"/>
+    </w:rPr>
+  </w:style>
+  <w:style w:type="character" w:customStyle="1" w:styleId="Heading4Char">
+    <w:name w:val="Heading 4 Char"/>
+    <w:basedOn w:val="DefaultParagraphFont"/>
+    <w:link w:val="Heading4"/>
+    <w:uiPriority w:val="9"/>
+    <w:rsid w:val="00002F8E"/>
+    <w:rPr>
+      <w:rFonts w:asciiTheme="majorHAnsi" w:eastAsiaTheme="majorEastAsia" w:hAnsiTheme="majorHAnsi" w:cstheme="majorBidi"/>
+      <w:b/>
+      <w:bCs/>
+      <w:i/>
+      <w:iCs/>
+      <w:color w:val="4F81BD" w:themeColor="accent1"/>
+    </w:rPr>
+  </w:style>
+  <w:style w:type="paragraph" w:styleId="ListParagraph">
+    <w:name w:val="List Paragraph"/>
+    <w:basedOn w:val="Normal"/>
+    <w:uiPriority w:val="34"/>
+    <w:qFormat/>
+    <w:rsid w:val="00FC5E42"/>
+    <w:pPr>
+      <w:ind w:left="720"/>
+      <w:contextualSpacing/>
+    </w:pPr>
+  </w:style>
+</w:styles>
+</file>
+
+<file path=word/stylesWithEffects.xml><?xml version="1.0" encoding="utf-8"?>
+<w:styles xmlns:wpc="http://schemas.microsoft.com/office/word/2010/wordprocessingCanvas" xmlns:mc="http://schemas.openxmlformats.org/markup-compatibility/2006" xmlns:o="urn:schemas-microsoft-com:office:office" xmlns:r="http://schemas.openxmlformats.org/officeDocument/2006/relationships" xmlns:m="http://schemas.openxmlformats.org/officeDocument/2006/math" xmlns:v="urn:schemas-microsoft-com:vml" xmlns:wp14="http://schemas.microsoft.com/office/word/2010/wordprocessingDrawing" xmlns:wp="http://schemas.openxmlformats.org/drawingml/2006/wordprocessingDrawing" xmlns:w10="urn:schemas-microsoft-com:office:word" xmlns:w="http://schemas.openxmlformats.org/wordprocessingml/2006/main" xmlns:w14="http://schemas.microsoft.com/office/word/2010/wordml" xmlns:wpg="http://schemas.microsoft.com/office/word/2010/wordprocessingGroup" xmlns:wpi="http://schemas.microsoft.com/office/word/2010/wordprocessingInk" xmlns:wne="http://schemas.microsoft.com/office/word/2006/wordml" xmlns:wps="http://schemas.microsoft.com/office/word/2010/wordprocessingShape" mc:Ignorable="w14 wp14">
+  <w:docDefaults>
+    <w:rPrDefault>
+      <w:rPr>
+        <w:rFonts w:asciiTheme="minorHAnsi" w:eastAsiaTheme="minorHAnsi" w:hAnsiTheme="minorHAnsi" w:cstheme="minorBidi"/>
+        <w:sz w:val="22"/>
+        <w:szCs w:val="22"/>
+        <w:lang w:val="en-US" w:eastAsia="en-US" w:bidi="ar-SA"/>
+      </w:rPr>
+    </w:rPrDefault>
+    <w:pPrDefault>
+      <w:pPr>
+        <w:spacing w:after="200" w:line="276" w:lineRule="auto"/>
+      </w:pPr>
+    </w:pPrDefault>
+  </w:docDefaults>
+  <w:latentStyles w:defLockedState="0" w:defUIPriority="99" w:defSemiHidden="1" w:defUnhideWhenUsed="1" w:defQFormat="0" w:count="267">
+    <w:lsdException w:name="Normal" w:semiHidden="0" w:uiPriority="0" w:unhideWhenUsed="0" w:qFormat="1"/>
+    <w:lsdException w:name="heading 1" w:semiHidden="0" w:uiPriority="9" w:unhideWhenUsed="0" w:qFormat="1"/>
+    <w:lsdException w:name="heading 2" w:uiPriority="9" w:qFormat="1"/>
+    <w:lsdException w:name="heading 3" w:uiPriority="9" w:qFormat="1"/>
+    <w:lsdException w:name="heading 4" w:uiPriority="9" w:qFormat="1"/>
+    <w:lsdException w:name="heading 5" w:uiPriority="9" w:qFormat="1"/>
+    <w:lsdException w:name="heading 6" w:uiPriority="9" w:qFormat="1"/>
+    <w:lsdException w:name="heading 7" w:uiPriority="9" w:qFormat="1"/>
+    <w:lsdException w:name="heading 8" w:uiPriority="9" w:qFormat="1"/>
+    <w:lsdException w:name="heading 9" w:uiPriority="9" w:qFormat="1"/>
+    <w:lsdException w:name="toc 1" w:uiPriority="39"/>
+    <w:lsdException w:name="toc 2" w:uiPriority="39"/>
+    <w:lsdException w:name="toc 3" w:uiPriority="39"/>
+    <w:lsdException w:name="toc 4" w:uiPriority="39"/>
+    <w:lsdException w:name="toc 5" w:uiPriority="39"/>
+    <w:lsdException w:name="toc 6" w:uiPriority="39"/>
+    <w:lsdException w:name="toc 7" w:uiPriority="39"/>
+    <w:lsdException w:name="toc 8" w:uiPriority="39"/>
+    <w:lsdException w:name="toc 9" w:uiPriority="39"/>
+    <w:lsdException w:name="caption" w:uiPriority="35" w:qFormat="1"/>
+    <w:lsdException w:name="Title" w:semiHidden="0" w:uiPriority="10" w:unhideWhenUsed="0" w:qFormat="1"/>
+    <w:lsdException w:name="Default Paragraph Font" w:uiPriority="1"/>
+    <w:lsdException w:name="Subtitle" w:semiHidden="0" w:uiPriority="11" w:unhideWhenUsed="0" w:qFormat="1"/>
+    <w:lsdException w:name="Strong" w:semiHidden="0" w:uiPriority="22" w:unhideWhenUsed="0" w:qFormat="1"/>
+    <w:lsdException w:name="Emphasis" w:semiHidden="0" w:uiPriority="20" w:unhideWhenUsed="0" w:qFormat="1"/>
+    <w:lsdException w:name="Table Grid" w:semiHidden="0" w:uiPriority="59" w:unhideWhenUsed="0"/>
+    <w:lsdException w:name="Placeholder Text" w:unhideWhenUsed="0"/>
+    <w:lsdException w:name="No Spacing" w:semiHidden="0" w:uiPriority="1" w:unhideWhenUsed="0" w:qFormat="1"/>
+    <w:lsdException w:name="Light Shading" w:semiHidden="0" w:uiPriority="60" w:unhideWhenUsed="0"/>
+    <w:lsdException w:name="Light List" w:semiHidden="0" w:uiPriority="61" w:unhideWhenUsed="0"/>
+    <w:lsdException w:name="Light Grid" w:semiHidden="0" w:uiPriority="62" w:unhideWhenUsed="0"/>
+    <w:lsdException w:name="Medium Shading 1" w:semiHidden="0" w:uiPriority="63" w:unhideWhenUsed="0"/>
+    <w:lsdException w:name="Medium Shading 2" w:semiHidden="0" w:uiPriority="64" w:unhideWhenUsed="0"/>
+    <w:lsdException w:name="Medium List 1" w:semiHidden="0" w:uiPriority="65" w:unhideWhenUsed="0"/>
+    <w:lsdException w:name="Medium List 2" w:semiHidden="0" w:uiPriority="66" w:unhideWhenUsed="0"/>
+    <w:lsdException w:name="Medium Grid 1" w:semiHidden="0" w:uiPriority="67" w:unhideWhenUsed="0"/>
+    <w:lsdException w:name="Medium Grid 2" w:semiHidden="0" w:uiPriority="68" w:unhideWhenUsed="0"/>
+    <w:lsdException w:name="Medium Grid 3" w:semiHidden="0" w:uiPriority="69" w:unhideWhenUsed="0"/>
+    <w:lsdException w:name="Dark List" w:semiHidden="0" w:uiPriority="70" w:unhideWhenUsed="0"/>
+    <w:lsdException w:name="Colorful Shading" w:semiHidden="0" w:uiPriority="71" w:unhideWhenUsed="0"/>
+    <w:lsdException w:name="Colorful List" w:semiHidden="0" w:uiPriority="72" w:unhideWhenUsed="0"/>
+    <w:lsdException w:name="Colorful Grid" w:semiHidden="0" w:uiPriority="73" w:unhideWhenUsed="0"/>
+    <w:lsdException w:name="Light Shading Accent 1" w:semiHidden="0" w:uiPriority="60" w:unhideWhenUsed="0"/>
+    <w:lsdException w:name="Light List Accent 1" w:semiHidden="0" w:uiPriority="61" w:unhideWhenUsed="0"/>
+    <w:lsdException w:name="Light Grid Accent 1" w:semiHidden="0" w:uiPriority="62" w:unhideWhenUsed="0"/>
+    <w:lsdException w:name="Medium Shading 1 Accent 1" w:semiHidden="0" w:uiPriority="63" w:unhideWhenUsed="0"/>
+    <w:lsdException w:name="Medium Shading 2 Accent 1" w:semiHidden="0" w:uiPriority="64" w:unhideWhenUsed="0"/>
+    <w:lsdException w:name="Medium List 1 Accent 1" w:semiHidden="0" w:uiPriority="65" w:unhideWhenUsed="0"/>
+    <w:lsdException w:name="Revision" w:unhideWhenUsed="0"/>
+    <w:lsdException w:name="List Paragraph" w:semiHidden="0" w:uiPriority="34" w:unhideWhenUsed="0" w:qFormat="1"/>
+    <w:lsdException w:name="Quote" w:semiHidden="0" w:uiPriority="29" w:unhideWhenUsed="0" w:qFormat="1"/>
+    <w:lsdException w:name="Intense Quote" w:semiHidden="0" w:uiPriority="30" w:unhideWhenUsed="0" w:qFormat="1"/>
+    <w:lsdException w:name="Medium List 2 Accent 1" w:semiHidden="0" w:uiPriority="66" w:unhideWhenUsed="0"/>
+    <w:lsdException w:name="Medium Grid 1 Accent 1" w:semiHidden="0" w:uiPriority="67" w:unhideWhenUsed="0"/>
+    <w:lsdException w:name="Medium Grid 2 Accent 1" w:semiHidden="0" w:uiPriority="68" w:unhideWhenUsed="0"/>
+    <w:lsdException w:name="Medium Grid 3 Accent 1" w:semiHidden="0" w:uiPriority="69" w:unhideWhenUsed="0"/>
+    <w:lsdException w:name="Dark List Accent 1" w:semiHidden="0" w:uiPriority="70" w:unhideWhenUsed="0"/>
+    <w:lsdException w:name="Colorful Shading Accent 1" w:semiHidden="0" w:uiPriority="71" w:unhideWhenUsed="0"/>
+    <w:lsdException w:name="Colorful List Accent 1" w:semiHidden="0" w:uiPriority="72" w:unhideWhenUsed="0"/>
+    <w:lsdException w:name="Colorful Grid Accent 1" w:semiHidden="0" w:uiPriority="73" w:unhideWhenUsed="0"/>
+    <w:lsdException w:name="Light Shading Accent 2" w:semiHidden="0" w:uiPriority="60" w:unhideWhenUsed="0"/>
+    <w:lsdException w:name="Light List Accent 2" w:semiHidden="0" w:uiPriority="61" w:unhideWhenUsed="0"/>
+    <w:lsdException w:name="Light Grid Accent 2" w:semiHidden="0" w:uiPriority="62" w:unhideWhenUsed="0"/>
+    <w:lsdException w:name="Medium Shading 1 Accent 2" w:semiHidden="0" w:uiPriority="63" w:unhideWhenUsed="0"/>
+    <w:lsdException w:name="Medium Shading 2 Accent 2" w:semiHidden="0" w:uiPriority="64" w:unhideWhenUsed="0"/>
+    <w:lsdException w:name="Medium List 1 Accent 2" w:semiHidden="0" w:uiPriority="65" w:unhideWhenUsed="0"/>
+    <w:lsdException w:name="Medium List 2 Accent 2" w:semiHidden="0" w:uiPriority="66" w:unhideWhenUsed="0"/>
+    <w:lsdException w:name="Medium Grid 1 Accent 2" w:semiHidden="0" w:uiPriority="67" w:unhideWhenUsed="0"/>
+    <w:lsdException w:name="Medium Grid 2 Accent 2" w:semiHidden="0" w:uiPriority="68" w:unhideWhenUsed="0"/>
+    <w:lsdException w:name="Medium Grid 3 Accent 2" w:semiHidden="0" w:uiPriority="69" w:unhideWhenUsed="0"/>
+    <w:lsdException w:name="Dark List Accent 2" w:semiHidden="0" w:uiPriority="70" w:unhideWhenUsed="0"/>
+    <w:lsdException w:name="Colorful Shading Accent 2" w:semiHidden="0" w:uiPriority="71" w:unhideWhenUsed="0"/>
+    <w:lsdException w:name="Colorful List Accent 2" w:semiHidden="0" w:uiPriority="72" w:unhideWhenUsed="0"/>
+    <w:lsdException w:name="Colorful Grid Accent 2" w:semiHidden="0" w:uiPriority="73" w:unhideWhenUsed="0"/>
+    <w:lsdException w:name="Light Shading Accent 3" w:semiHidden="0" w:uiPriority="60" w:unhideWhenUsed="0"/>
+    <w:lsdException w:name="Light List Accent 3" w:semiHidden="0" w:uiPriority="61" w:unhideWhenUsed="0"/>
+    <w:lsdException w:name="Light Grid Accent 3" w:semiHidden="0" w:uiPriority="62" w:unhideWhenUsed="0"/>
+    <w:lsdException w:name="Medium Shading 1 Accent 3" w:semiHidden="0" w:uiPriority="63" w:unhideWhenUsed="0"/>
+    <w:lsdException w:name="Medium Shading 2 Accent 3" w:semiHidden="0" w:uiPriority="64" w:unhideWhenUsed="0"/>
+    <w:lsdException w:name="Medium List 1 Accent 3" w:semiHidden="0" w:uiPriority="65" w:unhideWhenUsed="0"/>
+    <w:lsdException w:name="Medium List 2 Accent 3" w:semiHidden="0" w:uiPriority="66" w:unhideWhenUsed="0"/>
+    <w:lsdException w:name="Medium Grid 1 Accent 3" w:semiHidden="0" w:uiPriority="67" w:unhideWhenUsed="0"/>
+    <w:lsdException w:name="Medium Grid 2 Accent 3" w:semiHidden="0" w:uiPriority="68" w:unhideWhenUsed="0"/>
+    <w:lsdException w:name="Medium Grid 3 Accent 3" w:semiHidden="0" w:uiPriority="69" w:unhideWhenUsed="0"/>
+    <w:lsdException w:name="Dark List Accent 3" w:semiHidden="0" w:uiPriority="70" w:unhideWhenUsed="0"/>
+    <w:lsdException w:name="Colorful Shading Accent 3" w:semiHidden="0" w:uiPriority="71" w:unhideWhenUsed="0"/>
+    <w:lsdException w:name="Colorful List Accent 3" w:semiHidden="0" w:uiPriority="72" w:unhideWhenUsed="0"/>
+    <w:lsdException w:name="Colorful Grid Accent 3" w:semiHidden="0" w:uiPriority="73" w:unhideWhenUsed="0"/>
+    <w:lsdException w:name="Light Shading Accent 4" w:semiHidden="0" w:uiPriority="60" w:unhideWhenUsed="0"/>
+    <w:lsdException w:name="Light List Accent 4" w:semiHidden="0" w:uiPriority="61" w:unhideWhenUsed="0"/>
+    <w:lsdException w:name="Light Grid Accent 4" w:semiHidden="0" w:uiPriority="62" w:unhideWhenUsed="0"/>
+    <w:lsdException w:name="Medium Shading 1 Accent 4" w:semiHidden="0" w:uiPriority="63" w:unhideWhenUsed="0"/>
+    <w:lsdException w:name="Medium Shading 2 Accent 4" w:semiHidden="0" w:uiPriority="64" w:unhideWhenUsed="0"/>
+    <w:lsdException w:name="Medium List 1 Accent 4" w:semiHidden="0" w:uiPriority="65" w:unhideWhenUsed="0"/>
+    <w:lsdException w:name="Medium List 2 Accent 4" w:semiHidden="0" w:uiPriority="66" w:unhideWhenUsed="0"/>
+    <w:lsdException w:name="Medium Grid 1 Accent 4" w:semiHidden="0" w:uiPriority="67" w:unhideWhenUsed="0"/>
+    <w:lsdException w:name="Medium Grid 2 Accent 4" w:semiHidden="0" w:uiPriority="68" w:unhideWhenUsed="0"/>
+    <w:lsdException w:name="Medium Grid 3 Accent 4" w:semiHidden="0" w:uiPriority="69" w:unhideWhenUsed="0"/>
+    <w:lsdException w:name="Dark List Accent 4" w:semiHidden="0" w:uiPriority="70" w:unhideWhenUsed="0"/>
+    <w:lsdException w:name="Colorful Shading Accent 4" w:semiHidden="0" w:uiPriority="71" w:unhideWhenUsed="0"/>
+    <w:lsdException w:name="Colorful List Accent 4" w:semiHidden="0" w:uiPriority="72" w:unhideWhenUsed="0"/>
+    <w:lsdException w:name="Colorful Grid Accent 4" w:semiHidden="0" w:uiPriority="73" w:unhideWhenUsed="0"/>
+    <w:lsdException w:name="Light Shading Accent 5" w:semiHidden="0" w:uiPriority="60" w:unhideWhenUsed="0"/>
+    <w:lsdException w:name="Light List Accent 5" w:semiHidden="0" w:uiPriority="61" w:unhideWhenUsed="0"/>
+    <w:lsdException w:name="Light Grid Accent 5" w:semiHidden="0" w:uiPriority="62" w:unhideWhenUsed="0"/>
+    <w:lsdException w:name="Medium Shading 1 Accent 5" w:semiHidden="0" w:uiPriority="63" w:unhideWhenUsed="0"/>
+    <w:lsdException w:name="Medium Shading 2 Accent 5" w:semiHidden="0" w:uiPriority="64" w:unhideWhenUsed="0"/>
+    <w:lsdException w:name="Medium List 1 Accent 5" w:semiHidden="0" w:uiPriority="65" w:unhideWhenUsed="0"/>
+    <w:lsdException w:name="Medium List 2 Accent 5" w:semiHidden="0" w:uiPriority="66" w:unhideWhenUsed="0"/>
+    <w:lsdException w:name="Medium Grid 1 Accent 5" w:semiHidden="0" w:uiPriority="67" w:unhideWhenUsed="0"/>
+    <w:lsdException w:name="Medium Grid 2 Accent 5" w:semiHidden="0" w:uiPriority="68" w:unhideWhenUsed="0"/>
+    <w:lsdException w:name="Medium Grid 3 Accent 5" w:semiHidden="0" w:uiPriority="69" w:unhideWhenUsed="0"/>
+    <w:lsdException w:name="Dark List Accent 5" w:semiHidden="0" w:uiPriority="70" w:unhideWhenUsed="0"/>
+    <w:lsdException w:name="Colorful Shading Accent 5" w:semiHidden="0" w:uiPriority="71" w:unhideWhenUsed="0"/>
+    <w:lsdException w:name="Colorful List Accent 5" w:semiHidden="0" w:uiPriority="72" w:unhideWhenUsed="0"/>
+    <w:lsdException w:name="Colorful Grid Accent 5" w:semiHidden="0" w:uiPriority="73" w:unhideWhenUsed="0"/>
+    <w:lsdException w:name="Light Shading Accent 6" w:semiHidden="0" w:uiPriority="60" w:unhideWhenUsed="0"/>
+    <w:lsdException w:name="Light List Accent 6" w:semiHidden="0" w:uiPriority="61" w:unhideWhenUsed="0"/>
+    <w:lsdException w:name="Light Grid Accent 6" w:semiHidden="0" w:uiPriority="62" w:unhideWhenUsed="0"/>
+    <w:lsdException w:name="Medium Shading 1 Accent 6" w:semiHidden="0" w:uiPriority="63" w:unhideWhenUsed="0"/>
+    <w:lsdException w:name="Medium Shading 2 Accent 6" w:semiHidden="0" w:uiPriority="64" w:unhideWhenUsed="0"/>
+    <w:lsdException w:name="Medium List 1 Accent 6" w:semiHidden="0" w:uiPriority="65" w:unhideWhenUsed="0"/>
+    <w:lsdException w:name="Medium List 2 Accent 6" w:semiHidden="0" w:uiPriority="66" w:unhideWhenUsed="0"/>
+    <w:lsdException w:name="Medium Grid 1 Accent 6" w:semiHidden="0" w:uiPriority="67" w:unhideWhenUsed="0"/>
+    <w:lsdException w:name="Medium Grid 2 Accent 6" w:semiHidden="0" w:uiPriority="68" w:unhideWhenUsed="0"/>
+    <w:lsdException w:name="Medium Grid 3 Accent 6" w:semiHidden="0" w:uiPriority="69" w:unhideWhenUsed="0"/>
+    <w:lsdException w:name="Dark List Accent 6" w:semiHidden="0" w:uiPriority="70" w:unhideWhenUsed="0"/>
+    <w:lsdException w:name="Colorful Shading Accent 6" w:semiHidden="0" w:uiPriority="71" w:unhideWhenUsed="0"/>
+    <w:lsdException w:name="Colorful List Accent 6" w:semiHidden="0" w:uiPriority="72" w:unhideWhenUsed="0"/>
+    <w:lsdException w:name="Colorful Grid Accent 6" w:semiHidden="0" w:uiPriority="73" w:unhideWhenUsed="0"/>
+    <w:lsdException w:name="Subtle Emphasis" w:semiHidden="0" w:uiPriority="19" w:unhideWhenUsed="0" w:qFormat="1"/>
+    <w:lsdException w:name="Intense Emphasis" w:semiHidden="0" w:uiPriority="21" w:unhideWhenUsed="0" w:qFormat="1"/>
+    <w:lsdException w:name="Subtle Reference" w:semiHidden="0" w:uiPriority="31" w:unhideWhenUsed="0" w:qFormat="1"/>
+    <w:lsdException w:name="Intense Reference" w:semiHidden="0" w:uiPriority="32" w:unhideWhenUsed="0" w:qFormat="1"/>
+    <w:lsdException w:name="Book Title" w:semiHidden="0" w:uiPriority="33" w:unhideWhenUsed="0" w:qFormat="1"/>
+    <w:lsdException w:name="Bibliography" w:uiPriority="37"/>
+    <w:lsdException w:name="TOC Heading" w:uiPriority="39" w:qFormat="1"/>
   </w:latentStyles>
   <w:style w:type="paragraph" w:default="1" w:styleId="Normal">
     <w:name w:val="Normal"/>
@@ -30484,7 +32192,7 @@
 </file>
 
 <file path=customXml/itemProps1.xml><?xml version="1.0" encoding="utf-8"?>
-<ds:datastoreItem xmlns:ds="http://schemas.openxmlformats.org/officeDocument/2006/customXml" ds:itemID="{8644EBA2-6248-4783-A355-2FBC4F0E1FA4}">
+<ds:datastoreItem xmlns:ds="http://schemas.openxmlformats.org/officeDocument/2006/customXml" ds:itemID="{5B06093A-EF92-46B6-95AD-0AE7ACD50977}">
   <ds:schemaRefs>
     <ds:schemaRef ds:uri="http://schemas.openxmlformats.org/officeDocument/2006/bibliography"/>
   </ds:schemaRefs>

</xml_diff>

<commit_message>
tahap pengecekan nrp tiap jurusan
</commit_message>
<xml_diff>
--- a/LAPORAN ANALISA SERVER.docx
+++ b/LAPORAN ANALISA SERVER.docx
@@ -2257,7 +2257,7 @@
           <w:b/>
           <w:sz w:val="28"/>
         </w:rPr>
-        <w:t>252</w:t>
+        <w:t>251</w:t>
       </w:r>
     </w:p>
     <w:p>
@@ -2299,7 +2299,7 @@
           <w:sz w:val="28"/>
           <w:szCs w:val="24"/>
         </w:rPr>
-        <w:t>2</w:t>
+        <w:t>1</w:t>
       </w:r>
       <w:r>
         <w:rPr>
@@ -3075,7 +3075,7 @@
           <w:b/>
           <w:sz w:val="28"/>
         </w:rPr>
-        <w:t>682</w:t>
+        <w:t>669</w:t>
       </w:r>
     </w:p>
     <w:p>
@@ -3117,7 +3117,7 @@
           <w:sz w:val="28"/>
           <w:szCs w:val="24"/>
         </w:rPr>
-        <w:t>5</w:t>
+        <w:t>8</w:t>
       </w:r>
       <w:r>
         <w:rPr>
@@ -3172,27 +3172,27 @@
           <w:b/>
           <w:sz w:val="28"/>
         </w:rPr>
+        <w:t>83</w:t>
+      </w:r>
+    </w:p>
+    <w:p>
+      <w:proofErr w:type="gramStart"/>
+      <w:r>
+        <w:t>perbandingan</w:t>
+      </w:r>
+      <w:proofErr w:type="gramEnd"/>
+      <w:r>
+        <w:t xml:space="preserve"> pada data.its = </w:t>
+      </w:r>
+      <w:r>
+        <w:rPr>
+          <w:b/>
+          <w:sz w:val="28"/>
+        </w:rPr>
         <w:t>85</w:t>
       </w:r>
     </w:p>
     <w:p>
-      <w:proofErr w:type="gramStart"/>
-      <w:r>
-        <w:t>perbandingan</w:t>
-      </w:r>
-      <w:proofErr w:type="gramEnd"/>
-      <w:r>
-        <w:t xml:space="preserve"> pada data.its = </w:t>
-      </w:r>
-      <w:r>
-        <w:rPr>
-          <w:b/>
-          <w:sz w:val="28"/>
-        </w:rPr>
-        <w:t>85</w:t>
-      </w:r>
-    </w:p>
-    <w:p>
       <w:pPr>
         <w:jc w:val="both"/>
         <w:rPr>
@@ -3214,7 +3214,7 @@
           <w:sz w:val="28"/>
           <w:szCs w:val="24"/>
         </w:rPr>
-        <w:t>0</w:t>
+        <w:t>2</w:t>
       </w:r>
       <w:r>
         <w:rPr>
@@ -3586,27 +3586,27 @@
           <w:b/>
           <w:sz w:val="28"/>
         </w:rPr>
+        <w:t>36</w:t>
+      </w:r>
+    </w:p>
+    <w:p>
+      <w:proofErr w:type="gramStart"/>
+      <w:r>
+        <w:t>perbandingan</w:t>
+      </w:r>
+      <w:proofErr w:type="gramEnd"/>
+      <w:r>
+        <w:t xml:space="preserve"> pada data.its = </w:t>
+      </w:r>
+      <w:r>
+        <w:rPr>
+          <w:b/>
+          <w:sz w:val="28"/>
+        </w:rPr>
         <w:t>37</w:t>
       </w:r>
     </w:p>
     <w:p>
-      <w:proofErr w:type="gramStart"/>
-      <w:r>
-        <w:t>perbandingan</w:t>
-      </w:r>
-      <w:proofErr w:type="gramEnd"/>
-      <w:r>
-        <w:t xml:space="preserve"> pada data.its = </w:t>
-      </w:r>
-      <w:r>
-        <w:rPr>
-          <w:b/>
-          <w:sz w:val="28"/>
-        </w:rPr>
-        <w:t>37</w:t>
-      </w:r>
-    </w:p>
-    <w:p>
       <w:pPr>
         <w:jc w:val="both"/>
         <w:rPr>
@@ -3628,7 +3628,7 @@
           <w:sz w:val="28"/>
           <w:szCs w:val="24"/>
         </w:rPr>
-        <w:t>0</w:t>
+        <w:t>1</w:t>
       </w:r>
       <w:r>
         <w:rPr>
@@ -3692,7 +3692,7 @@
           <w:b/>
           <w:sz w:val="28"/>
         </w:rPr>
-        <w:t>196</w:t>
+        <w:t>192</w:t>
       </w:r>
     </w:p>
     <w:p>
@@ -3734,7 +3734,7 @@
           <w:sz w:val="28"/>
           <w:szCs w:val="24"/>
         </w:rPr>
-        <w:t>1</w:t>
+        <w:t>4</w:t>
       </w:r>
       <w:r>
         <w:rPr>
@@ -4208,7 +4208,7 @@
           <w:b/>
           <w:sz w:val="28"/>
         </w:rPr>
-        <w:t>968</w:t>
+        <w:t>959</w:t>
       </w:r>
     </w:p>
     <w:p>
@@ -4250,7 +4250,7 @@
           <w:sz w:val="28"/>
           <w:szCs w:val="24"/>
         </w:rPr>
-        <w:t>8</w:t>
+        <w:t>1</w:t>
       </w:r>
       <w:r>
         <w:rPr>
@@ -4504,20 +4504,15 @@
       </w:r>
     </w:p>
     <w:p>
-      <w:proofErr w:type="gramStart"/>
-      <w:r>
-        <w:t>hasil</w:t>
-      </w:r>
-      <w:proofErr w:type="gramEnd"/>
-      <w:r>
-        <w:t xml:space="preserve"> = </w:t>
-      </w:r>
-      <w:r>
-        <w:rPr>
-          <w:b/>
-          <w:sz w:val="28"/>
-        </w:rPr>
-        <w:t>440</w:t>
+      <w:r>
+        <w:t xml:space="preserve">hasil = </w:t>
+      </w:r>
+      <w:r>
+        <w:rPr>
+          <w:b/>
+          <w:sz w:val="28"/>
+        </w:rPr>
+        <w:t>452</w:t>
       </w:r>
     </w:p>
     <w:p>
@@ -5320,7 +5315,7 @@
           <w:b/>
           <w:sz w:val="28"/>
         </w:rPr>
-        <w:t>230</w:t>
+        <w:t>195</w:t>
       </w:r>
     </w:p>
     <w:p>
@@ -5683,7 +5678,7 @@
           <w:sz w:val="28"/>
           <w:szCs w:val="24"/>
         </w:rPr>
-        <w:t>1</w:t>
+        <w:t>2</w:t>
       </w:r>
       <w:r>
         <w:rPr>
@@ -6223,6 +6218,8 @@
         </w:rPr>
         <w:t xml:space="preserve"> data </w:t>
       </w:r>
+      <w:bookmarkStart w:id="0" w:name="_GoBack"/>
+      <w:bookmarkEnd w:id="0"/>
     </w:p>
     <w:p>
       <w:pPr>
@@ -6570,7 +6567,7 @@
           <w:b/>
           <w:sz w:val="28"/>
         </w:rPr>
-        <w:t>652</w:t>
+        <w:t>651</w:t>
       </w:r>
     </w:p>
     <w:p>
@@ -6612,7 +6609,7 @@
           <w:sz w:val="28"/>
           <w:szCs w:val="24"/>
         </w:rPr>
-        <w:t>24</w:t>
+        <w:t>23</w:t>
       </w:r>
       <w:r>
         <w:rPr>
@@ -36553,6 +36550,9 @@
     <w:p>
       <w:pPr>
         <w:pStyle w:val="Heading1"/>
+        <w:tabs>
+          <w:tab w:val="left" w:pos="7655"/>
+        </w:tabs>
         <w:jc w:val="both"/>
       </w:pPr>
       <w:r>
@@ -44835,10 +44835,7 @@
         <w:pStyle w:val="Heading2"/>
       </w:pPr>
       <w:r>
-        <w:t xml:space="preserve">S2 – </w:t>
-      </w:r>
-      <w:r>
-        <w:t>Manajemen Teknik</w:t>
+        <w:t>S2 – Manajemen Teknik</w:t>
       </w:r>
     </w:p>
     <w:p>
@@ -45335,8 +45332,6 @@
         </w:rPr>
         <w:t>1</w:t>
       </w:r>
-      <w:bookmarkStart w:id="0" w:name="_GoBack"/>
-      <w:bookmarkEnd w:id="0"/>
       <w:r>
         <w:rPr>
           <w:rFonts w:cstheme="minorHAnsi"/>
@@ -45345,6 +45340,3113 @@
         </w:rPr>
         <w:t xml:space="preserve"> data</w:t>
       </w:r>
+    </w:p>
+    <w:p>
+      <w:pPr>
+        <w:pStyle w:val="Heading1"/>
+        <w:tabs>
+          <w:tab w:val="left" w:pos="7655"/>
+        </w:tabs>
+        <w:jc w:val="both"/>
+      </w:pPr>
+      <w:r>
+        <w:lastRenderedPageBreak/>
+        <w:t>ANALISA JUMLAH MUTASI MAHASISWA TAHUN 2015 – S3</w:t>
+      </w:r>
+    </w:p>
+    <w:p>
+      <w:pPr>
+        <w:pStyle w:val="Heading2"/>
+      </w:pPr>
+      <w:r>
+        <w:t>FMIPA</w:t>
+      </w:r>
+    </w:p>
+    <w:p>
+      <w:pPr>
+        <w:pStyle w:val="Heading2"/>
+      </w:pPr>
+      <w:r>
+        <w:t>S3 – Ilmu Fisika</w:t>
+      </w:r>
+    </w:p>
+    <w:p>
+      <w:pPr>
+        <w:pStyle w:val="Heading2"/>
+      </w:pPr>
+      <w:r>
+        <w:t>DO</w:t>
+      </w:r>
+    </w:p>
+    <w:p>
+      <w:pPr>
+        <w:pStyle w:val="Heading3"/>
+      </w:pPr>
+      <w:r>
+        <w:t>Query</w:t>
+      </w:r>
+    </w:p>
+    <w:p>
+      <w:r>
+        <w:t>Untuk mencari jumlah mahasiswa yang keluar (DO) di jurusan S2 Manajemen Teknik periode 20151</w:t>
+      </w:r>
+    </w:p>
+    <w:p>
+      <w:pPr>
+        <w:rPr>
+          <w:rFonts w:ascii="Verdana" w:hAnsi="Verdana"/>
+          <w:bCs/>
+          <w:sz w:val="20"/>
+        </w:rPr>
+      </w:pPr>
+      <w:proofErr w:type="gramStart"/>
+      <w:r>
+        <w:rPr>
+          <w:rFonts w:ascii="Verdana" w:hAnsi="Verdana"/>
+          <w:bCs/>
+          <w:sz w:val="20"/>
+        </w:rPr>
+        <w:t>select</w:t>
+      </w:r>
+      <w:proofErr w:type="gramEnd"/>
+      <w:r>
+        <w:rPr>
+          <w:rFonts w:ascii="Verdana" w:hAnsi="Verdana"/>
+          <w:bCs/>
+          <w:sz w:val="20"/>
+        </w:rPr>
+        <w:t xml:space="preserve"> DISTINCT count(*) </w:t>
+      </w:r>
+    </w:p>
+    <w:p>
+      <w:pPr>
+        <w:rPr>
+          <w:rFonts w:ascii="Verdana" w:hAnsi="Verdana"/>
+          <w:bCs/>
+          <w:sz w:val="20"/>
+        </w:rPr>
+      </w:pPr>
+      <w:proofErr w:type="gramStart"/>
+      <w:r>
+        <w:rPr>
+          <w:rFonts w:ascii="Verdana" w:hAnsi="Verdana"/>
+          <w:bCs/>
+          <w:sz w:val="20"/>
+        </w:rPr>
+        <w:t>from</w:t>
+      </w:r>
+      <w:proofErr w:type="gramEnd"/>
+      <w:r>
+        <w:rPr>
+          <w:rFonts w:ascii="Verdana" w:hAnsi="Verdana"/>
+          <w:bCs/>
+          <w:sz w:val="20"/>
+        </w:rPr>
+        <w:t xml:space="preserve"> [10.103.1.158].SimI</w:t>
+      </w:r>
+      <w:r>
+        <w:rPr>
+          <w:rFonts w:ascii="Verdana" w:hAnsi="Verdana"/>
+          <w:bCs/>
+          <w:sz w:val="20"/>
+        </w:rPr>
+        <w:t>ntegrasi.dbo.AKTIVITASMHS a_mhs</w:t>
+      </w:r>
+      <w:r>
+        <w:rPr>
+          <w:rFonts w:ascii="Verdana" w:hAnsi="Verdana"/>
+          <w:bCs/>
+          <w:sz w:val="20"/>
+        </w:rPr>
+        <w:br/>
+        <w:t>where a_mhs.periodesem</w:t>
+      </w:r>
+      <w:r>
+        <w:rPr>
+          <w:rFonts w:ascii="Verdana" w:hAnsi="Verdana"/>
+          <w:bCs/>
+          <w:sz w:val="20"/>
+        </w:rPr>
+        <w:t xml:space="preserve">='20151' </w:t>
+      </w:r>
+      <w:r>
+        <w:rPr>
+          <w:rFonts w:ascii="Verdana" w:hAnsi="Verdana"/>
+          <w:bCs/>
+          <w:sz w:val="20"/>
+        </w:rPr>
+        <w:br/>
+        <w:t>and a_mhs.NRP like '1</w:t>
+      </w:r>
+      <w:r>
+        <w:rPr>
+          <w:rFonts w:ascii="Verdana" w:hAnsi="Verdana"/>
+          <w:bCs/>
+          <w:sz w:val="20"/>
+        </w:rPr>
+        <w:t xml:space="preserve">1%' </w:t>
+      </w:r>
+      <w:r>
+        <w:rPr>
+          <w:rFonts w:ascii="Verdana" w:hAnsi="Verdana"/>
+          <w:bCs/>
+          <w:sz w:val="20"/>
+        </w:rPr>
+        <w:br/>
+      </w:r>
+      <w:r>
+        <w:rPr>
+          <w:rFonts w:ascii="Verdana" w:hAnsi="Verdana"/>
+          <w:bCs/>
+          <w:sz w:val="20"/>
+        </w:rPr>
+        <w:t>and</w:t>
+      </w:r>
+      <w:r>
+        <w:rPr>
+          <w:rFonts w:ascii="Verdana" w:hAnsi="Verdana"/>
+          <w:bCs/>
+          <w:sz w:val="20"/>
+        </w:rPr>
+        <w:t xml:space="preserve"> substr</w:t>
+      </w:r>
+      <w:r>
+        <w:rPr>
+          <w:rFonts w:ascii="Verdana" w:hAnsi="Verdana"/>
+          <w:bCs/>
+          <w:sz w:val="20"/>
+        </w:rPr>
+        <w:t>ing(a_mhs.NRP,5,2)='3</w:t>
+      </w:r>
+      <w:r>
+        <w:rPr>
+          <w:rFonts w:ascii="Verdana" w:hAnsi="Verdana"/>
+          <w:bCs/>
+          <w:sz w:val="20"/>
+        </w:rPr>
+        <w:t xml:space="preserve">0' </w:t>
+      </w:r>
+      <w:r>
+        <w:rPr>
+          <w:rFonts w:ascii="Verdana" w:hAnsi="Verdana"/>
+          <w:bCs/>
+          <w:sz w:val="20"/>
+        </w:rPr>
+        <w:br/>
+      </w:r>
+      <w:r>
+        <w:rPr>
+          <w:rFonts w:ascii="Verdana" w:hAnsi="Verdana"/>
+          <w:bCs/>
+          <w:sz w:val="20"/>
+        </w:rPr>
+        <w:t>and a_mhs.STATUSMAHASISWA = 'O'</w:t>
+      </w:r>
+    </w:p>
+    <w:p>
+      <w:pPr>
+        <w:rPr>
+          <w:b/>
+          <w:sz w:val="28"/>
+        </w:rPr>
+      </w:pPr>
+      <w:proofErr w:type="gramStart"/>
+      <w:r>
+        <w:t>hasilnya</w:t>
+      </w:r>
+      <w:proofErr w:type="gramEnd"/>
+      <w:r>
+        <w:t xml:space="preserve">: </w:t>
+      </w:r>
+      <w:r>
+        <w:rPr>
+          <w:b/>
+          <w:sz w:val="28"/>
+        </w:rPr>
+        <w:t>0</w:t>
+      </w:r>
+    </w:p>
+    <w:p>
+      <w:pPr>
+        <w:jc w:val="both"/>
+        <w:rPr>
+          <w:rFonts w:cstheme="minorHAnsi"/>
+          <w:b/>
+          <w:sz w:val="28"/>
+          <w:szCs w:val="24"/>
+        </w:rPr>
+      </w:pPr>
+      <w:r>
+        <w:rPr>
+          <w:rFonts w:cstheme="minorHAnsi"/>
+          <w:szCs w:val="24"/>
+        </w:rPr>
+        <w:t>Perbandinga</w:t>
+      </w:r>
+      <w:r>
+        <w:rPr>
+          <w:rFonts w:cstheme="minorHAnsi"/>
+          <w:szCs w:val="24"/>
+        </w:rPr>
+        <w:t xml:space="preserve">n data pada Data.its.ac.id = </w:t>
+      </w:r>
+      <w:r>
+        <w:rPr>
+          <w:rFonts w:cstheme="minorHAnsi"/>
+          <w:b/>
+          <w:sz w:val="28"/>
+          <w:szCs w:val="24"/>
+        </w:rPr>
+        <w:t>0</w:t>
+      </w:r>
+    </w:p>
+    <w:p>
+      <w:r>
+        <w:rPr>
+          <w:rFonts w:cstheme="minorHAnsi"/>
+          <w:sz w:val="24"/>
+          <w:szCs w:val="24"/>
+        </w:rPr>
+        <w:t xml:space="preserve">Selisihnya: </w:t>
+      </w:r>
+      <w:r>
+        <w:rPr>
+          <w:rFonts w:cstheme="minorHAnsi"/>
+          <w:b/>
+          <w:sz w:val="28"/>
+          <w:szCs w:val="24"/>
+        </w:rPr>
+        <w:t>0</w:t>
+      </w:r>
+      <w:r>
+        <w:rPr>
+          <w:rFonts w:cstheme="minorHAnsi"/>
+          <w:sz w:val="24"/>
+          <w:szCs w:val="24"/>
+        </w:rPr>
+        <w:t xml:space="preserve"> data</w:t>
+      </w:r>
+    </w:p>
+    <w:p>
+      <w:pPr>
+        <w:pStyle w:val="Heading2"/>
+      </w:pPr>
+      <w:r>
+        <w:t>MD</w:t>
+      </w:r>
+    </w:p>
+    <w:p>
+      <w:pPr>
+        <w:pStyle w:val="Heading3"/>
+      </w:pPr>
+      <w:r>
+        <w:t>Query</w:t>
+      </w:r>
+    </w:p>
+    <w:p>
+      <w:r>
+        <w:t>Untuk mencari jumlah mahasiswa yang mengundurkan diri (MD) di jurusan S2 Teknologi Kelautan periode 20151</w:t>
+      </w:r>
+    </w:p>
+    <w:p>
+      <w:pPr>
+        <w:rPr>
+          <w:rFonts w:ascii="Verdana" w:hAnsi="Verdana"/>
+          <w:bCs/>
+          <w:sz w:val="20"/>
+        </w:rPr>
+      </w:pPr>
+      <w:proofErr w:type="gramStart"/>
+      <w:r>
+        <w:rPr>
+          <w:rFonts w:ascii="Verdana" w:hAnsi="Verdana"/>
+          <w:bCs/>
+          <w:sz w:val="20"/>
+        </w:rPr>
+        <w:t>select</w:t>
+      </w:r>
+      <w:proofErr w:type="gramEnd"/>
+      <w:r>
+        <w:rPr>
+          <w:rFonts w:ascii="Verdana" w:hAnsi="Verdana"/>
+          <w:bCs/>
+          <w:sz w:val="20"/>
+        </w:rPr>
+        <w:t xml:space="preserve"> DISTINCT count(*) </w:t>
+      </w:r>
+    </w:p>
+    <w:p>
+      <w:pPr>
+        <w:rPr>
+          <w:rFonts w:ascii="Verdana" w:hAnsi="Verdana"/>
+          <w:bCs/>
+          <w:sz w:val="20"/>
+        </w:rPr>
+      </w:pPr>
+      <w:proofErr w:type="gramStart"/>
+      <w:r>
+        <w:rPr>
+          <w:rFonts w:ascii="Verdana" w:hAnsi="Verdana"/>
+          <w:bCs/>
+          <w:sz w:val="20"/>
+        </w:rPr>
+        <w:t>from</w:t>
+      </w:r>
+      <w:proofErr w:type="gramEnd"/>
+      <w:r>
+        <w:rPr>
+          <w:rFonts w:ascii="Verdana" w:hAnsi="Verdana"/>
+          <w:bCs/>
+          <w:sz w:val="20"/>
+        </w:rPr>
+        <w:t xml:space="preserve"> [10.103.1.158].SimI</w:t>
+      </w:r>
+      <w:r>
+        <w:rPr>
+          <w:rFonts w:ascii="Verdana" w:hAnsi="Verdana"/>
+          <w:bCs/>
+          <w:sz w:val="20"/>
+        </w:rPr>
+        <w:t>ntegrasi.dbo.AKTIVITASMHS a_mhs</w:t>
+      </w:r>
+      <w:r>
+        <w:rPr>
+          <w:rFonts w:ascii="Verdana" w:hAnsi="Verdana"/>
+          <w:bCs/>
+          <w:sz w:val="20"/>
+        </w:rPr>
+        <w:br/>
+        <w:t xml:space="preserve">where a_mhs.periodesem='20151' </w:t>
+      </w:r>
+      <w:r>
+        <w:rPr>
+          <w:rFonts w:ascii="Verdana" w:hAnsi="Verdana"/>
+          <w:bCs/>
+          <w:sz w:val="20"/>
+        </w:rPr>
+        <w:br/>
+        <w:t>and a_mhs.NRP like '</w:t>
+      </w:r>
+      <w:r>
+        <w:rPr>
+          <w:rFonts w:ascii="Verdana" w:hAnsi="Verdana"/>
+          <w:bCs/>
+          <w:sz w:val="20"/>
+        </w:rPr>
+        <w:t>1</w:t>
+      </w:r>
+      <w:r>
+        <w:rPr>
+          <w:rFonts w:ascii="Verdana" w:hAnsi="Verdana"/>
+          <w:bCs/>
+          <w:sz w:val="20"/>
+        </w:rPr>
+        <w:t xml:space="preserve">1%' </w:t>
+      </w:r>
+      <w:r>
+        <w:rPr>
+          <w:rFonts w:ascii="Verdana" w:hAnsi="Verdana"/>
+          <w:bCs/>
+          <w:sz w:val="20"/>
+        </w:rPr>
+        <w:br/>
+      </w:r>
+      <w:r>
+        <w:rPr>
+          <w:rFonts w:ascii="Verdana" w:hAnsi="Verdana"/>
+          <w:bCs/>
+          <w:sz w:val="20"/>
+        </w:rPr>
+        <w:t>and</w:t>
+      </w:r>
+      <w:r>
+        <w:rPr>
+          <w:rFonts w:ascii="Verdana" w:hAnsi="Verdana"/>
+          <w:bCs/>
+          <w:sz w:val="20"/>
+        </w:rPr>
+        <w:t xml:space="preserve"> substring(a_mhs.NRP,5,2)='3</w:t>
+      </w:r>
+      <w:r>
+        <w:rPr>
+          <w:rFonts w:ascii="Verdana" w:hAnsi="Verdana"/>
+          <w:bCs/>
+          <w:sz w:val="20"/>
+        </w:rPr>
+        <w:t xml:space="preserve">0' </w:t>
+      </w:r>
+      <w:r>
+        <w:rPr>
+          <w:rFonts w:ascii="Verdana" w:hAnsi="Verdana"/>
+          <w:bCs/>
+          <w:sz w:val="20"/>
+        </w:rPr>
+        <w:br/>
+        <w:t>and a_mhs.STATUSMAHASISWA = 'U</w:t>
+      </w:r>
+      <w:r>
+        <w:rPr>
+          <w:rFonts w:ascii="Verdana" w:hAnsi="Verdana"/>
+          <w:bCs/>
+          <w:sz w:val="20"/>
+        </w:rPr>
+        <w:t>'</w:t>
+      </w:r>
+    </w:p>
+    <w:p>
+      <w:pPr>
+        <w:rPr>
+          <w:b/>
+          <w:sz w:val="28"/>
+        </w:rPr>
+      </w:pPr>
+      <w:proofErr w:type="gramStart"/>
+      <w:r>
+        <w:t>hasilnya</w:t>
+      </w:r>
+      <w:proofErr w:type="gramEnd"/>
+      <w:r>
+        <w:t>:</w:t>
+      </w:r>
+      <w:r>
+        <w:rPr>
+          <w:b/>
+          <w:sz w:val="28"/>
+        </w:rPr>
+        <w:t xml:space="preserve"> </w:t>
+      </w:r>
+      <w:r>
+        <w:rPr>
+          <w:b/>
+          <w:sz w:val="28"/>
+        </w:rPr>
+        <w:t>1</w:t>
+      </w:r>
+    </w:p>
+    <w:p>
+      <w:pPr>
+        <w:jc w:val="both"/>
+        <w:rPr>
+          <w:rFonts w:cstheme="minorHAnsi"/>
+          <w:b/>
+          <w:sz w:val="28"/>
+          <w:szCs w:val="24"/>
+        </w:rPr>
+      </w:pPr>
+      <w:r>
+        <w:rPr>
+          <w:rFonts w:cstheme="minorHAnsi"/>
+          <w:szCs w:val="24"/>
+        </w:rPr>
+        <w:t>Perbandinga</w:t>
+      </w:r>
+      <w:r>
+        <w:rPr>
+          <w:rFonts w:cstheme="minorHAnsi"/>
+          <w:szCs w:val="24"/>
+        </w:rPr>
+        <w:t xml:space="preserve">n data pada Data.its.ac.id = </w:t>
+      </w:r>
+      <w:r>
+        <w:rPr>
+          <w:rFonts w:cstheme="minorHAnsi"/>
+          <w:b/>
+          <w:sz w:val="28"/>
+          <w:szCs w:val="24"/>
+        </w:rPr>
+        <w:t>1</w:t>
+      </w:r>
+    </w:p>
+    <w:p>
+      <w:pPr>
+        <w:rPr>
+          <w:rFonts w:cstheme="minorHAnsi"/>
+          <w:sz w:val="24"/>
+          <w:szCs w:val="24"/>
+        </w:rPr>
+      </w:pPr>
+      <w:r>
+        <w:rPr>
+          <w:rFonts w:cstheme="minorHAnsi"/>
+          <w:sz w:val="24"/>
+          <w:szCs w:val="24"/>
+        </w:rPr>
+        <w:t xml:space="preserve">Selisihnya: </w:t>
+      </w:r>
+      <w:r>
+        <w:rPr>
+          <w:rFonts w:cstheme="minorHAnsi"/>
+          <w:b/>
+          <w:sz w:val="28"/>
+          <w:szCs w:val="24"/>
+        </w:rPr>
+        <w:t>0</w:t>
+      </w:r>
+      <w:r>
+        <w:rPr>
+          <w:rFonts w:cstheme="minorHAnsi"/>
+          <w:sz w:val="24"/>
+          <w:szCs w:val="24"/>
+        </w:rPr>
+        <w:t xml:space="preserve"> data</w:t>
+      </w:r>
+    </w:p>
+    <w:p>
+      <w:pPr>
+        <w:pStyle w:val="Heading2"/>
+      </w:pPr>
+      <w:r>
+        <w:lastRenderedPageBreak/>
+        <w:t>S3 – Ilmu Kimia</w:t>
+      </w:r>
+    </w:p>
+    <w:p>
+      <w:pPr>
+        <w:pStyle w:val="Heading2"/>
+      </w:pPr>
+      <w:r>
+        <w:t>DO</w:t>
+      </w:r>
+    </w:p>
+    <w:p>
+      <w:pPr>
+        <w:pStyle w:val="Heading3"/>
+      </w:pPr>
+      <w:r>
+        <w:t>Query</w:t>
+      </w:r>
+    </w:p>
+    <w:p>
+      <w:r>
+        <w:t>Untuk mencari jumlah mahasiswa yang keluar (DO) di jurusan S2 Ilmu Kimia periode 20151</w:t>
+      </w:r>
+    </w:p>
+    <w:p>
+      <w:pPr>
+        <w:rPr>
+          <w:rFonts w:ascii="Verdana" w:hAnsi="Verdana"/>
+          <w:bCs/>
+          <w:sz w:val="20"/>
+        </w:rPr>
+      </w:pPr>
+      <w:proofErr w:type="gramStart"/>
+      <w:r>
+        <w:rPr>
+          <w:rFonts w:ascii="Verdana" w:hAnsi="Verdana"/>
+          <w:bCs/>
+          <w:sz w:val="20"/>
+        </w:rPr>
+        <w:t>select</w:t>
+      </w:r>
+      <w:proofErr w:type="gramEnd"/>
+      <w:r>
+        <w:rPr>
+          <w:rFonts w:ascii="Verdana" w:hAnsi="Verdana"/>
+          <w:bCs/>
+          <w:sz w:val="20"/>
+        </w:rPr>
+        <w:t xml:space="preserve"> DISTINCT count(*) </w:t>
+      </w:r>
+    </w:p>
+    <w:p>
+      <w:pPr>
+        <w:rPr>
+          <w:rFonts w:ascii="Verdana" w:hAnsi="Verdana"/>
+          <w:bCs/>
+          <w:sz w:val="20"/>
+        </w:rPr>
+      </w:pPr>
+      <w:proofErr w:type="gramStart"/>
+      <w:r>
+        <w:rPr>
+          <w:rFonts w:ascii="Verdana" w:hAnsi="Verdana"/>
+          <w:bCs/>
+          <w:sz w:val="20"/>
+        </w:rPr>
+        <w:t>from</w:t>
+      </w:r>
+      <w:proofErr w:type="gramEnd"/>
+      <w:r>
+        <w:rPr>
+          <w:rFonts w:ascii="Verdana" w:hAnsi="Verdana"/>
+          <w:bCs/>
+          <w:sz w:val="20"/>
+        </w:rPr>
+        <w:t xml:space="preserve"> [10.103.1.158].SimI</w:t>
+      </w:r>
+      <w:r>
+        <w:rPr>
+          <w:rFonts w:ascii="Verdana" w:hAnsi="Verdana"/>
+          <w:bCs/>
+          <w:sz w:val="20"/>
+        </w:rPr>
+        <w:t>ntegrasi.dbo.AKTIVITASMHS a_mhs</w:t>
+      </w:r>
+      <w:r>
+        <w:rPr>
+          <w:rFonts w:ascii="Verdana" w:hAnsi="Verdana"/>
+          <w:bCs/>
+          <w:sz w:val="20"/>
+        </w:rPr>
+        <w:br/>
+        <w:t xml:space="preserve">where a_mhs.periodesem='20151' </w:t>
+      </w:r>
+      <w:r>
+        <w:rPr>
+          <w:rFonts w:ascii="Verdana" w:hAnsi="Verdana"/>
+          <w:bCs/>
+          <w:sz w:val="20"/>
+        </w:rPr>
+        <w:br/>
+        <w:t xml:space="preserve">and a_mhs.NRP like '14%' </w:t>
+      </w:r>
+      <w:r>
+        <w:rPr>
+          <w:rFonts w:ascii="Verdana" w:hAnsi="Verdana"/>
+          <w:bCs/>
+          <w:sz w:val="20"/>
+        </w:rPr>
+        <w:br/>
+      </w:r>
+      <w:r>
+        <w:rPr>
+          <w:rFonts w:ascii="Verdana" w:hAnsi="Verdana"/>
+          <w:bCs/>
+          <w:sz w:val="20"/>
+        </w:rPr>
+        <w:t>and</w:t>
+      </w:r>
+      <w:r>
+        <w:rPr>
+          <w:rFonts w:ascii="Verdana" w:hAnsi="Verdana"/>
+          <w:bCs/>
+          <w:sz w:val="20"/>
+        </w:rPr>
+        <w:t xml:space="preserve"> substring(a_mhs.NRP,5,2)='30' </w:t>
+      </w:r>
+      <w:r>
+        <w:rPr>
+          <w:rFonts w:ascii="Verdana" w:hAnsi="Verdana"/>
+          <w:bCs/>
+          <w:sz w:val="20"/>
+        </w:rPr>
+        <w:br/>
+      </w:r>
+      <w:r>
+        <w:rPr>
+          <w:rFonts w:ascii="Verdana" w:hAnsi="Verdana"/>
+          <w:bCs/>
+          <w:sz w:val="20"/>
+        </w:rPr>
+        <w:t>and a_mhs.STATUSMAHASISWA = 'O'</w:t>
+      </w:r>
+    </w:p>
+    <w:p>
+      <w:pPr>
+        <w:rPr>
+          <w:b/>
+          <w:sz w:val="28"/>
+        </w:rPr>
+      </w:pPr>
+      <w:proofErr w:type="gramStart"/>
+      <w:r>
+        <w:t>hasilnya</w:t>
+      </w:r>
+      <w:proofErr w:type="gramEnd"/>
+      <w:r>
+        <w:t xml:space="preserve">: </w:t>
+      </w:r>
+      <w:r>
+        <w:rPr>
+          <w:b/>
+          <w:sz w:val="28"/>
+        </w:rPr>
+        <w:t>0</w:t>
+      </w:r>
+    </w:p>
+    <w:p>
+      <w:pPr>
+        <w:jc w:val="both"/>
+        <w:rPr>
+          <w:rFonts w:cstheme="minorHAnsi"/>
+          <w:b/>
+          <w:sz w:val="28"/>
+          <w:szCs w:val="24"/>
+        </w:rPr>
+      </w:pPr>
+      <w:r>
+        <w:rPr>
+          <w:rFonts w:cstheme="minorHAnsi"/>
+          <w:szCs w:val="24"/>
+        </w:rPr>
+        <w:t>Perbandinga</w:t>
+      </w:r>
+      <w:r>
+        <w:rPr>
+          <w:rFonts w:cstheme="minorHAnsi"/>
+          <w:szCs w:val="24"/>
+        </w:rPr>
+        <w:t xml:space="preserve">n data pada Data.its.ac.id = </w:t>
+      </w:r>
+      <w:r>
+        <w:rPr>
+          <w:rFonts w:cstheme="minorHAnsi"/>
+          <w:b/>
+          <w:sz w:val="28"/>
+          <w:szCs w:val="24"/>
+        </w:rPr>
+        <w:t>0</w:t>
+      </w:r>
+    </w:p>
+    <w:p>
+      <w:r>
+        <w:rPr>
+          <w:rFonts w:cstheme="minorHAnsi"/>
+          <w:sz w:val="24"/>
+          <w:szCs w:val="24"/>
+        </w:rPr>
+        <w:t xml:space="preserve">Selisihnya: </w:t>
+      </w:r>
+      <w:r>
+        <w:rPr>
+          <w:rFonts w:cstheme="minorHAnsi"/>
+          <w:b/>
+          <w:sz w:val="28"/>
+          <w:szCs w:val="24"/>
+        </w:rPr>
+        <w:t>0</w:t>
+      </w:r>
+      <w:r>
+        <w:rPr>
+          <w:rFonts w:cstheme="minorHAnsi"/>
+          <w:sz w:val="24"/>
+          <w:szCs w:val="24"/>
+        </w:rPr>
+        <w:t xml:space="preserve"> data</w:t>
+      </w:r>
+    </w:p>
+    <w:p>
+      <w:pPr>
+        <w:pStyle w:val="Heading2"/>
+      </w:pPr>
+      <w:r>
+        <w:t>MD</w:t>
+      </w:r>
+    </w:p>
+    <w:p>
+      <w:pPr>
+        <w:pStyle w:val="Heading3"/>
+      </w:pPr>
+      <w:r>
+        <w:t>Query</w:t>
+      </w:r>
+    </w:p>
+    <w:p>
+      <w:r>
+        <w:t>Untuk mencari jumlah mahasiswa yang mengundurkan diri (MD) di jurusan S2 Ilmu Kimia periode 20151</w:t>
+      </w:r>
+    </w:p>
+    <w:p>
+      <w:pPr>
+        <w:rPr>
+          <w:rFonts w:ascii="Verdana" w:hAnsi="Verdana"/>
+          <w:bCs/>
+          <w:sz w:val="20"/>
+        </w:rPr>
+      </w:pPr>
+      <w:proofErr w:type="gramStart"/>
+      <w:r>
+        <w:rPr>
+          <w:rFonts w:ascii="Verdana" w:hAnsi="Verdana"/>
+          <w:bCs/>
+          <w:sz w:val="20"/>
+        </w:rPr>
+        <w:t>select</w:t>
+      </w:r>
+      <w:proofErr w:type="gramEnd"/>
+      <w:r>
+        <w:rPr>
+          <w:rFonts w:ascii="Verdana" w:hAnsi="Verdana"/>
+          <w:bCs/>
+          <w:sz w:val="20"/>
+        </w:rPr>
+        <w:t xml:space="preserve"> DISTINCT count(*) </w:t>
+      </w:r>
+    </w:p>
+    <w:p>
+      <w:pPr>
+        <w:rPr>
+          <w:rFonts w:ascii="Verdana" w:hAnsi="Verdana"/>
+          <w:bCs/>
+          <w:sz w:val="20"/>
+        </w:rPr>
+      </w:pPr>
+      <w:proofErr w:type="gramStart"/>
+      <w:r>
+        <w:rPr>
+          <w:rFonts w:ascii="Verdana" w:hAnsi="Verdana"/>
+          <w:bCs/>
+          <w:sz w:val="20"/>
+        </w:rPr>
+        <w:t>from</w:t>
+      </w:r>
+      <w:proofErr w:type="gramEnd"/>
+      <w:r>
+        <w:rPr>
+          <w:rFonts w:ascii="Verdana" w:hAnsi="Verdana"/>
+          <w:bCs/>
+          <w:sz w:val="20"/>
+        </w:rPr>
+        <w:t xml:space="preserve"> [10.103.1.158].SimI</w:t>
+      </w:r>
+      <w:r>
+        <w:rPr>
+          <w:rFonts w:ascii="Verdana" w:hAnsi="Verdana"/>
+          <w:bCs/>
+          <w:sz w:val="20"/>
+        </w:rPr>
+        <w:t>ntegrasi.dbo.AKTIVITASMHS a_mhs</w:t>
+      </w:r>
+      <w:r>
+        <w:rPr>
+          <w:rFonts w:ascii="Verdana" w:hAnsi="Verdana"/>
+          <w:bCs/>
+          <w:sz w:val="20"/>
+        </w:rPr>
+        <w:br/>
+        <w:t xml:space="preserve">where a_mhs.periodesem='20151' </w:t>
+      </w:r>
+      <w:r>
+        <w:rPr>
+          <w:rFonts w:ascii="Verdana" w:hAnsi="Verdana"/>
+          <w:bCs/>
+          <w:sz w:val="20"/>
+        </w:rPr>
+        <w:br/>
+        <w:t xml:space="preserve">and a_mhs.NRP like '14%' </w:t>
+      </w:r>
+      <w:r>
+        <w:rPr>
+          <w:rFonts w:ascii="Verdana" w:hAnsi="Verdana"/>
+          <w:bCs/>
+          <w:sz w:val="20"/>
+        </w:rPr>
+        <w:br/>
+      </w:r>
+      <w:r>
+        <w:rPr>
+          <w:rFonts w:ascii="Verdana" w:hAnsi="Verdana"/>
+          <w:bCs/>
+          <w:sz w:val="20"/>
+        </w:rPr>
+        <w:t>and</w:t>
+      </w:r>
+      <w:r>
+        <w:rPr>
+          <w:rFonts w:ascii="Verdana" w:hAnsi="Verdana"/>
+          <w:bCs/>
+          <w:sz w:val="20"/>
+        </w:rPr>
+        <w:t xml:space="preserve"> substring(a_mhs.NRP,5,2)='30' </w:t>
+      </w:r>
+      <w:r>
+        <w:rPr>
+          <w:rFonts w:ascii="Verdana" w:hAnsi="Verdana"/>
+          <w:bCs/>
+          <w:sz w:val="20"/>
+        </w:rPr>
+        <w:br/>
+        <w:t>and a_mhs.STATUSMAHASISWA = 'U</w:t>
+      </w:r>
+      <w:r>
+        <w:rPr>
+          <w:rFonts w:ascii="Verdana" w:hAnsi="Verdana"/>
+          <w:bCs/>
+          <w:sz w:val="20"/>
+        </w:rPr>
+        <w:t>'</w:t>
+      </w:r>
+    </w:p>
+    <w:p>
+      <w:pPr>
+        <w:rPr>
+          <w:b/>
+          <w:sz w:val="28"/>
+        </w:rPr>
+      </w:pPr>
+      <w:proofErr w:type="gramStart"/>
+      <w:r>
+        <w:t>hasilnya</w:t>
+      </w:r>
+      <w:proofErr w:type="gramEnd"/>
+      <w:r>
+        <w:t>:</w:t>
+      </w:r>
+      <w:r>
+        <w:rPr>
+          <w:b/>
+          <w:sz w:val="28"/>
+        </w:rPr>
+        <w:t xml:space="preserve"> 0</w:t>
+      </w:r>
+    </w:p>
+    <w:p>
+      <w:pPr>
+        <w:jc w:val="both"/>
+        <w:rPr>
+          <w:rFonts w:cstheme="minorHAnsi"/>
+          <w:b/>
+          <w:sz w:val="28"/>
+          <w:szCs w:val="24"/>
+        </w:rPr>
+      </w:pPr>
+      <w:r>
+        <w:rPr>
+          <w:rFonts w:cstheme="minorHAnsi"/>
+          <w:szCs w:val="24"/>
+        </w:rPr>
+        <w:t>Perbandinga</w:t>
+      </w:r>
+      <w:r>
+        <w:rPr>
+          <w:rFonts w:cstheme="minorHAnsi"/>
+          <w:szCs w:val="24"/>
+        </w:rPr>
+        <w:t xml:space="preserve">n data pada Data.its.ac.id = </w:t>
+      </w:r>
+      <w:r>
+        <w:rPr>
+          <w:rFonts w:cstheme="minorHAnsi"/>
+          <w:b/>
+          <w:sz w:val="28"/>
+          <w:szCs w:val="24"/>
+        </w:rPr>
+        <w:t>0</w:t>
+      </w:r>
+    </w:p>
+    <w:p>
+      <w:pPr>
+        <w:rPr>
+          <w:rFonts w:cstheme="minorHAnsi"/>
+          <w:sz w:val="24"/>
+          <w:szCs w:val="24"/>
+        </w:rPr>
+      </w:pPr>
+      <w:r>
+        <w:rPr>
+          <w:rFonts w:cstheme="minorHAnsi"/>
+          <w:sz w:val="24"/>
+          <w:szCs w:val="24"/>
+        </w:rPr>
+        <w:t xml:space="preserve">Selisihnya: </w:t>
+      </w:r>
+      <w:r>
+        <w:rPr>
+          <w:rFonts w:cstheme="minorHAnsi"/>
+          <w:b/>
+          <w:sz w:val="28"/>
+          <w:szCs w:val="24"/>
+        </w:rPr>
+        <w:t>0</w:t>
+      </w:r>
+      <w:r>
+        <w:rPr>
+          <w:rFonts w:cstheme="minorHAnsi"/>
+          <w:sz w:val="24"/>
+          <w:szCs w:val="24"/>
+        </w:rPr>
+        <w:t xml:space="preserve"> data</w:t>
+      </w:r>
+    </w:p>
+    <w:p>
+      <w:pPr>
+        <w:keepNext/>
+        <w:keepLines/>
+        <w:spacing w:before="200" w:after="0"/>
+        <w:outlineLvl w:val="1"/>
+        <w:rPr>
+          <w:rFonts w:asciiTheme="majorHAnsi" w:eastAsiaTheme="majorEastAsia" w:hAnsiTheme="majorHAnsi" w:cstheme="majorBidi"/>
+          <w:b/>
+          <w:bCs/>
+          <w:color w:val="4F81BD" w:themeColor="accent1"/>
+          <w:sz w:val="26"/>
+          <w:szCs w:val="26"/>
+        </w:rPr>
+      </w:pPr>
+      <w:r>
+        <w:rPr>
+          <w:rFonts w:asciiTheme="majorHAnsi" w:eastAsiaTheme="majorEastAsia" w:hAnsiTheme="majorHAnsi" w:cstheme="majorBidi"/>
+          <w:b/>
+          <w:bCs/>
+          <w:color w:val="4F81BD" w:themeColor="accent1"/>
+          <w:sz w:val="26"/>
+          <w:szCs w:val="26"/>
+        </w:rPr>
+        <w:t xml:space="preserve">S3 – Ilmu </w:t>
+      </w:r>
+      <w:r>
+        <w:rPr>
+          <w:rFonts w:asciiTheme="majorHAnsi" w:eastAsiaTheme="majorEastAsia" w:hAnsiTheme="majorHAnsi" w:cstheme="majorBidi"/>
+          <w:b/>
+          <w:bCs/>
+          <w:color w:val="4F81BD" w:themeColor="accent1"/>
+          <w:sz w:val="26"/>
+          <w:szCs w:val="26"/>
+        </w:rPr>
+        <w:t>Statistika</w:t>
+      </w:r>
+    </w:p>
+    <w:p>
+      <w:pPr>
+        <w:keepNext/>
+        <w:keepLines/>
+        <w:spacing w:before="200" w:after="0"/>
+        <w:outlineLvl w:val="1"/>
+        <w:rPr>
+          <w:rFonts w:asciiTheme="majorHAnsi" w:eastAsiaTheme="majorEastAsia" w:hAnsiTheme="majorHAnsi" w:cstheme="majorBidi"/>
+          <w:b/>
+          <w:bCs/>
+          <w:color w:val="4F81BD" w:themeColor="accent1"/>
+          <w:sz w:val="26"/>
+          <w:szCs w:val="26"/>
+        </w:rPr>
+      </w:pPr>
+      <w:r>
+        <w:rPr>
+          <w:rFonts w:asciiTheme="majorHAnsi" w:eastAsiaTheme="majorEastAsia" w:hAnsiTheme="majorHAnsi" w:cstheme="majorBidi"/>
+          <w:b/>
+          <w:bCs/>
+          <w:color w:val="4F81BD" w:themeColor="accent1"/>
+          <w:sz w:val="26"/>
+          <w:szCs w:val="26"/>
+        </w:rPr>
+        <w:t>DO</w:t>
+      </w:r>
+    </w:p>
+    <w:p>
+      <w:pPr>
+        <w:keepNext/>
+        <w:keepLines/>
+        <w:spacing w:before="200" w:after="0"/>
+        <w:outlineLvl w:val="2"/>
+        <w:rPr>
+          <w:rFonts w:asciiTheme="majorHAnsi" w:eastAsiaTheme="majorEastAsia" w:hAnsiTheme="majorHAnsi" w:cstheme="majorBidi"/>
+          <w:b/>
+          <w:bCs/>
+          <w:color w:val="4F81BD" w:themeColor="accent1"/>
+        </w:rPr>
+      </w:pPr>
+      <w:r>
+        <w:rPr>
+          <w:rFonts w:asciiTheme="majorHAnsi" w:eastAsiaTheme="majorEastAsia" w:hAnsiTheme="majorHAnsi" w:cstheme="majorBidi"/>
+          <w:b/>
+          <w:bCs/>
+          <w:color w:val="4F81BD" w:themeColor="accent1"/>
+        </w:rPr>
+        <w:t>Query</w:t>
+      </w:r>
+    </w:p>
+    <w:p>
+      <w:r>
+        <w:t>Untuk mencari jumlah mahasiswa yang keluar (DO) di jurusan S2 Ilmu Statistika periode 20151</w:t>
+      </w:r>
+    </w:p>
+    <w:p>
+      <w:pPr>
+        <w:rPr>
+          <w:rFonts w:ascii="Verdana" w:hAnsi="Verdana"/>
+          <w:bCs/>
+          <w:sz w:val="20"/>
+        </w:rPr>
+      </w:pPr>
+      <w:proofErr w:type="gramStart"/>
+      <w:r>
+        <w:rPr>
+          <w:rFonts w:ascii="Verdana" w:hAnsi="Verdana"/>
+          <w:bCs/>
+          <w:sz w:val="20"/>
+        </w:rPr>
+        <w:lastRenderedPageBreak/>
+        <w:t>select</w:t>
+      </w:r>
+      <w:proofErr w:type="gramEnd"/>
+      <w:r>
+        <w:rPr>
+          <w:rFonts w:ascii="Verdana" w:hAnsi="Verdana"/>
+          <w:bCs/>
+          <w:sz w:val="20"/>
+        </w:rPr>
+        <w:t xml:space="preserve"> DISTINCT count(*) </w:t>
+      </w:r>
+    </w:p>
+    <w:p>
+      <w:pPr>
+        <w:rPr>
+          <w:rFonts w:ascii="Verdana" w:hAnsi="Verdana"/>
+          <w:bCs/>
+          <w:sz w:val="20"/>
+        </w:rPr>
+      </w:pPr>
+      <w:proofErr w:type="gramStart"/>
+      <w:r>
+        <w:rPr>
+          <w:rFonts w:ascii="Verdana" w:hAnsi="Verdana"/>
+          <w:bCs/>
+          <w:sz w:val="20"/>
+        </w:rPr>
+        <w:t>from</w:t>
+      </w:r>
+      <w:proofErr w:type="gramEnd"/>
+      <w:r>
+        <w:rPr>
+          <w:rFonts w:ascii="Verdana" w:hAnsi="Verdana"/>
+          <w:bCs/>
+          <w:sz w:val="20"/>
+        </w:rPr>
+        <w:t xml:space="preserve"> [10.103.1.158].SimIntegrasi.dbo.AKTIVITASMHS a_mhs</w:t>
+      </w:r>
+      <w:r>
+        <w:rPr>
+          <w:rFonts w:ascii="Verdana" w:hAnsi="Verdana"/>
+          <w:bCs/>
+          <w:sz w:val="20"/>
+        </w:rPr>
+        <w:br/>
+        <w:t xml:space="preserve">where a_mhs.periodesem='20151' </w:t>
+      </w:r>
+      <w:r>
+        <w:rPr>
+          <w:rFonts w:ascii="Verdana" w:hAnsi="Verdana"/>
+          <w:bCs/>
+          <w:sz w:val="20"/>
+        </w:rPr>
+        <w:br/>
+        <w:t>and a_mhs.NRP like '1</w:t>
+      </w:r>
+      <w:r>
+        <w:rPr>
+          <w:rFonts w:ascii="Verdana" w:hAnsi="Verdana"/>
+          <w:bCs/>
+          <w:sz w:val="20"/>
+        </w:rPr>
+        <w:t>3</w:t>
+      </w:r>
+      <w:r>
+        <w:rPr>
+          <w:rFonts w:ascii="Verdana" w:hAnsi="Verdana"/>
+          <w:bCs/>
+          <w:sz w:val="20"/>
+        </w:rPr>
+        <w:t xml:space="preserve">%' </w:t>
+      </w:r>
+      <w:r>
+        <w:rPr>
+          <w:rFonts w:ascii="Verdana" w:hAnsi="Verdana"/>
+          <w:bCs/>
+          <w:sz w:val="20"/>
+        </w:rPr>
+        <w:br/>
+        <w:t xml:space="preserve">and substring(a_mhs.NRP,5,2)='30' </w:t>
+      </w:r>
+      <w:r>
+        <w:rPr>
+          <w:rFonts w:ascii="Verdana" w:hAnsi="Verdana"/>
+          <w:bCs/>
+          <w:sz w:val="20"/>
+        </w:rPr>
+        <w:br/>
+        <w:t>and a_mhs.STATUSMAHASISWA = 'O'</w:t>
+      </w:r>
+    </w:p>
+    <w:p>
+      <w:pPr>
+        <w:rPr>
+          <w:b/>
+          <w:sz w:val="28"/>
+        </w:rPr>
+      </w:pPr>
+      <w:proofErr w:type="gramStart"/>
+      <w:r>
+        <w:t>hasilnya</w:t>
+      </w:r>
+      <w:proofErr w:type="gramEnd"/>
+      <w:r>
+        <w:t xml:space="preserve">: </w:t>
+      </w:r>
+      <w:r>
+        <w:rPr>
+          <w:b/>
+          <w:sz w:val="28"/>
+        </w:rPr>
+        <w:t>0</w:t>
+      </w:r>
+    </w:p>
+    <w:p>
+      <w:pPr>
+        <w:jc w:val="both"/>
+        <w:rPr>
+          <w:rFonts w:cstheme="minorHAnsi"/>
+          <w:b/>
+          <w:sz w:val="28"/>
+          <w:szCs w:val="24"/>
+        </w:rPr>
+      </w:pPr>
+      <w:r>
+        <w:rPr>
+          <w:rFonts w:cstheme="minorHAnsi"/>
+          <w:szCs w:val="24"/>
+        </w:rPr>
+        <w:t xml:space="preserve">Perbandingan data pada Data.its.ac.id = </w:t>
+      </w:r>
+      <w:r>
+        <w:rPr>
+          <w:rFonts w:cstheme="minorHAnsi"/>
+          <w:b/>
+          <w:sz w:val="28"/>
+          <w:szCs w:val="24"/>
+        </w:rPr>
+        <w:t>0</w:t>
+      </w:r>
+    </w:p>
+    <w:p>
+      <w:r>
+        <w:rPr>
+          <w:rFonts w:cstheme="minorHAnsi"/>
+          <w:sz w:val="24"/>
+          <w:szCs w:val="24"/>
+        </w:rPr>
+        <w:t xml:space="preserve">Selisihnya: </w:t>
+      </w:r>
+      <w:r>
+        <w:rPr>
+          <w:rFonts w:cstheme="minorHAnsi"/>
+          <w:b/>
+          <w:sz w:val="28"/>
+          <w:szCs w:val="24"/>
+        </w:rPr>
+        <w:t>0</w:t>
+      </w:r>
+      <w:r>
+        <w:rPr>
+          <w:rFonts w:cstheme="minorHAnsi"/>
+          <w:sz w:val="24"/>
+          <w:szCs w:val="24"/>
+        </w:rPr>
+        <w:t xml:space="preserve"> data</w:t>
+      </w:r>
+    </w:p>
+    <w:p>
+      <w:pPr>
+        <w:keepNext/>
+        <w:keepLines/>
+        <w:spacing w:before="200" w:after="0"/>
+        <w:outlineLvl w:val="1"/>
+        <w:rPr>
+          <w:rFonts w:asciiTheme="majorHAnsi" w:eastAsiaTheme="majorEastAsia" w:hAnsiTheme="majorHAnsi" w:cstheme="majorBidi"/>
+          <w:b/>
+          <w:bCs/>
+          <w:color w:val="4F81BD" w:themeColor="accent1"/>
+          <w:sz w:val="26"/>
+          <w:szCs w:val="26"/>
+        </w:rPr>
+      </w:pPr>
+      <w:r>
+        <w:rPr>
+          <w:rFonts w:asciiTheme="majorHAnsi" w:eastAsiaTheme="majorEastAsia" w:hAnsiTheme="majorHAnsi" w:cstheme="majorBidi"/>
+          <w:b/>
+          <w:bCs/>
+          <w:color w:val="4F81BD" w:themeColor="accent1"/>
+          <w:sz w:val="26"/>
+          <w:szCs w:val="26"/>
+        </w:rPr>
+        <w:t>MD</w:t>
+      </w:r>
+    </w:p>
+    <w:p>
+      <w:pPr>
+        <w:keepNext/>
+        <w:keepLines/>
+        <w:spacing w:before="200" w:after="0"/>
+        <w:outlineLvl w:val="2"/>
+        <w:rPr>
+          <w:rFonts w:asciiTheme="majorHAnsi" w:eastAsiaTheme="majorEastAsia" w:hAnsiTheme="majorHAnsi" w:cstheme="majorBidi"/>
+          <w:b/>
+          <w:bCs/>
+          <w:color w:val="4F81BD" w:themeColor="accent1"/>
+        </w:rPr>
+      </w:pPr>
+      <w:r>
+        <w:rPr>
+          <w:rFonts w:asciiTheme="majorHAnsi" w:eastAsiaTheme="majorEastAsia" w:hAnsiTheme="majorHAnsi" w:cstheme="majorBidi"/>
+          <w:b/>
+          <w:bCs/>
+          <w:color w:val="4F81BD" w:themeColor="accent1"/>
+        </w:rPr>
+        <w:t>Query</w:t>
+      </w:r>
+    </w:p>
+    <w:p>
+      <w:r>
+        <w:t>Untuk mencari jumlah mahasiswa yang mengundurkan diri (MD) di jurusan S2 Ilmu Statistika periode 20151</w:t>
+      </w:r>
+    </w:p>
+    <w:p>
+      <w:pPr>
+        <w:rPr>
+          <w:rFonts w:ascii="Verdana" w:hAnsi="Verdana"/>
+          <w:bCs/>
+          <w:sz w:val="20"/>
+        </w:rPr>
+      </w:pPr>
+      <w:proofErr w:type="gramStart"/>
+      <w:r>
+        <w:rPr>
+          <w:rFonts w:ascii="Verdana" w:hAnsi="Verdana"/>
+          <w:bCs/>
+          <w:sz w:val="20"/>
+        </w:rPr>
+        <w:t>select</w:t>
+      </w:r>
+      <w:proofErr w:type="gramEnd"/>
+      <w:r>
+        <w:rPr>
+          <w:rFonts w:ascii="Verdana" w:hAnsi="Verdana"/>
+          <w:bCs/>
+          <w:sz w:val="20"/>
+        </w:rPr>
+        <w:t xml:space="preserve"> DISTINCT count(*) </w:t>
+      </w:r>
+    </w:p>
+    <w:p>
+      <w:pPr>
+        <w:rPr>
+          <w:rFonts w:ascii="Verdana" w:hAnsi="Verdana"/>
+          <w:bCs/>
+          <w:sz w:val="20"/>
+        </w:rPr>
+      </w:pPr>
+      <w:proofErr w:type="gramStart"/>
+      <w:r>
+        <w:rPr>
+          <w:rFonts w:ascii="Verdana" w:hAnsi="Verdana"/>
+          <w:bCs/>
+          <w:sz w:val="20"/>
+        </w:rPr>
+        <w:t>from</w:t>
+      </w:r>
+      <w:proofErr w:type="gramEnd"/>
+      <w:r>
+        <w:rPr>
+          <w:rFonts w:ascii="Verdana" w:hAnsi="Verdana"/>
+          <w:bCs/>
+          <w:sz w:val="20"/>
+        </w:rPr>
+        <w:t xml:space="preserve"> [10.103.1.158].SimIntegrasi.dbo.AKTIVITASMHS a_mhs</w:t>
+      </w:r>
+      <w:r>
+        <w:rPr>
+          <w:rFonts w:ascii="Verdana" w:hAnsi="Verdana"/>
+          <w:bCs/>
+          <w:sz w:val="20"/>
+        </w:rPr>
+        <w:br/>
+        <w:t xml:space="preserve">where a_mhs.periodesem='20151' </w:t>
+      </w:r>
+      <w:r>
+        <w:rPr>
+          <w:rFonts w:ascii="Verdana" w:hAnsi="Verdana"/>
+          <w:bCs/>
+          <w:sz w:val="20"/>
+        </w:rPr>
+        <w:br/>
+        <w:t>and a_mhs.NRP like '1</w:t>
+      </w:r>
+      <w:r>
+        <w:rPr>
+          <w:rFonts w:ascii="Verdana" w:hAnsi="Verdana"/>
+          <w:bCs/>
+          <w:sz w:val="20"/>
+        </w:rPr>
+        <w:t>3</w:t>
+      </w:r>
+      <w:r>
+        <w:rPr>
+          <w:rFonts w:ascii="Verdana" w:hAnsi="Verdana"/>
+          <w:bCs/>
+          <w:sz w:val="20"/>
+        </w:rPr>
+        <w:t xml:space="preserve">%' </w:t>
+      </w:r>
+      <w:r>
+        <w:rPr>
+          <w:rFonts w:ascii="Verdana" w:hAnsi="Verdana"/>
+          <w:bCs/>
+          <w:sz w:val="20"/>
+        </w:rPr>
+        <w:br/>
+        <w:t xml:space="preserve">and substring(a_mhs.NRP,5,2)='30' </w:t>
+      </w:r>
+      <w:r>
+        <w:rPr>
+          <w:rFonts w:ascii="Verdana" w:hAnsi="Verdana"/>
+          <w:bCs/>
+          <w:sz w:val="20"/>
+        </w:rPr>
+        <w:br/>
+        <w:t>and a_mhs.STATUSMAHASISWA = 'U'</w:t>
+      </w:r>
+    </w:p>
+    <w:p>
+      <w:pPr>
+        <w:rPr>
+          <w:b/>
+          <w:sz w:val="28"/>
+        </w:rPr>
+      </w:pPr>
+      <w:proofErr w:type="gramStart"/>
+      <w:r>
+        <w:t>hasilnya</w:t>
+      </w:r>
+      <w:proofErr w:type="gramEnd"/>
+      <w:r>
+        <w:t>:</w:t>
+      </w:r>
+      <w:r>
+        <w:rPr>
+          <w:b/>
+          <w:sz w:val="28"/>
+        </w:rPr>
+        <w:t xml:space="preserve"> 0</w:t>
+      </w:r>
+    </w:p>
+    <w:p>
+      <w:pPr>
+        <w:jc w:val="both"/>
+        <w:rPr>
+          <w:rFonts w:cstheme="minorHAnsi"/>
+          <w:b/>
+          <w:sz w:val="28"/>
+          <w:szCs w:val="24"/>
+        </w:rPr>
+      </w:pPr>
+      <w:r>
+        <w:rPr>
+          <w:rFonts w:cstheme="minorHAnsi"/>
+          <w:szCs w:val="24"/>
+        </w:rPr>
+        <w:t xml:space="preserve">Perbandingan data pada Data.its.ac.id = </w:t>
+      </w:r>
+      <w:r>
+        <w:rPr>
+          <w:rFonts w:cstheme="minorHAnsi"/>
+          <w:b/>
+          <w:sz w:val="28"/>
+          <w:szCs w:val="24"/>
+        </w:rPr>
+        <w:t>0</w:t>
+      </w:r>
+    </w:p>
+    <w:p>
+      <w:pPr>
+        <w:rPr>
+          <w:rFonts w:cstheme="minorHAnsi"/>
+          <w:sz w:val="24"/>
+          <w:szCs w:val="24"/>
+        </w:rPr>
+      </w:pPr>
+      <w:r>
+        <w:rPr>
+          <w:rFonts w:cstheme="minorHAnsi"/>
+          <w:sz w:val="24"/>
+          <w:szCs w:val="24"/>
+        </w:rPr>
+        <w:t xml:space="preserve">Selisihnya: </w:t>
+      </w:r>
+      <w:r>
+        <w:rPr>
+          <w:rFonts w:cstheme="minorHAnsi"/>
+          <w:b/>
+          <w:sz w:val="28"/>
+          <w:szCs w:val="24"/>
+        </w:rPr>
+        <w:t>0</w:t>
+      </w:r>
+      <w:r>
+        <w:rPr>
+          <w:rFonts w:cstheme="minorHAnsi"/>
+          <w:sz w:val="24"/>
+          <w:szCs w:val="24"/>
+        </w:rPr>
+        <w:t xml:space="preserve"> data</w:t>
+      </w:r>
+    </w:p>
+    <w:p>
+      <w:pPr>
+        <w:pStyle w:val="Heading2"/>
+      </w:pPr>
+      <w:r>
+        <w:t>FTI</w:t>
+      </w:r>
+    </w:p>
+    <w:p>
+      <w:pPr>
+        <w:pStyle w:val="Heading2"/>
+      </w:pPr>
+      <w:r>
+        <w:t xml:space="preserve">S3 – </w:t>
+      </w:r>
+      <w:r>
+        <w:t xml:space="preserve">Ilmu </w:t>
+      </w:r>
+      <w:r>
+        <w:t>Teknik Elektro</w:t>
+      </w:r>
+    </w:p>
+    <w:p/>
+    <w:p>
+      <w:pPr>
+        <w:keepNext/>
+        <w:keepLines/>
+        <w:spacing w:before="200" w:after="0"/>
+        <w:outlineLvl w:val="1"/>
+        <w:rPr>
+          <w:rFonts w:asciiTheme="majorHAnsi" w:eastAsiaTheme="majorEastAsia" w:hAnsiTheme="majorHAnsi" w:cstheme="majorBidi"/>
+          <w:b/>
+          <w:bCs/>
+          <w:color w:val="4F81BD" w:themeColor="accent1"/>
+          <w:sz w:val="26"/>
+          <w:szCs w:val="26"/>
+        </w:rPr>
+      </w:pPr>
+      <w:r>
+        <w:rPr>
+          <w:rFonts w:asciiTheme="majorHAnsi" w:eastAsiaTheme="majorEastAsia" w:hAnsiTheme="majorHAnsi" w:cstheme="majorBidi"/>
+          <w:b/>
+          <w:bCs/>
+          <w:color w:val="4F81BD" w:themeColor="accent1"/>
+          <w:sz w:val="26"/>
+          <w:szCs w:val="26"/>
+        </w:rPr>
+        <w:t>DO</w:t>
+      </w:r>
+    </w:p>
+    <w:p>
+      <w:pPr>
+        <w:keepNext/>
+        <w:keepLines/>
+        <w:spacing w:before="200" w:after="0"/>
+        <w:outlineLvl w:val="2"/>
+        <w:rPr>
+          <w:rFonts w:asciiTheme="majorHAnsi" w:eastAsiaTheme="majorEastAsia" w:hAnsiTheme="majorHAnsi" w:cstheme="majorBidi"/>
+          <w:b/>
+          <w:bCs/>
+          <w:color w:val="4F81BD" w:themeColor="accent1"/>
+        </w:rPr>
+      </w:pPr>
+      <w:r>
+        <w:rPr>
+          <w:rFonts w:asciiTheme="majorHAnsi" w:eastAsiaTheme="majorEastAsia" w:hAnsiTheme="majorHAnsi" w:cstheme="majorBidi"/>
+          <w:b/>
+          <w:bCs/>
+          <w:color w:val="4F81BD" w:themeColor="accent1"/>
+        </w:rPr>
+        <w:t>Query</w:t>
+      </w:r>
+    </w:p>
+    <w:p>
+      <w:r>
+        <w:t>Untuk mencari jumlah mahasisw</w:t>
+      </w:r>
+      <w:r>
+        <w:t>a yang keluar (DO) di jurusan S3</w:t>
+      </w:r>
+      <w:r>
+        <w:t xml:space="preserve"> </w:t>
+      </w:r>
+      <w:r>
+        <w:t>Ilmu Teknik Elektro</w:t>
+      </w:r>
+      <w:r>
+        <w:t xml:space="preserve"> periode 20151</w:t>
+      </w:r>
+    </w:p>
+    <w:p>
+      <w:pPr>
+        <w:rPr>
+          <w:rFonts w:ascii="Verdana" w:hAnsi="Verdana"/>
+          <w:bCs/>
+          <w:sz w:val="20"/>
+        </w:rPr>
+      </w:pPr>
+      <w:proofErr w:type="gramStart"/>
+      <w:r>
+        <w:rPr>
+          <w:rFonts w:ascii="Verdana" w:hAnsi="Verdana"/>
+          <w:bCs/>
+          <w:sz w:val="20"/>
+        </w:rPr>
+        <w:t>select</w:t>
+      </w:r>
+      <w:proofErr w:type="gramEnd"/>
+      <w:r>
+        <w:rPr>
+          <w:rFonts w:ascii="Verdana" w:hAnsi="Verdana"/>
+          <w:bCs/>
+          <w:sz w:val="20"/>
+        </w:rPr>
+        <w:t xml:space="preserve"> DISTINCT count(*) </w:t>
+      </w:r>
+    </w:p>
+    <w:p>
+      <w:pPr>
+        <w:rPr>
+          <w:rFonts w:ascii="Verdana" w:hAnsi="Verdana"/>
+          <w:bCs/>
+          <w:sz w:val="20"/>
+        </w:rPr>
+      </w:pPr>
+      <w:proofErr w:type="gramStart"/>
+      <w:r>
+        <w:rPr>
+          <w:rFonts w:ascii="Verdana" w:hAnsi="Verdana"/>
+          <w:bCs/>
+          <w:sz w:val="20"/>
+        </w:rPr>
+        <w:lastRenderedPageBreak/>
+        <w:t>from</w:t>
+      </w:r>
+      <w:proofErr w:type="gramEnd"/>
+      <w:r>
+        <w:rPr>
+          <w:rFonts w:ascii="Verdana" w:hAnsi="Verdana"/>
+          <w:bCs/>
+          <w:sz w:val="20"/>
+        </w:rPr>
+        <w:t xml:space="preserve"> [10.103.1.158].SimIntegrasi.dbo.AKTIVITASMHS a_mhs</w:t>
+      </w:r>
+      <w:r>
+        <w:rPr>
+          <w:rFonts w:ascii="Verdana" w:hAnsi="Verdana"/>
+          <w:bCs/>
+          <w:sz w:val="20"/>
+        </w:rPr>
+        <w:br/>
+        <w:t xml:space="preserve">where a_mhs.periodesem='20151' </w:t>
+      </w:r>
+      <w:r>
+        <w:rPr>
+          <w:rFonts w:ascii="Verdana" w:hAnsi="Verdana"/>
+          <w:bCs/>
+          <w:sz w:val="20"/>
+        </w:rPr>
+        <w:br/>
+        <w:t>and a_mhs.NRP like '</w:t>
+      </w:r>
+      <w:r>
+        <w:rPr>
+          <w:rFonts w:ascii="Verdana" w:hAnsi="Verdana"/>
+          <w:bCs/>
+          <w:sz w:val="20"/>
+        </w:rPr>
+        <w:t>22</w:t>
+      </w:r>
+      <w:r>
+        <w:rPr>
+          <w:rFonts w:ascii="Verdana" w:hAnsi="Verdana"/>
+          <w:bCs/>
+          <w:sz w:val="20"/>
+        </w:rPr>
+        <w:t xml:space="preserve">%' </w:t>
+      </w:r>
+      <w:r>
+        <w:rPr>
+          <w:rFonts w:ascii="Verdana" w:hAnsi="Verdana"/>
+          <w:bCs/>
+          <w:sz w:val="20"/>
+        </w:rPr>
+        <w:br/>
+        <w:t xml:space="preserve">and substring(a_mhs.NRP,5,2)='30' </w:t>
+      </w:r>
+      <w:r>
+        <w:rPr>
+          <w:rFonts w:ascii="Verdana" w:hAnsi="Verdana"/>
+          <w:bCs/>
+          <w:sz w:val="20"/>
+        </w:rPr>
+        <w:br/>
+        <w:t>and a_mhs.STATUSMAHASISWA = 'O'</w:t>
+      </w:r>
+    </w:p>
+    <w:p>
+      <w:pPr>
+        <w:rPr>
+          <w:b/>
+          <w:sz w:val="28"/>
+        </w:rPr>
+      </w:pPr>
+      <w:proofErr w:type="gramStart"/>
+      <w:r>
+        <w:t>hasilnya</w:t>
+      </w:r>
+      <w:proofErr w:type="gramEnd"/>
+      <w:r>
+        <w:t xml:space="preserve">: </w:t>
+      </w:r>
+      <w:r>
+        <w:rPr>
+          <w:b/>
+          <w:sz w:val="28"/>
+        </w:rPr>
+        <w:t>0</w:t>
+      </w:r>
+    </w:p>
+    <w:p>
+      <w:pPr>
+        <w:jc w:val="both"/>
+        <w:rPr>
+          <w:rFonts w:cstheme="minorHAnsi"/>
+          <w:b/>
+          <w:sz w:val="28"/>
+          <w:szCs w:val="24"/>
+        </w:rPr>
+      </w:pPr>
+      <w:r>
+        <w:rPr>
+          <w:rFonts w:cstheme="minorHAnsi"/>
+          <w:szCs w:val="24"/>
+        </w:rPr>
+        <w:t xml:space="preserve">Perbandingan data pada Data.its.ac.id = </w:t>
+      </w:r>
+      <w:r>
+        <w:rPr>
+          <w:rFonts w:cstheme="minorHAnsi"/>
+          <w:b/>
+          <w:sz w:val="28"/>
+          <w:szCs w:val="24"/>
+        </w:rPr>
+        <w:t>0</w:t>
+      </w:r>
+    </w:p>
+    <w:p>
+      <w:r>
+        <w:rPr>
+          <w:rFonts w:cstheme="minorHAnsi"/>
+          <w:sz w:val="24"/>
+          <w:szCs w:val="24"/>
+        </w:rPr>
+        <w:t xml:space="preserve">Selisihnya: </w:t>
+      </w:r>
+      <w:r>
+        <w:rPr>
+          <w:rFonts w:cstheme="minorHAnsi"/>
+          <w:b/>
+          <w:sz w:val="28"/>
+          <w:szCs w:val="24"/>
+        </w:rPr>
+        <w:t>0</w:t>
+      </w:r>
+      <w:r>
+        <w:rPr>
+          <w:rFonts w:cstheme="minorHAnsi"/>
+          <w:sz w:val="24"/>
+          <w:szCs w:val="24"/>
+        </w:rPr>
+        <w:t xml:space="preserve"> data</w:t>
+      </w:r>
+    </w:p>
+    <w:p>
+      <w:pPr>
+        <w:keepNext/>
+        <w:keepLines/>
+        <w:spacing w:before="200" w:after="0"/>
+        <w:outlineLvl w:val="1"/>
+        <w:rPr>
+          <w:rFonts w:asciiTheme="majorHAnsi" w:eastAsiaTheme="majorEastAsia" w:hAnsiTheme="majorHAnsi" w:cstheme="majorBidi"/>
+          <w:b/>
+          <w:bCs/>
+          <w:color w:val="4F81BD" w:themeColor="accent1"/>
+          <w:sz w:val="26"/>
+          <w:szCs w:val="26"/>
+        </w:rPr>
+      </w:pPr>
+      <w:r>
+        <w:rPr>
+          <w:rFonts w:asciiTheme="majorHAnsi" w:eastAsiaTheme="majorEastAsia" w:hAnsiTheme="majorHAnsi" w:cstheme="majorBidi"/>
+          <w:b/>
+          <w:bCs/>
+          <w:color w:val="4F81BD" w:themeColor="accent1"/>
+          <w:sz w:val="26"/>
+          <w:szCs w:val="26"/>
+        </w:rPr>
+        <w:t>MD</w:t>
+      </w:r>
+    </w:p>
+    <w:p>
+      <w:pPr>
+        <w:keepNext/>
+        <w:keepLines/>
+        <w:spacing w:before="200" w:after="0"/>
+        <w:outlineLvl w:val="2"/>
+        <w:rPr>
+          <w:rFonts w:asciiTheme="majorHAnsi" w:eastAsiaTheme="majorEastAsia" w:hAnsiTheme="majorHAnsi" w:cstheme="majorBidi"/>
+          <w:b/>
+          <w:bCs/>
+          <w:color w:val="4F81BD" w:themeColor="accent1"/>
+        </w:rPr>
+      </w:pPr>
+      <w:r>
+        <w:rPr>
+          <w:rFonts w:asciiTheme="majorHAnsi" w:eastAsiaTheme="majorEastAsia" w:hAnsiTheme="majorHAnsi" w:cstheme="majorBidi"/>
+          <w:b/>
+          <w:bCs/>
+          <w:color w:val="4F81BD" w:themeColor="accent1"/>
+        </w:rPr>
+        <w:t>Query</w:t>
+      </w:r>
+    </w:p>
+    <w:p>
+      <w:r>
+        <w:t>Untuk mencari jumlah mahasiswa yang meng</w:t>
+      </w:r>
+      <w:r>
+        <w:t>undurkan diri (MD) di jurusan S3</w:t>
+      </w:r>
+      <w:r>
+        <w:t xml:space="preserve"> </w:t>
+      </w:r>
+      <w:r>
+        <w:t>Ilmu Teknik Elektro</w:t>
+      </w:r>
+      <w:r>
+        <w:t xml:space="preserve"> periode 20151</w:t>
+      </w:r>
+    </w:p>
+    <w:p>
+      <w:pPr>
+        <w:rPr>
+          <w:rFonts w:ascii="Verdana" w:hAnsi="Verdana"/>
+          <w:bCs/>
+          <w:sz w:val="20"/>
+        </w:rPr>
+      </w:pPr>
+      <w:proofErr w:type="gramStart"/>
+      <w:r>
+        <w:rPr>
+          <w:rFonts w:ascii="Verdana" w:hAnsi="Verdana"/>
+          <w:bCs/>
+          <w:sz w:val="20"/>
+        </w:rPr>
+        <w:t>select</w:t>
+      </w:r>
+      <w:proofErr w:type="gramEnd"/>
+      <w:r>
+        <w:rPr>
+          <w:rFonts w:ascii="Verdana" w:hAnsi="Verdana"/>
+          <w:bCs/>
+          <w:sz w:val="20"/>
+        </w:rPr>
+        <w:t xml:space="preserve"> DISTINCT count(*) </w:t>
+      </w:r>
+    </w:p>
+    <w:p>
+      <w:pPr>
+        <w:rPr>
+          <w:rFonts w:ascii="Verdana" w:hAnsi="Verdana"/>
+          <w:bCs/>
+          <w:sz w:val="20"/>
+        </w:rPr>
+      </w:pPr>
+      <w:proofErr w:type="gramStart"/>
+      <w:r>
+        <w:rPr>
+          <w:rFonts w:ascii="Verdana" w:hAnsi="Verdana"/>
+          <w:bCs/>
+          <w:sz w:val="20"/>
+        </w:rPr>
+        <w:t>from</w:t>
+      </w:r>
+      <w:proofErr w:type="gramEnd"/>
+      <w:r>
+        <w:rPr>
+          <w:rFonts w:ascii="Verdana" w:hAnsi="Verdana"/>
+          <w:bCs/>
+          <w:sz w:val="20"/>
+        </w:rPr>
+        <w:t xml:space="preserve"> [10.103.1.158].SimIntegrasi.dbo.AKTIVITASMHS a_mhs</w:t>
+      </w:r>
+      <w:r>
+        <w:rPr>
+          <w:rFonts w:ascii="Verdana" w:hAnsi="Verdana"/>
+          <w:bCs/>
+          <w:sz w:val="20"/>
+        </w:rPr>
+        <w:br/>
+        <w:t xml:space="preserve">where a_mhs.periodesem='20151' </w:t>
+      </w:r>
+      <w:r>
+        <w:rPr>
+          <w:rFonts w:ascii="Verdana" w:hAnsi="Verdana"/>
+          <w:bCs/>
+          <w:sz w:val="20"/>
+        </w:rPr>
+        <w:br/>
+        <w:t>and a_mhs.NRP like '</w:t>
+      </w:r>
+      <w:r>
+        <w:rPr>
+          <w:rFonts w:ascii="Verdana" w:hAnsi="Verdana"/>
+          <w:bCs/>
+          <w:sz w:val="20"/>
+        </w:rPr>
+        <w:t>22</w:t>
+      </w:r>
+      <w:r>
+        <w:rPr>
+          <w:rFonts w:ascii="Verdana" w:hAnsi="Verdana"/>
+          <w:bCs/>
+          <w:sz w:val="20"/>
+        </w:rPr>
+        <w:t xml:space="preserve">%' </w:t>
+      </w:r>
+      <w:r>
+        <w:rPr>
+          <w:rFonts w:ascii="Verdana" w:hAnsi="Verdana"/>
+          <w:bCs/>
+          <w:sz w:val="20"/>
+        </w:rPr>
+        <w:br/>
+        <w:t xml:space="preserve">and substring(a_mhs.NRP,5,2)='30' </w:t>
+      </w:r>
+      <w:r>
+        <w:rPr>
+          <w:rFonts w:ascii="Verdana" w:hAnsi="Verdana"/>
+          <w:bCs/>
+          <w:sz w:val="20"/>
+        </w:rPr>
+        <w:br/>
+        <w:t>and a_mhs.STATUSMAHASISWA = 'U'</w:t>
+      </w:r>
+    </w:p>
+    <w:p>
+      <w:pPr>
+        <w:rPr>
+          <w:b/>
+          <w:sz w:val="28"/>
+        </w:rPr>
+      </w:pPr>
+      <w:proofErr w:type="gramStart"/>
+      <w:r>
+        <w:t>hasilnya</w:t>
+      </w:r>
+      <w:proofErr w:type="gramEnd"/>
+      <w:r>
+        <w:t>:</w:t>
+      </w:r>
+      <w:r>
+        <w:rPr>
+          <w:b/>
+          <w:sz w:val="28"/>
+        </w:rPr>
+        <w:t xml:space="preserve"> 0</w:t>
+      </w:r>
+    </w:p>
+    <w:p>
+      <w:pPr>
+        <w:jc w:val="both"/>
+        <w:rPr>
+          <w:rFonts w:cstheme="minorHAnsi"/>
+          <w:b/>
+          <w:sz w:val="28"/>
+          <w:szCs w:val="24"/>
+        </w:rPr>
+      </w:pPr>
+      <w:r>
+        <w:rPr>
+          <w:rFonts w:cstheme="minorHAnsi"/>
+          <w:szCs w:val="24"/>
+        </w:rPr>
+        <w:t xml:space="preserve">Perbandingan data pada Data.its.ac.id = </w:t>
+      </w:r>
+      <w:r>
+        <w:rPr>
+          <w:rFonts w:cstheme="minorHAnsi"/>
+          <w:b/>
+          <w:sz w:val="28"/>
+          <w:szCs w:val="24"/>
+        </w:rPr>
+        <w:t>0</w:t>
+      </w:r>
+    </w:p>
+    <w:p>
+      <w:pPr>
+        <w:rPr>
+          <w:rFonts w:cstheme="minorHAnsi"/>
+          <w:sz w:val="24"/>
+          <w:szCs w:val="24"/>
+        </w:rPr>
+      </w:pPr>
+      <w:r>
+        <w:rPr>
+          <w:rFonts w:cstheme="minorHAnsi"/>
+          <w:sz w:val="24"/>
+          <w:szCs w:val="24"/>
+        </w:rPr>
+        <w:t xml:space="preserve">Selisihnya: </w:t>
+      </w:r>
+      <w:r>
+        <w:rPr>
+          <w:rFonts w:cstheme="minorHAnsi"/>
+          <w:b/>
+          <w:sz w:val="28"/>
+          <w:szCs w:val="24"/>
+        </w:rPr>
+        <w:t>0</w:t>
+      </w:r>
+      <w:r>
+        <w:rPr>
+          <w:rFonts w:cstheme="minorHAnsi"/>
+          <w:sz w:val="24"/>
+          <w:szCs w:val="24"/>
+        </w:rPr>
+        <w:t xml:space="preserve"> data</w:t>
+      </w:r>
+    </w:p>
+    <w:p>
+      <w:pPr>
+        <w:pStyle w:val="Heading2"/>
+      </w:pPr>
+      <w:r>
+        <w:t>S3 – Teknik Mesin</w:t>
+      </w:r>
+    </w:p>
+    <w:p/>
+    <w:p>
+      <w:pPr>
+        <w:keepNext/>
+        <w:keepLines/>
+        <w:spacing w:before="200" w:after="0"/>
+        <w:outlineLvl w:val="1"/>
+        <w:rPr>
+          <w:rFonts w:asciiTheme="majorHAnsi" w:eastAsiaTheme="majorEastAsia" w:hAnsiTheme="majorHAnsi" w:cstheme="majorBidi"/>
+          <w:b/>
+          <w:bCs/>
+          <w:color w:val="4F81BD" w:themeColor="accent1"/>
+          <w:sz w:val="26"/>
+          <w:szCs w:val="26"/>
+        </w:rPr>
+      </w:pPr>
+      <w:r>
+        <w:rPr>
+          <w:rFonts w:asciiTheme="majorHAnsi" w:eastAsiaTheme="majorEastAsia" w:hAnsiTheme="majorHAnsi" w:cstheme="majorBidi"/>
+          <w:b/>
+          <w:bCs/>
+          <w:color w:val="4F81BD" w:themeColor="accent1"/>
+          <w:sz w:val="26"/>
+          <w:szCs w:val="26"/>
+        </w:rPr>
+        <w:t>DO</w:t>
+      </w:r>
+    </w:p>
+    <w:p>
+      <w:pPr>
+        <w:keepNext/>
+        <w:keepLines/>
+        <w:spacing w:before="200" w:after="0"/>
+        <w:outlineLvl w:val="2"/>
+        <w:rPr>
+          <w:rFonts w:asciiTheme="majorHAnsi" w:eastAsiaTheme="majorEastAsia" w:hAnsiTheme="majorHAnsi" w:cstheme="majorBidi"/>
+          <w:b/>
+          <w:bCs/>
+          <w:color w:val="4F81BD" w:themeColor="accent1"/>
+        </w:rPr>
+      </w:pPr>
+      <w:r>
+        <w:rPr>
+          <w:rFonts w:asciiTheme="majorHAnsi" w:eastAsiaTheme="majorEastAsia" w:hAnsiTheme="majorHAnsi" w:cstheme="majorBidi"/>
+          <w:b/>
+          <w:bCs/>
+          <w:color w:val="4F81BD" w:themeColor="accent1"/>
+        </w:rPr>
+        <w:t>Query</w:t>
+      </w:r>
+    </w:p>
+    <w:p>
+      <w:r>
+        <w:t>Untuk mencari jumlah mahasisw</w:t>
+      </w:r>
+      <w:r>
+        <w:t>a yang keluar (DO) di jurusan S3</w:t>
+      </w:r>
+      <w:r>
+        <w:t xml:space="preserve"> </w:t>
+      </w:r>
+      <w:r>
+        <w:t>Teknik Mesin</w:t>
+      </w:r>
+      <w:r>
+        <w:t xml:space="preserve"> periode 20151</w:t>
+      </w:r>
+    </w:p>
+    <w:p>
+      <w:pPr>
+        <w:rPr>
+          <w:rFonts w:ascii="Verdana" w:hAnsi="Verdana"/>
+          <w:bCs/>
+          <w:sz w:val="20"/>
+        </w:rPr>
+      </w:pPr>
+      <w:proofErr w:type="gramStart"/>
+      <w:r>
+        <w:rPr>
+          <w:rFonts w:ascii="Verdana" w:hAnsi="Verdana"/>
+          <w:bCs/>
+          <w:sz w:val="20"/>
+        </w:rPr>
+        <w:t>select</w:t>
+      </w:r>
+      <w:proofErr w:type="gramEnd"/>
+      <w:r>
+        <w:rPr>
+          <w:rFonts w:ascii="Verdana" w:hAnsi="Verdana"/>
+          <w:bCs/>
+          <w:sz w:val="20"/>
+        </w:rPr>
+        <w:t xml:space="preserve"> DISTINCT count(*) </w:t>
+      </w:r>
+    </w:p>
+    <w:p>
+      <w:pPr>
+        <w:rPr>
+          <w:rFonts w:ascii="Verdana" w:hAnsi="Verdana"/>
+          <w:bCs/>
+          <w:sz w:val="20"/>
+        </w:rPr>
+      </w:pPr>
+      <w:proofErr w:type="gramStart"/>
+      <w:r>
+        <w:rPr>
+          <w:rFonts w:ascii="Verdana" w:hAnsi="Verdana"/>
+          <w:bCs/>
+          <w:sz w:val="20"/>
+        </w:rPr>
+        <w:t>from</w:t>
+      </w:r>
+      <w:proofErr w:type="gramEnd"/>
+      <w:r>
+        <w:rPr>
+          <w:rFonts w:ascii="Verdana" w:hAnsi="Verdana"/>
+          <w:bCs/>
+          <w:sz w:val="20"/>
+        </w:rPr>
+        <w:t xml:space="preserve"> [10.103.1.158].SimIntegrasi.dbo.AKTIVITASMHS a_mhs</w:t>
+      </w:r>
+      <w:r>
+        <w:rPr>
+          <w:rFonts w:ascii="Verdana" w:hAnsi="Verdana"/>
+          <w:bCs/>
+          <w:sz w:val="20"/>
+        </w:rPr>
+        <w:br/>
+        <w:t xml:space="preserve">where a_mhs.periodesem='20151' </w:t>
+      </w:r>
+      <w:r>
+        <w:rPr>
+          <w:rFonts w:ascii="Verdana" w:hAnsi="Verdana"/>
+          <w:bCs/>
+          <w:sz w:val="20"/>
+        </w:rPr>
+        <w:br/>
+        <w:t>and a_mhs.NRP like '</w:t>
+      </w:r>
+      <w:r>
+        <w:rPr>
+          <w:rFonts w:ascii="Verdana" w:hAnsi="Verdana"/>
+          <w:bCs/>
+          <w:sz w:val="20"/>
+        </w:rPr>
+        <w:t>21</w:t>
+      </w:r>
+      <w:r>
+        <w:rPr>
+          <w:rFonts w:ascii="Verdana" w:hAnsi="Verdana"/>
+          <w:bCs/>
+          <w:sz w:val="20"/>
+        </w:rPr>
+        <w:t xml:space="preserve">%' </w:t>
+      </w:r>
+      <w:r>
+        <w:rPr>
+          <w:rFonts w:ascii="Verdana" w:hAnsi="Verdana"/>
+          <w:bCs/>
+          <w:sz w:val="20"/>
+        </w:rPr>
+        <w:br/>
+        <w:t xml:space="preserve">and substring(a_mhs.NRP,5,2)='30' </w:t>
+      </w:r>
+      <w:r>
+        <w:rPr>
+          <w:rFonts w:ascii="Verdana" w:hAnsi="Verdana"/>
+          <w:bCs/>
+          <w:sz w:val="20"/>
+        </w:rPr>
+        <w:br/>
+        <w:t>and a_mhs.STATUSMAHASISWA = 'O'</w:t>
+      </w:r>
+    </w:p>
+    <w:p>
+      <w:pPr>
+        <w:rPr>
+          <w:b/>
+          <w:sz w:val="28"/>
+        </w:rPr>
+      </w:pPr>
+      <w:proofErr w:type="gramStart"/>
+      <w:r>
+        <w:lastRenderedPageBreak/>
+        <w:t>hasilnya</w:t>
+      </w:r>
+      <w:proofErr w:type="gramEnd"/>
+      <w:r>
+        <w:t xml:space="preserve">: </w:t>
+      </w:r>
+      <w:r>
+        <w:rPr>
+          <w:b/>
+          <w:sz w:val="28"/>
+        </w:rPr>
+        <w:t>0</w:t>
+      </w:r>
+    </w:p>
+    <w:p>
+      <w:pPr>
+        <w:jc w:val="both"/>
+        <w:rPr>
+          <w:rFonts w:cstheme="minorHAnsi"/>
+          <w:b/>
+          <w:sz w:val="28"/>
+          <w:szCs w:val="24"/>
+        </w:rPr>
+      </w:pPr>
+      <w:r>
+        <w:rPr>
+          <w:rFonts w:cstheme="minorHAnsi"/>
+          <w:szCs w:val="24"/>
+        </w:rPr>
+        <w:t xml:space="preserve">Perbandingan data pada Data.its.ac.id = </w:t>
+      </w:r>
+      <w:r>
+        <w:rPr>
+          <w:rFonts w:cstheme="minorHAnsi"/>
+          <w:b/>
+          <w:sz w:val="28"/>
+          <w:szCs w:val="24"/>
+        </w:rPr>
+        <w:t>0</w:t>
+      </w:r>
+    </w:p>
+    <w:p>
+      <w:r>
+        <w:rPr>
+          <w:rFonts w:cstheme="minorHAnsi"/>
+          <w:sz w:val="24"/>
+          <w:szCs w:val="24"/>
+        </w:rPr>
+        <w:t xml:space="preserve">Selisihnya: </w:t>
+      </w:r>
+      <w:r>
+        <w:rPr>
+          <w:rFonts w:cstheme="minorHAnsi"/>
+          <w:b/>
+          <w:sz w:val="28"/>
+          <w:szCs w:val="24"/>
+        </w:rPr>
+        <w:t>0</w:t>
+      </w:r>
+      <w:r>
+        <w:rPr>
+          <w:rFonts w:cstheme="minorHAnsi"/>
+          <w:sz w:val="24"/>
+          <w:szCs w:val="24"/>
+        </w:rPr>
+        <w:t xml:space="preserve"> data</w:t>
+      </w:r>
+    </w:p>
+    <w:p>
+      <w:pPr>
+        <w:keepNext/>
+        <w:keepLines/>
+        <w:spacing w:before="200" w:after="0"/>
+        <w:outlineLvl w:val="1"/>
+        <w:rPr>
+          <w:rFonts w:asciiTheme="majorHAnsi" w:eastAsiaTheme="majorEastAsia" w:hAnsiTheme="majorHAnsi" w:cstheme="majorBidi"/>
+          <w:b/>
+          <w:bCs/>
+          <w:color w:val="4F81BD" w:themeColor="accent1"/>
+          <w:sz w:val="26"/>
+          <w:szCs w:val="26"/>
+        </w:rPr>
+      </w:pPr>
+      <w:r>
+        <w:rPr>
+          <w:rFonts w:asciiTheme="majorHAnsi" w:eastAsiaTheme="majorEastAsia" w:hAnsiTheme="majorHAnsi" w:cstheme="majorBidi"/>
+          <w:b/>
+          <w:bCs/>
+          <w:color w:val="4F81BD" w:themeColor="accent1"/>
+          <w:sz w:val="26"/>
+          <w:szCs w:val="26"/>
+        </w:rPr>
+        <w:t>MD</w:t>
+      </w:r>
+    </w:p>
+    <w:p>
+      <w:pPr>
+        <w:keepNext/>
+        <w:keepLines/>
+        <w:spacing w:before="200" w:after="0"/>
+        <w:outlineLvl w:val="2"/>
+        <w:rPr>
+          <w:rFonts w:asciiTheme="majorHAnsi" w:eastAsiaTheme="majorEastAsia" w:hAnsiTheme="majorHAnsi" w:cstheme="majorBidi"/>
+          <w:b/>
+          <w:bCs/>
+          <w:color w:val="4F81BD" w:themeColor="accent1"/>
+        </w:rPr>
+      </w:pPr>
+      <w:r>
+        <w:rPr>
+          <w:rFonts w:asciiTheme="majorHAnsi" w:eastAsiaTheme="majorEastAsia" w:hAnsiTheme="majorHAnsi" w:cstheme="majorBidi"/>
+          <w:b/>
+          <w:bCs/>
+          <w:color w:val="4F81BD" w:themeColor="accent1"/>
+        </w:rPr>
+        <w:t>Query</w:t>
+      </w:r>
+    </w:p>
+    <w:p>
+      <w:r>
+        <w:t>Untuk mencari jumlah mahasiswa yang meng</w:t>
+      </w:r>
+      <w:r>
+        <w:t>undurkan diri (MD) di jurusan S3 Teknik Mesin</w:t>
+      </w:r>
+      <w:r>
+        <w:t xml:space="preserve"> periode 20151</w:t>
+      </w:r>
+    </w:p>
+    <w:p>
+      <w:pPr>
+        <w:rPr>
+          <w:rFonts w:ascii="Verdana" w:hAnsi="Verdana"/>
+          <w:bCs/>
+          <w:sz w:val="20"/>
+        </w:rPr>
+      </w:pPr>
+      <w:proofErr w:type="gramStart"/>
+      <w:r>
+        <w:rPr>
+          <w:rFonts w:ascii="Verdana" w:hAnsi="Verdana"/>
+          <w:bCs/>
+          <w:sz w:val="20"/>
+        </w:rPr>
+        <w:t>select</w:t>
+      </w:r>
+      <w:proofErr w:type="gramEnd"/>
+      <w:r>
+        <w:rPr>
+          <w:rFonts w:ascii="Verdana" w:hAnsi="Verdana"/>
+          <w:bCs/>
+          <w:sz w:val="20"/>
+        </w:rPr>
+        <w:t xml:space="preserve"> DISTINCT count(*) </w:t>
+      </w:r>
+    </w:p>
+    <w:p>
+      <w:pPr>
+        <w:rPr>
+          <w:rFonts w:ascii="Verdana" w:hAnsi="Verdana"/>
+          <w:bCs/>
+          <w:sz w:val="20"/>
+        </w:rPr>
+      </w:pPr>
+      <w:proofErr w:type="gramStart"/>
+      <w:r>
+        <w:rPr>
+          <w:rFonts w:ascii="Verdana" w:hAnsi="Verdana"/>
+          <w:bCs/>
+          <w:sz w:val="20"/>
+        </w:rPr>
+        <w:t>from</w:t>
+      </w:r>
+      <w:proofErr w:type="gramEnd"/>
+      <w:r>
+        <w:rPr>
+          <w:rFonts w:ascii="Verdana" w:hAnsi="Verdana"/>
+          <w:bCs/>
+          <w:sz w:val="20"/>
+        </w:rPr>
+        <w:t xml:space="preserve"> [10.103.1.158].SimIntegrasi.dbo.AKTIVITASMHS a_mhs</w:t>
+      </w:r>
+      <w:r>
+        <w:rPr>
+          <w:rFonts w:ascii="Verdana" w:hAnsi="Verdana"/>
+          <w:bCs/>
+          <w:sz w:val="20"/>
+        </w:rPr>
+        <w:br/>
+        <w:t xml:space="preserve">where a_mhs.periodesem='20151' </w:t>
+      </w:r>
+      <w:r>
+        <w:rPr>
+          <w:rFonts w:ascii="Verdana" w:hAnsi="Verdana"/>
+          <w:bCs/>
+          <w:sz w:val="20"/>
+        </w:rPr>
+        <w:br/>
+        <w:t>and a_mhs.NRP like '</w:t>
+      </w:r>
+      <w:r>
+        <w:rPr>
+          <w:rFonts w:ascii="Verdana" w:hAnsi="Verdana"/>
+          <w:bCs/>
+          <w:sz w:val="20"/>
+        </w:rPr>
+        <w:t>21</w:t>
+      </w:r>
+      <w:r>
+        <w:rPr>
+          <w:rFonts w:ascii="Verdana" w:hAnsi="Verdana"/>
+          <w:bCs/>
+          <w:sz w:val="20"/>
+        </w:rPr>
+        <w:t xml:space="preserve">%' </w:t>
+      </w:r>
+      <w:r>
+        <w:rPr>
+          <w:rFonts w:ascii="Verdana" w:hAnsi="Verdana"/>
+          <w:bCs/>
+          <w:sz w:val="20"/>
+        </w:rPr>
+        <w:br/>
+        <w:t xml:space="preserve">and substring(a_mhs.NRP,5,2)='30' </w:t>
+      </w:r>
+      <w:r>
+        <w:rPr>
+          <w:rFonts w:ascii="Verdana" w:hAnsi="Verdana"/>
+          <w:bCs/>
+          <w:sz w:val="20"/>
+        </w:rPr>
+        <w:br/>
+        <w:t>and a_mhs.STATUSMAHASISWA = 'U'</w:t>
+      </w:r>
+    </w:p>
+    <w:p>
+      <w:pPr>
+        <w:rPr>
+          <w:b/>
+          <w:sz w:val="28"/>
+        </w:rPr>
+      </w:pPr>
+      <w:proofErr w:type="gramStart"/>
+      <w:r>
+        <w:t>hasilnya</w:t>
+      </w:r>
+      <w:proofErr w:type="gramEnd"/>
+      <w:r>
+        <w:t>:</w:t>
+      </w:r>
+      <w:r>
+        <w:rPr>
+          <w:b/>
+          <w:sz w:val="28"/>
+        </w:rPr>
+        <w:t xml:space="preserve"> 0</w:t>
+      </w:r>
+    </w:p>
+    <w:p>
+      <w:pPr>
+        <w:jc w:val="both"/>
+        <w:rPr>
+          <w:rFonts w:cstheme="minorHAnsi"/>
+          <w:b/>
+          <w:sz w:val="28"/>
+          <w:szCs w:val="24"/>
+        </w:rPr>
+      </w:pPr>
+      <w:r>
+        <w:rPr>
+          <w:rFonts w:cstheme="minorHAnsi"/>
+          <w:szCs w:val="24"/>
+        </w:rPr>
+        <w:t xml:space="preserve">Perbandingan data pada Data.its.ac.id = </w:t>
+      </w:r>
+      <w:r>
+        <w:rPr>
+          <w:rFonts w:cstheme="minorHAnsi"/>
+          <w:b/>
+          <w:sz w:val="28"/>
+          <w:szCs w:val="24"/>
+        </w:rPr>
+        <w:t>0</w:t>
+      </w:r>
+    </w:p>
+    <w:p>
+      <w:pPr>
+        <w:rPr>
+          <w:rFonts w:cstheme="minorHAnsi"/>
+          <w:sz w:val="24"/>
+          <w:szCs w:val="24"/>
+        </w:rPr>
+      </w:pPr>
+      <w:r>
+        <w:rPr>
+          <w:rFonts w:cstheme="minorHAnsi"/>
+          <w:sz w:val="24"/>
+          <w:szCs w:val="24"/>
+        </w:rPr>
+        <w:t xml:space="preserve">Selisihnya: </w:t>
+      </w:r>
+      <w:r>
+        <w:rPr>
+          <w:rFonts w:cstheme="minorHAnsi"/>
+          <w:b/>
+          <w:sz w:val="28"/>
+          <w:szCs w:val="24"/>
+        </w:rPr>
+        <w:t>0</w:t>
+      </w:r>
+      <w:r>
+        <w:rPr>
+          <w:rFonts w:cstheme="minorHAnsi"/>
+          <w:sz w:val="24"/>
+          <w:szCs w:val="24"/>
+        </w:rPr>
+        <w:t xml:space="preserve"> data</w:t>
+      </w:r>
+    </w:p>
+    <w:p>
+      <w:pPr>
+        <w:pStyle w:val="Heading2"/>
+      </w:pPr>
+      <w:r>
+        <w:t>S3 – Ilmu Teknik Kimia</w:t>
+      </w:r>
+    </w:p>
+    <w:p/>
+    <w:p>
+      <w:pPr>
+        <w:keepNext/>
+        <w:keepLines/>
+        <w:spacing w:before="200" w:after="0"/>
+        <w:outlineLvl w:val="1"/>
+        <w:rPr>
+          <w:rFonts w:asciiTheme="majorHAnsi" w:eastAsiaTheme="majorEastAsia" w:hAnsiTheme="majorHAnsi" w:cstheme="majorBidi"/>
+          <w:b/>
+          <w:bCs/>
+          <w:color w:val="4F81BD" w:themeColor="accent1"/>
+          <w:sz w:val="26"/>
+          <w:szCs w:val="26"/>
+        </w:rPr>
+      </w:pPr>
+      <w:r>
+        <w:rPr>
+          <w:rFonts w:asciiTheme="majorHAnsi" w:eastAsiaTheme="majorEastAsia" w:hAnsiTheme="majorHAnsi" w:cstheme="majorBidi"/>
+          <w:b/>
+          <w:bCs/>
+          <w:color w:val="4F81BD" w:themeColor="accent1"/>
+          <w:sz w:val="26"/>
+          <w:szCs w:val="26"/>
+        </w:rPr>
+        <w:t>DO</w:t>
+      </w:r>
+    </w:p>
+    <w:p>
+      <w:pPr>
+        <w:keepNext/>
+        <w:keepLines/>
+        <w:spacing w:before="200" w:after="0"/>
+        <w:outlineLvl w:val="2"/>
+        <w:rPr>
+          <w:rFonts w:asciiTheme="majorHAnsi" w:eastAsiaTheme="majorEastAsia" w:hAnsiTheme="majorHAnsi" w:cstheme="majorBidi"/>
+          <w:b/>
+          <w:bCs/>
+          <w:color w:val="4F81BD" w:themeColor="accent1"/>
+        </w:rPr>
+      </w:pPr>
+      <w:r>
+        <w:rPr>
+          <w:rFonts w:asciiTheme="majorHAnsi" w:eastAsiaTheme="majorEastAsia" w:hAnsiTheme="majorHAnsi" w:cstheme="majorBidi"/>
+          <w:b/>
+          <w:bCs/>
+          <w:color w:val="4F81BD" w:themeColor="accent1"/>
+        </w:rPr>
+        <w:t>Query</w:t>
+      </w:r>
+    </w:p>
+    <w:p>
+      <w:r>
+        <w:t>Untuk mencari jumlah mahasisw</w:t>
+      </w:r>
+      <w:r>
+        <w:t>a yang keluar (DO) di jurusan S3</w:t>
+      </w:r>
+      <w:r>
+        <w:t xml:space="preserve"> </w:t>
+      </w:r>
+      <w:r>
+        <w:t>Ilmu Teknik Kimia</w:t>
+      </w:r>
+      <w:r>
+        <w:t xml:space="preserve"> periode 20151</w:t>
+      </w:r>
+    </w:p>
+    <w:p>
+      <w:pPr>
+        <w:rPr>
+          <w:rFonts w:ascii="Verdana" w:hAnsi="Verdana"/>
+          <w:bCs/>
+          <w:sz w:val="20"/>
+        </w:rPr>
+      </w:pPr>
+      <w:proofErr w:type="gramStart"/>
+      <w:r>
+        <w:rPr>
+          <w:rFonts w:ascii="Verdana" w:hAnsi="Verdana"/>
+          <w:bCs/>
+          <w:sz w:val="20"/>
+        </w:rPr>
+        <w:t>select</w:t>
+      </w:r>
+      <w:proofErr w:type="gramEnd"/>
+      <w:r>
+        <w:rPr>
+          <w:rFonts w:ascii="Verdana" w:hAnsi="Verdana"/>
+          <w:bCs/>
+          <w:sz w:val="20"/>
+        </w:rPr>
+        <w:t xml:space="preserve"> DISTINCT count(*) </w:t>
+      </w:r>
+    </w:p>
+    <w:p>
+      <w:pPr>
+        <w:rPr>
+          <w:rFonts w:ascii="Verdana" w:hAnsi="Verdana"/>
+          <w:bCs/>
+          <w:sz w:val="20"/>
+        </w:rPr>
+      </w:pPr>
+      <w:proofErr w:type="gramStart"/>
+      <w:r>
+        <w:rPr>
+          <w:rFonts w:ascii="Verdana" w:hAnsi="Verdana"/>
+          <w:bCs/>
+          <w:sz w:val="20"/>
+        </w:rPr>
+        <w:t>from</w:t>
+      </w:r>
+      <w:proofErr w:type="gramEnd"/>
+      <w:r>
+        <w:rPr>
+          <w:rFonts w:ascii="Verdana" w:hAnsi="Verdana"/>
+          <w:bCs/>
+          <w:sz w:val="20"/>
+        </w:rPr>
+        <w:t xml:space="preserve"> [10.103.1.158].SimIntegrasi.dbo.AKTIVITASMHS a_mhs</w:t>
+      </w:r>
+      <w:r>
+        <w:rPr>
+          <w:rFonts w:ascii="Verdana" w:hAnsi="Verdana"/>
+          <w:bCs/>
+          <w:sz w:val="20"/>
+        </w:rPr>
+        <w:br/>
+        <w:t xml:space="preserve">where a_mhs.periodesem='20151' </w:t>
+      </w:r>
+      <w:r>
+        <w:rPr>
+          <w:rFonts w:ascii="Verdana" w:hAnsi="Verdana"/>
+          <w:bCs/>
+          <w:sz w:val="20"/>
+        </w:rPr>
+        <w:br/>
+        <w:t>and a_mhs.NRP like '</w:t>
+      </w:r>
+      <w:r>
+        <w:rPr>
+          <w:rFonts w:ascii="Verdana" w:hAnsi="Verdana"/>
+          <w:bCs/>
+          <w:sz w:val="20"/>
+        </w:rPr>
+        <w:t>23</w:t>
+      </w:r>
+      <w:r>
+        <w:rPr>
+          <w:rFonts w:ascii="Verdana" w:hAnsi="Verdana"/>
+          <w:bCs/>
+          <w:sz w:val="20"/>
+        </w:rPr>
+        <w:t xml:space="preserve">%' </w:t>
+      </w:r>
+      <w:r>
+        <w:rPr>
+          <w:rFonts w:ascii="Verdana" w:hAnsi="Verdana"/>
+          <w:bCs/>
+          <w:sz w:val="20"/>
+        </w:rPr>
+        <w:br/>
+        <w:t xml:space="preserve">and substring(a_mhs.NRP,5,2)='30' </w:t>
+      </w:r>
+      <w:r>
+        <w:rPr>
+          <w:rFonts w:ascii="Verdana" w:hAnsi="Verdana"/>
+          <w:bCs/>
+          <w:sz w:val="20"/>
+        </w:rPr>
+        <w:br/>
+        <w:t>and a_mhs.STATUSMAHASISWA = 'O'</w:t>
+      </w:r>
+    </w:p>
+    <w:p>
+      <w:pPr>
+        <w:rPr>
+          <w:b/>
+          <w:sz w:val="28"/>
+        </w:rPr>
+      </w:pPr>
+      <w:proofErr w:type="gramStart"/>
+      <w:r>
+        <w:t>hasilnya</w:t>
+      </w:r>
+      <w:proofErr w:type="gramEnd"/>
+      <w:r>
+        <w:t xml:space="preserve">: </w:t>
+      </w:r>
+      <w:r>
+        <w:rPr>
+          <w:b/>
+          <w:sz w:val="28"/>
+        </w:rPr>
+        <w:t>0</w:t>
+      </w:r>
+    </w:p>
+    <w:p>
+      <w:pPr>
+        <w:jc w:val="both"/>
+        <w:rPr>
+          <w:rFonts w:cstheme="minorHAnsi"/>
+          <w:b/>
+          <w:sz w:val="28"/>
+          <w:szCs w:val="24"/>
+        </w:rPr>
+      </w:pPr>
+      <w:r>
+        <w:rPr>
+          <w:rFonts w:cstheme="minorHAnsi"/>
+          <w:szCs w:val="24"/>
+        </w:rPr>
+        <w:t xml:space="preserve">Perbandingan data pada Data.its.ac.id = </w:t>
+      </w:r>
+      <w:r>
+        <w:rPr>
+          <w:rFonts w:cstheme="minorHAnsi"/>
+          <w:b/>
+          <w:sz w:val="28"/>
+          <w:szCs w:val="24"/>
+        </w:rPr>
+        <w:t>0</w:t>
+      </w:r>
+    </w:p>
+    <w:p>
+      <w:r>
+        <w:rPr>
+          <w:rFonts w:cstheme="minorHAnsi"/>
+          <w:sz w:val="24"/>
+          <w:szCs w:val="24"/>
+        </w:rPr>
+        <w:lastRenderedPageBreak/>
+        <w:t xml:space="preserve">Selisihnya: </w:t>
+      </w:r>
+      <w:r>
+        <w:rPr>
+          <w:rFonts w:cstheme="minorHAnsi"/>
+          <w:b/>
+          <w:sz w:val="28"/>
+          <w:szCs w:val="24"/>
+        </w:rPr>
+        <w:t>0</w:t>
+      </w:r>
+      <w:r>
+        <w:rPr>
+          <w:rFonts w:cstheme="minorHAnsi"/>
+          <w:sz w:val="24"/>
+          <w:szCs w:val="24"/>
+        </w:rPr>
+        <w:t xml:space="preserve"> data</w:t>
+      </w:r>
+    </w:p>
+    <w:p>
+      <w:pPr>
+        <w:keepNext/>
+        <w:keepLines/>
+        <w:spacing w:before="200" w:after="0"/>
+        <w:outlineLvl w:val="1"/>
+        <w:rPr>
+          <w:rFonts w:asciiTheme="majorHAnsi" w:eastAsiaTheme="majorEastAsia" w:hAnsiTheme="majorHAnsi" w:cstheme="majorBidi"/>
+          <w:b/>
+          <w:bCs/>
+          <w:color w:val="4F81BD" w:themeColor="accent1"/>
+          <w:sz w:val="26"/>
+          <w:szCs w:val="26"/>
+        </w:rPr>
+      </w:pPr>
+      <w:r>
+        <w:rPr>
+          <w:rFonts w:asciiTheme="majorHAnsi" w:eastAsiaTheme="majorEastAsia" w:hAnsiTheme="majorHAnsi" w:cstheme="majorBidi"/>
+          <w:b/>
+          <w:bCs/>
+          <w:color w:val="4F81BD" w:themeColor="accent1"/>
+          <w:sz w:val="26"/>
+          <w:szCs w:val="26"/>
+        </w:rPr>
+        <w:t>MD</w:t>
+      </w:r>
+    </w:p>
+    <w:p>
+      <w:pPr>
+        <w:keepNext/>
+        <w:keepLines/>
+        <w:spacing w:before="200" w:after="0"/>
+        <w:outlineLvl w:val="2"/>
+        <w:rPr>
+          <w:rFonts w:asciiTheme="majorHAnsi" w:eastAsiaTheme="majorEastAsia" w:hAnsiTheme="majorHAnsi" w:cstheme="majorBidi"/>
+          <w:b/>
+          <w:bCs/>
+          <w:color w:val="4F81BD" w:themeColor="accent1"/>
+        </w:rPr>
+      </w:pPr>
+      <w:r>
+        <w:rPr>
+          <w:rFonts w:asciiTheme="majorHAnsi" w:eastAsiaTheme="majorEastAsia" w:hAnsiTheme="majorHAnsi" w:cstheme="majorBidi"/>
+          <w:b/>
+          <w:bCs/>
+          <w:color w:val="4F81BD" w:themeColor="accent1"/>
+        </w:rPr>
+        <w:t>Query</w:t>
+      </w:r>
+    </w:p>
+    <w:p>
+      <w:r>
+        <w:t>Untuk mencari jumlah mahasiswa yang meng</w:t>
+      </w:r>
+      <w:r>
+        <w:t>undurkan diri (MD) di jurusan S3</w:t>
+      </w:r>
+      <w:r>
+        <w:t xml:space="preserve"> </w:t>
+      </w:r>
+      <w:r>
+        <w:t>Ilmu Teknik Kimia</w:t>
+      </w:r>
+      <w:r>
+        <w:t xml:space="preserve"> periode 20151</w:t>
+      </w:r>
+    </w:p>
+    <w:p>
+      <w:pPr>
+        <w:rPr>
+          <w:rFonts w:ascii="Verdana" w:hAnsi="Verdana"/>
+          <w:bCs/>
+          <w:sz w:val="20"/>
+        </w:rPr>
+      </w:pPr>
+      <w:proofErr w:type="gramStart"/>
+      <w:r>
+        <w:rPr>
+          <w:rFonts w:ascii="Verdana" w:hAnsi="Verdana"/>
+          <w:bCs/>
+          <w:sz w:val="20"/>
+        </w:rPr>
+        <w:t>select</w:t>
+      </w:r>
+      <w:proofErr w:type="gramEnd"/>
+      <w:r>
+        <w:rPr>
+          <w:rFonts w:ascii="Verdana" w:hAnsi="Verdana"/>
+          <w:bCs/>
+          <w:sz w:val="20"/>
+        </w:rPr>
+        <w:t xml:space="preserve"> DISTINCT count(*) </w:t>
+      </w:r>
+    </w:p>
+    <w:p>
+      <w:pPr>
+        <w:rPr>
+          <w:rFonts w:ascii="Verdana" w:hAnsi="Verdana"/>
+          <w:bCs/>
+          <w:sz w:val="20"/>
+        </w:rPr>
+      </w:pPr>
+      <w:proofErr w:type="gramStart"/>
+      <w:r>
+        <w:rPr>
+          <w:rFonts w:ascii="Verdana" w:hAnsi="Verdana"/>
+          <w:bCs/>
+          <w:sz w:val="20"/>
+        </w:rPr>
+        <w:t>from</w:t>
+      </w:r>
+      <w:proofErr w:type="gramEnd"/>
+      <w:r>
+        <w:rPr>
+          <w:rFonts w:ascii="Verdana" w:hAnsi="Verdana"/>
+          <w:bCs/>
+          <w:sz w:val="20"/>
+        </w:rPr>
+        <w:t xml:space="preserve"> [10.103.1.158].SimIntegrasi.dbo.AKTIVITASMHS a_mhs</w:t>
+      </w:r>
+      <w:r>
+        <w:rPr>
+          <w:rFonts w:ascii="Verdana" w:hAnsi="Verdana"/>
+          <w:bCs/>
+          <w:sz w:val="20"/>
+        </w:rPr>
+        <w:br/>
+        <w:t xml:space="preserve">where a_mhs.periodesem='20151' </w:t>
+      </w:r>
+      <w:r>
+        <w:rPr>
+          <w:rFonts w:ascii="Verdana" w:hAnsi="Verdana"/>
+          <w:bCs/>
+          <w:sz w:val="20"/>
+        </w:rPr>
+        <w:br/>
+        <w:t>and a_mhs.NRP like '</w:t>
+      </w:r>
+      <w:r>
+        <w:rPr>
+          <w:rFonts w:ascii="Verdana" w:hAnsi="Verdana"/>
+          <w:bCs/>
+          <w:sz w:val="20"/>
+        </w:rPr>
+        <w:t>23</w:t>
+      </w:r>
+      <w:r>
+        <w:rPr>
+          <w:rFonts w:ascii="Verdana" w:hAnsi="Verdana"/>
+          <w:bCs/>
+          <w:sz w:val="20"/>
+        </w:rPr>
+        <w:t xml:space="preserve">%' </w:t>
+      </w:r>
+      <w:r>
+        <w:rPr>
+          <w:rFonts w:ascii="Verdana" w:hAnsi="Verdana"/>
+          <w:bCs/>
+          <w:sz w:val="20"/>
+        </w:rPr>
+        <w:br/>
+        <w:t xml:space="preserve">and substring(a_mhs.NRP,5,2)='30' </w:t>
+      </w:r>
+      <w:r>
+        <w:rPr>
+          <w:rFonts w:ascii="Verdana" w:hAnsi="Verdana"/>
+          <w:bCs/>
+          <w:sz w:val="20"/>
+        </w:rPr>
+        <w:br/>
+        <w:t>and a_mhs.STATUSMAHASISWA = 'U'</w:t>
+      </w:r>
+    </w:p>
+    <w:p>
+      <w:pPr>
+        <w:rPr>
+          <w:b/>
+          <w:sz w:val="28"/>
+        </w:rPr>
+      </w:pPr>
+      <w:proofErr w:type="gramStart"/>
+      <w:r>
+        <w:t>hasilnya</w:t>
+      </w:r>
+      <w:proofErr w:type="gramEnd"/>
+      <w:r>
+        <w:t>:</w:t>
+      </w:r>
+      <w:r>
+        <w:rPr>
+          <w:b/>
+          <w:sz w:val="28"/>
+        </w:rPr>
+        <w:t xml:space="preserve"> 0</w:t>
+      </w:r>
+    </w:p>
+    <w:p>
+      <w:pPr>
+        <w:jc w:val="both"/>
+        <w:rPr>
+          <w:rFonts w:cstheme="minorHAnsi"/>
+          <w:b/>
+          <w:sz w:val="28"/>
+          <w:szCs w:val="24"/>
+        </w:rPr>
+      </w:pPr>
+      <w:r>
+        <w:rPr>
+          <w:rFonts w:cstheme="minorHAnsi"/>
+          <w:szCs w:val="24"/>
+        </w:rPr>
+        <w:t xml:space="preserve">Perbandingan data pada Data.its.ac.id = </w:t>
+      </w:r>
+      <w:r>
+        <w:rPr>
+          <w:rFonts w:cstheme="minorHAnsi"/>
+          <w:b/>
+          <w:sz w:val="28"/>
+          <w:szCs w:val="24"/>
+        </w:rPr>
+        <w:t>0</w:t>
+      </w:r>
+    </w:p>
+    <w:p>
+      <w:pPr>
+        <w:rPr>
+          <w:rFonts w:cstheme="minorHAnsi"/>
+          <w:sz w:val="24"/>
+          <w:szCs w:val="24"/>
+        </w:rPr>
+      </w:pPr>
+      <w:r>
+        <w:rPr>
+          <w:rFonts w:cstheme="minorHAnsi"/>
+          <w:sz w:val="24"/>
+          <w:szCs w:val="24"/>
+        </w:rPr>
+        <w:t xml:space="preserve">Selisihnya: </w:t>
+      </w:r>
+      <w:r>
+        <w:rPr>
+          <w:rFonts w:cstheme="minorHAnsi"/>
+          <w:b/>
+          <w:sz w:val="28"/>
+          <w:szCs w:val="24"/>
+        </w:rPr>
+        <w:t>0</w:t>
+      </w:r>
+      <w:r>
+        <w:rPr>
+          <w:rFonts w:cstheme="minorHAnsi"/>
+          <w:sz w:val="24"/>
+          <w:szCs w:val="24"/>
+        </w:rPr>
+        <w:t xml:space="preserve"> data</w:t>
+      </w:r>
+    </w:p>
+    <w:p>
+      <w:pPr>
+        <w:rPr>
+          <w:rFonts w:cstheme="minorHAnsi"/>
+          <w:sz w:val="24"/>
+          <w:szCs w:val="24"/>
+        </w:rPr>
+      </w:pPr>
     </w:p>
     <w:p/>
     <w:sectPr>
@@ -46710,7 +49812,7 @@
 </file>
 
 <file path=customXml/itemProps1.xml><?xml version="1.0" encoding="utf-8"?>
-<ds:datastoreItem xmlns:ds="http://schemas.openxmlformats.org/officeDocument/2006/customXml" ds:itemID="{9CEBAA13-BAE1-443E-922A-14AD6BECEFE5}">
+<ds:datastoreItem xmlns:ds="http://schemas.openxmlformats.org/officeDocument/2006/customXml" ds:itemID="{468C4B0B-4D53-436D-AB7C-2566E57308A2}">
   <ds:schemaRefs>
     <ds:schemaRef ds:uri="http://schemas.openxmlformats.org/officeDocument/2006/bibliography"/>
   </ds:schemaRefs>

</xml_diff>